<commit_message>
Add ProjectController and Code rules changes
</commit_message>
<xml_diff>
--- a/doc/code rules/code rules.docx
+++ b/doc/code rules/code rules.docx
@@ -1713,9 +1713,7 @@
     <w:p>
       <w:pPr>
         <w:pStyle w:val="TextBody"/>
-        <w:rPr>
-          <w:lang w:val="fr-FR"/>
-        </w:rPr>
+        <w:rPr/>
       </w:pPr>
       <w:r>
         <w:rPr>
@@ -1735,7 +1733,6 @@
         <w:rPr>
           <w:lang w:val="fr-FR"/>
         </w:rPr>
-        <w:t>Le mieux ? 2, 3 ou 4.</w:t>
       </w:r>
     </w:p>
     <w:p>
@@ -2078,6 +2075,7 @@
     <w:rPrDefault>
       <w:rPr>
         <w:rFonts w:ascii="Liberation Serif" w:hAnsi="Liberation Serif" w:eastAsia="Droid Sans Fallback" w:cs="Droid Sans Devanagari"/>
+        <w:sz w:val="20"/>
         <w:szCs w:val="24"/>
         <w:lang w:val="fr-CH" w:eastAsia="zh-CN" w:bidi="hi-IN"/>
       </w:rPr>
@@ -2092,7 +2090,7 @@
     <w:pPr>
       <w:widowControl w:val="false"/>
       <w:suppressAutoHyphens w:val="true"/>
-      <w:overflowPunct w:val="false"/>
+      <w:overflowPunct w:val="true"/>
       <w:bidi w:val="0"/>
       <w:jc w:val="left"/>
     </w:pPr>

</xml_diff>

<commit_message>
Récupère le projet et l'affiche depuis la DB
</commit_message>
<xml_diff>
--- a/doc/code rules/code rules.docx
+++ b/doc/code rules/code rules.docx
@@ -1,12 +1,10 @@
 
 <file path=word/document.xml><?xml version="1.0" encoding="utf-8"?>
-<w:document xmlns:o="urn:schemas-microsoft-com:office:office" xmlns:r="http://schemas.openxmlformats.org/officeDocument/2006/relationships" xmlns:v="urn:schemas-microsoft-com:vml" xmlns:w="http://schemas.openxmlformats.org/wordprocessingml/2006/main" xmlns:w10="urn:schemas-microsoft-com:office:word" xmlns:wp="http://schemas.openxmlformats.org/drawingml/2006/wordprocessingDrawing" xmlns:wps="http://schemas.microsoft.com/office/word/2010/wordprocessingShape" xmlns:wpg="http://schemas.microsoft.com/office/word/2010/wordprocessingGroup" xmlns:mc="http://schemas.openxmlformats.org/markup-compatibility/2006" xmlns:wp14="http://schemas.microsoft.com/office/word/2010/wordprocessingDrawing" xmlns:w14="http://schemas.microsoft.com/office/word/2010/wordml" mc:Ignorable="w14 wp14">
+<w:document xmlns:wpc="http://schemas.microsoft.com/office/word/2010/wordprocessingCanvas" xmlns:mc="http://schemas.openxmlformats.org/markup-compatibility/2006" xmlns:o="urn:schemas-microsoft-com:office:office" xmlns:r="http://schemas.openxmlformats.org/officeDocument/2006/relationships" xmlns:m="http://schemas.openxmlformats.org/officeDocument/2006/math" xmlns:v="urn:schemas-microsoft-com:vml" xmlns:wp14="http://schemas.microsoft.com/office/word/2010/wordprocessingDrawing" xmlns:wp="http://schemas.openxmlformats.org/drawingml/2006/wordprocessingDrawing" xmlns:w10="urn:schemas-microsoft-com:office:word" xmlns:w="http://schemas.openxmlformats.org/wordprocessingml/2006/main" xmlns:w14="http://schemas.microsoft.com/office/word/2010/wordml" xmlns:w15="http://schemas.microsoft.com/office/word/2012/wordml" xmlns:wpg="http://schemas.microsoft.com/office/word/2010/wordprocessingGroup" xmlns:wpi="http://schemas.microsoft.com/office/word/2010/wordprocessingInk" xmlns:wne="http://schemas.microsoft.com/office/word/2006/wordml" xmlns:wps="http://schemas.microsoft.com/office/word/2010/wordprocessingShape" mc:Ignorable="w14 w15 wp14">
   <w:body>
     <w:p>
       <w:pPr>
-        <w:pStyle w:val="Normal"/>
         <w:jc w:val="center"/>
-        <w:rPr/>
       </w:pPr>
       <w:r>
         <w:rPr>
@@ -18,45 +16,30 @@
     </w:p>
     <w:p>
       <w:pPr>
-        <w:pStyle w:val="Normal"/>
         <w:jc w:val="center"/>
         <w:rPr>
-          <w:rFonts w:ascii="Arial" w:hAnsi="Arial"/>
-          <w:b/>
           <w:b/>
           <w:bCs/>
         </w:rPr>
       </w:pPr>
-      <w:r>
-        <w:rPr>
-          <w:b/>
-          <w:bCs/>
-        </w:rPr>
-      </w:r>
     </w:p>
     <w:p>
       <w:pPr>
         <w:pStyle w:val="ContentsHeading"/>
-        <w:rPr/>
-      </w:pPr>
-      <w:r>
-        <w:rPr/>
+      </w:pPr>
+      <w:r>
         <w:t>Table des matières</w:t>
       </w:r>
     </w:p>
     <w:p>
       <w:pPr>
         <w:pStyle w:val="Contents1"/>
-        <w:tabs>
-          <w:tab w:val="right" w:pos="9972" w:leader="dot"/>
-        </w:tabs>
-        <w:rPr/>
       </w:pPr>
       <w:r>
         <w:fldChar w:fldCharType="begin"/>
       </w:r>
       <w:r>
-        <w:instrText> TOC \f \o "1-9" \h</w:instrText>
+        <w:instrText>TOC \f \o "1-9" \h</w:instrText>
       </w:r>
       <w:r>
         <w:fldChar w:fldCharType="separate"/>
@@ -67,6 +50,11 @@
             <w:rStyle w:val="IndexLink"/>
           </w:rPr>
           <w:t>1Général</w:t>
+        </w:r>
+        <w:r>
+          <w:rPr>
+            <w:rStyle w:val="IndexLink"/>
+          </w:rPr>
           <w:tab/>
           <w:t>2</w:t>
         </w:r>
@@ -75,10 +63,6 @@
     <w:p>
       <w:pPr>
         <w:pStyle w:val="Contents1"/>
-        <w:tabs>
-          <w:tab w:val="right" w:pos="9972" w:leader="dot"/>
-        </w:tabs>
-        <w:rPr/>
       </w:pPr>
       <w:hyperlink w:anchor="__RefHeading__120_1573302270">
         <w:r>
@@ -86,6 +70,11 @@
             <w:rStyle w:val="IndexLink"/>
           </w:rPr>
           <w:t>2Nommage</w:t>
+        </w:r>
+        <w:r>
+          <w:rPr>
+            <w:rStyle w:val="IndexLink"/>
+          </w:rPr>
           <w:tab/>
           <w:t>2</w:t>
         </w:r>
@@ -94,17 +83,24 @@
     <w:p>
       <w:pPr>
         <w:pStyle w:val="Contents2"/>
-        <w:tabs>
-          <w:tab w:val="right" w:pos="9689" w:leader="dot"/>
-        </w:tabs>
-        <w:rPr/>
       </w:pPr>
       <w:hyperlink w:anchor="__RefHeading__122_1573302270">
         <w:r>
           <w:rPr>
             <w:rStyle w:val="IndexLink"/>
           </w:rPr>
-          <w:t>2.1Règle général de nommage</w:t>
+          <w:t xml:space="preserve">2.1Règle général de </w:t>
+        </w:r>
+        <w:r>
+          <w:rPr>
+            <w:rStyle w:val="IndexLink"/>
+          </w:rPr>
+          <w:t>nommage</w:t>
+        </w:r>
+        <w:r>
+          <w:rPr>
+            <w:rStyle w:val="IndexLink"/>
+          </w:rPr>
           <w:tab/>
           <w:t>2</w:t>
         </w:r>
@@ -113,10 +109,6 @@
     <w:p>
       <w:pPr>
         <w:pStyle w:val="Contents2"/>
-        <w:tabs>
-          <w:tab w:val="right" w:pos="9689" w:leader="dot"/>
-        </w:tabs>
-        <w:rPr/>
       </w:pPr>
       <w:hyperlink w:anchor="__RefHeading__124_1573302270">
         <w:r>
@@ -124,6 +116,11 @@
             <w:rStyle w:val="IndexLink"/>
           </w:rPr>
           <w:t>2.2Noms des fichiers</w:t>
+        </w:r>
+        <w:r>
+          <w:rPr>
+            <w:rStyle w:val="IndexLink"/>
+          </w:rPr>
           <w:tab/>
           <w:t>2</w:t>
         </w:r>
@@ -132,10 +129,6 @@
     <w:p>
       <w:pPr>
         <w:pStyle w:val="Contents2"/>
-        <w:tabs>
-          <w:tab w:val="right" w:pos="9689" w:leader="dot"/>
-        </w:tabs>
-        <w:rPr/>
       </w:pPr>
       <w:hyperlink w:anchor="__RefHeading__126_1573302270">
         <w:r>
@@ -143,6 +136,11 @@
             <w:rStyle w:val="IndexLink"/>
           </w:rPr>
           <w:t>2.3Noms des variables</w:t>
+        </w:r>
+        <w:r>
+          <w:rPr>
+            <w:rStyle w:val="IndexLink"/>
+          </w:rPr>
           <w:tab/>
           <w:t>2</w:t>
         </w:r>
@@ -151,10 +149,6 @@
     <w:p>
       <w:pPr>
         <w:pStyle w:val="Contents3"/>
-        <w:tabs>
-          <w:tab w:val="right" w:pos="9406" w:leader="dot"/>
-        </w:tabs>
-        <w:rPr/>
       </w:pPr>
       <w:hyperlink w:anchor="__RefHeading__128_1573302270">
         <w:r>
@@ -166,8 +160,6 @@
         <w:r>
           <w:rPr>
             <w:rStyle w:val="IndexLink"/>
-            <w:i w:val="false"/>
-            <w:iCs w:val="false"/>
           </w:rPr>
           <w:t>Nom des variables communes</w:t>
         </w:r>
@@ -183,10 +175,6 @@
     <w:p>
       <w:pPr>
         <w:pStyle w:val="Contents3"/>
-        <w:tabs>
-          <w:tab w:val="right" w:pos="9406" w:leader="dot"/>
-        </w:tabs>
-        <w:rPr/>
       </w:pPr>
       <w:hyperlink w:anchor="__RefHeading__130_1573302270">
         <w:r>
@@ -194,6 +182,11 @@
             <w:rStyle w:val="IndexLink"/>
           </w:rPr>
           <w:t>2.3.2Noms des variables de classes</w:t>
+        </w:r>
+        <w:r>
+          <w:rPr>
+            <w:rStyle w:val="IndexLink"/>
+          </w:rPr>
           <w:tab/>
           <w:t>2</w:t>
         </w:r>
@@ -202,10 +195,6 @@
     <w:p>
       <w:pPr>
         <w:pStyle w:val="Contents2"/>
-        <w:tabs>
-          <w:tab w:val="right" w:pos="9689" w:leader="dot"/>
-        </w:tabs>
-        <w:rPr/>
       </w:pPr>
       <w:hyperlink w:anchor="__RefHeading__132_1573302270">
         <w:r>
@@ -213,6 +202,11 @@
             <w:rStyle w:val="IndexLink"/>
           </w:rPr>
           <w:t>2.4Noms des constantes</w:t>
+        </w:r>
+        <w:r>
+          <w:rPr>
+            <w:rStyle w:val="IndexLink"/>
+          </w:rPr>
           <w:tab/>
           <w:t>2</w:t>
         </w:r>
@@ -221,10 +215,6 @@
     <w:p>
       <w:pPr>
         <w:pStyle w:val="Contents2"/>
-        <w:tabs>
-          <w:tab w:val="right" w:pos="9689" w:leader="dot"/>
-        </w:tabs>
-        <w:rPr/>
       </w:pPr>
       <w:hyperlink w:anchor="__RefHeading__134_1573302270">
         <w:r>
@@ -232,6 +222,11 @@
             <w:rStyle w:val="IndexLink"/>
           </w:rPr>
           <w:t>2.5Noms des fonctions et méthodes</w:t>
+        </w:r>
+        <w:r>
+          <w:rPr>
+            <w:rStyle w:val="IndexLink"/>
+          </w:rPr>
           <w:tab/>
           <w:t>3</w:t>
         </w:r>
@@ -240,10 +235,6 @@
     <w:p>
       <w:pPr>
         <w:pStyle w:val="Contents3"/>
-        <w:tabs>
-          <w:tab w:val="right" w:pos="9406" w:leader="dot"/>
-        </w:tabs>
-        <w:rPr/>
       </w:pPr>
       <w:hyperlink w:anchor="__RefHeading__136_1573302270">
         <w:r>
@@ -251,6 +242,11 @@
             <w:rStyle w:val="IndexLink"/>
           </w:rPr>
           <w:t>2.5.1Noms des fonctions régulières</w:t>
+        </w:r>
+        <w:r>
+          <w:rPr>
+            <w:rStyle w:val="IndexLink"/>
+          </w:rPr>
           <w:tab/>
           <w:t>3</w:t>
         </w:r>
@@ -259,10 +255,6 @@
     <w:p>
       <w:pPr>
         <w:pStyle w:val="Contents3"/>
-        <w:tabs>
-          <w:tab w:val="right" w:pos="9406" w:leader="dot"/>
-        </w:tabs>
-        <w:rPr/>
       </w:pPr>
       <w:hyperlink w:anchor="__RefHeading___Toc674_1892402734">
         <w:r>
@@ -270,6 +262,11 @@
             <w:rStyle w:val="IndexLink"/>
           </w:rPr>
           <w:t>2.5.2Noms des méthodes</w:t>
+        </w:r>
+        <w:r>
+          <w:rPr>
+            <w:rStyle w:val="IndexLink"/>
+          </w:rPr>
           <w:tab/>
           <w:t>3</w:t>
         </w:r>
@@ -278,10 +275,6 @@
     <w:p>
       <w:pPr>
         <w:pStyle w:val="Contents3"/>
-        <w:tabs>
-          <w:tab w:val="right" w:pos="9406" w:leader="dot"/>
-        </w:tabs>
-        <w:rPr/>
       </w:pPr>
       <w:hyperlink w:anchor="__RefHeading__138_1573302270">
         <w:r>
@@ -289,6 +282,11 @@
             <w:rStyle w:val="IndexLink"/>
           </w:rPr>
           <w:t>2.5.3Noms des accessors/mutators (getters/setters)</w:t>
+        </w:r>
+        <w:r>
+          <w:rPr>
+            <w:rStyle w:val="IndexLink"/>
+          </w:rPr>
           <w:tab/>
           <w:t>3</w:t>
         </w:r>
@@ -297,10 +295,6 @@
     <w:p>
       <w:pPr>
         <w:pStyle w:val="Contents2"/>
-        <w:tabs>
-          <w:tab w:val="right" w:pos="9689" w:leader="dot"/>
-        </w:tabs>
-        <w:rPr/>
       </w:pPr>
       <w:hyperlink w:anchor="__RefHeading__142_1573302270">
         <w:r>
@@ -308,6 +302,11 @@
             <w:rStyle w:val="IndexLink"/>
           </w:rPr>
           <w:t>2.6Noms des classes</w:t>
+        </w:r>
+        <w:r>
+          <w:rPr>
+            <w:rStyle w:val="IndexLink"/>
+          </w:rPr>
           <w:tab/>
           <w:t>3</w:t>
         </w:r>
@@ -316,10 +315,6 @@
     <w:p>
       <w:pPr>
         <w:pStyle w:val="Contents1"/>
-        <w:tabs>
-          <w:tab w:val="right" w:pos="9972" w:leader="dot"/>
-        </w:tabs>
-        <w:rPr/>
       </w:pPr>
       <w:hyperlink w:anchor="__RefHeading___Toc457_163950037">
         <w:r>
@@ -327,6 +322,11 @@
             <w:rStyle w:val="IndexLink"/>
           </w:rPr>
           <w:t>3Commentaires</w:t>
+        </w:r>
+        <w:r>
+          <w:rPr>
+            <w:rStyle w:val="IndexLink"/>
+          </w:rPr>
           <w:tab/>
           <w:t>4</w:t>
         </w:r>
@@ -335,10 +335,6 @@
     <w:p>
       <w:pPr>
         <w:pStyle w:val="Contents1"/>
-        <w:tabs>
-          <w:tab w:val="right" w:pos="9972" w:leader="dot"/>
-        </w:tabs>
-        <w:rPr/>
       </w:pPr>
       <w:hyperlink w:anchor="__RefHeading__158_1573302270">
         <w:r>
@@ -346,6 +342,11 @@
             <w:rStyle w:val="IndexLink"/>
           </w:rPr>
           <w:t>4Autres</w:t>
+        </w:r>
+        <w:r>
+          <w:rPr>
+            <w:rStyle w:val="IndexLink"/>
+          </w:rPr>
           <w:tab/>
           <w:t>4</w:t>
         </w:r>
@@ -354,17 +355,24 @@
     <w:p>
       <w:pPr>
         <w:pStyle w:val="Contents2"/>
-        <w:tabs>
-          <w:tab w:val="right" w:pos="9689" w:leader="dot"/>
-        </w:tabs>
-        <w:rPr/>
       </w:pPr>
       <w:hyperlink w:anchor="__RefHeading__162_1573302270">
         <w:r>
           <w:rPr>
             <w:rStyle w:val="IndexLink"/>
           </w:rPr>
-          <w:t>4.1Accolades</w:t>
+          <w:t>4.</w:t>
+        </w:r>
+        <w:r>
+          <w:rPr>
+            <w:rStyle w:val="IndexLink"/>
+          </w:rPr>
+          <w:t>1Accolades</w:t>
+        </w:r>
+        <w:r>
+          <w:rPr>
+            <w:rStyle w:val="IndexLink"/>
+          </w:rPr>
           <w:tab/>
           <w:t>4</w:t>
         </w:r>
@@ -373,10 +381,6 @@
     <w:p>
       <w:pPr>
         <w:pStyle w:val="Contents2"/>
-        <w:tabs>
-          <w:tab w:val="right" w:pos="9689" w:leader="dot"/>
-        </w:tabs>
-        <w:rPr/>
       </w:pPr>
       <w:hyperlink w:anchor="__RefHeading__164_1573302270">
         <w:r>
@@ -384,6 +388,11 @@
             <w:rStyle w:val="IndexLink"/>
           </w:rPr>
           <w:t>4.2Tabulation ou espace ?</w:t>
+        </w:r>
+        <w:r>
+          <w:rPr>
+            <w:rStyle w:val="IndexLink"/>
+          </w:rPr>
           <w:tab/>
           <w:t>4</w:t>
         </w:r>
@@ -392,10 +401,6 @@
     <w:p>
       <w:pPr>
         <w:pStyle w:val="Contents1"/>
-        <w:tabs>
-          <w:tab w:val="right" w:pos="9972" w:leader="dot"/>
-        </w:tabs>
-        <w:rPr/>
       </w:pPr>
       <w:hyperlink w:anchor="__RefHeading__156_1573302270">
         <w:r>
@@ -403,6 +408,11 @@
             <w:rStyle w:val="IndexLink"/>
           </w:rPr>
           <w:t>5Sources</w:t>
+        </w:r>
+        <w:r>
+          <w:rPr>
+            <w:rStyle w:val="IndexLink"/>
+          </w:rPr>
           <w:tab/>
           <w:t>5</w:t>
         </w:r>
@@ -412,121 +422,97 @@
       </w:r>
     </w:p>
     <w:p>
-      <w:pPr>
-        <w:pStyle w:val="Normal"/>
-        <w:jc w:val="left"/>
-        <w:rPr/>
-      </w:pPr>
-      <w:r>
-        <w:rPr/>
-      </w:r>
       <w:r>
         <w:br w:type="page"/>
       </w:r>
     </w:p>
     <w:p>
       <w:pPr>
-        <w:pStyle w:val="Heading1"/>
+        <w:pStyle w:val="Titre1"/>
         <w:numPr>
           <w:ilvl w:val="0"/>
           <w:numId w:val="1"/>
         </w:numPr>
-        <w:rPr/>
       </w:pPr>
       <w:bookmarkStart w:id="0" w:name="__RefHeading__116_1573302270"/>
       <w:bookmarkEnd w:id="0"/>
       <w:r>
-        <w:rPr/>
+        <w:lastRenderedPageBreak/>
         <w:t>Général</w:t>
       </w:r>
     </w:p>
     <w:p>
       <w:pPr>
         <w:pStyle w:val="TextBody"/>
-        <w:rPr/>
-      </w:pPr>
-      <w:r>
-        <w:rPr/>
+      </w:pPr>
+      <w:r>
         <w:t>Tout doit être écrit en anglais.</w:t>
       </w:r>
     </w:p>
     <w:p>
       <w:pPr>
-        <w:pStyle w:val="Heading1"/>
+        <w:pStyle w:val="Titre1"/>
         <w:numPr>
           <w:ilvl w:val="0"/>
           <w:numId w:val="1"/>
         </w:numPr>
-        <w:rPr/>
       </w:pPr>
       <w:bookmarkStart w:id="1" w:name="__RefHeading__120_1573302270"/>
       <w:bookmarkEnd w:id="1"/>
       <w:r>
-        <w:rPr/>
         <w:t>Nommage</w:t>
       </w:r>
     </w:p>
     <w:p>
       <w:pPr>
-        <w:pStyle w:val="Heading2"/>
+        <w:pStyle w:val="Titre2"/>
         <w:numPr>
           <w:ilvl w:val="1"/>
           <w:numId w:val="1"/>
         </w:numPr>
-        <w:rPr/>
       </w:pPr>
       <w:bookmarkStart w:id="2" w:name="__RefHeading__122_1573302270"/>
       <w:bookmarkEnd w:id="2"/>
       <w:r>
-        <w:rPr/>
         <w:t>Règle général de nommage</w:t>
       </w:r>
     </w:p>
     <w:p>
-      <w:pPr>
-        <w:pStyle w:val="Normal"/>
-        <w:rPr/>
-      </w:pPr>
       <w:bookmarkStart w:id="3" w:name="result_box"/>
       <w:bookmarkEnd w:id="3"/>
       <w:r>
         <w:rPr>
           <w:lang w:val="fr-FR"/>
         </w:rPr>
-        <w:t>Les noms de fonctions, de variables et de classes devraient être descriptifs : éviter les abréviations.</w:t>
-      </w:r>
-    </w:p>
-    <w:p>
-      <w:pPr>
-        <w:pStyle w:val="Heading2"/>
+        <w:t xml:space="preserve">Les noms de fonctions, </w:t>
+      </w:r>
+      <w:r>
+        <w:rPr>
+          <w:lang w:val="fr-FR"/>
+        </w:rPr>
+        <w:t>de variables et de classes devraient être descriptifs : éviter les abréviations.</w:t>
+      </w:r>
+    </w:p>
+    <w:p>
+      <w:pPr>
+        <w:pStyle w:val="Titre2"/>
         <w:numPr>
           <w:ilvl w:val="1"/>
           <w:numId w:val="1"/>
         </w:numPr>
-        <w:rPr/>
       </w:pPr>
       <w:bookmarkStart w:id="4" w:name="__RefHeading__124_1573302270"/>
       <w:bookmarkEnd w:id="4"/>
       <w:r>
-        <w:rPr/>
         <w:t>Noms des fichiers</w:t>
       </w:r>
     </w:p>
     <w:p>
       <w:pPr>
         <w:pStyle w:val="TextBody"/>
-        <w:rPr>
-          <w:i w:val="false"/>
-          <w:i w:val="false"/>
-          <w:iCs w:val="false"/>
-        </w:rPr>
-      </w:pPr>
-      <w:r>
-        <w:rPr>
-          <w:b w:val="false"/>
-          <w:bCs w:val="false"/>
-          <w:i w:val="false"/>
-          <w:iCs w:val="false"/>
+      </w:pPr>
+      <w:r>
+        <w:rPr>
           <w:lang w:val="fr-FR"/>
         </w:rPr>
         <w:t>Les noms des fichiers php possède le même nom que la classe qu'il contient.</w:t>
@@ -536,19 +522,13 @@
       <w:pPr>
         <w:pStyle w:val="TextBody"/>
         <w:rPr>
-          <w:b w:val="false"/>
-          <w:b w:val="false"/>
-          <w:bCs w:val="false"/>
-          <w:i/>
-          <w:i/>
-          <w:iCs/>
-          <w:lang w:val="fr-FR"/>
-        </w:rPr>
-      </w:pPr>
-      <w:r>
-        <w:rPr>
-          <w:b w:val="false"/>
-          <w:bCs w:val="false"/>
+          <w:i/>
+          <w:iCs/>
+          <w:lang w:val="fr-FR"/>
+        </w:rPr>
+      </w:pPr>
+      <w:r>
+        <w:rPr>
           <w:i/>
           <w:iCs/>
           <w:lang w:val="fr-FR"/>
@@ -558,50 +538,39 @@
     </w:p>
     <w:p>
       <w:pPr>
-        <w:pStyle w:val="Heading2"/>
+        <w:pStyle w:val="Titre2"/>
         <w:numPr>
           <w:ilvl w:val="1"/>
           <w:numId w:val="1"/>
         </w:numPr>
-        <w:rPr>
-          <w:b/>
-          <w:b/>
-          <w:bCs/>
-          <w:i w:val="false"/>
-          <w:i w:val="false"/>
-          <w:iCs w:val="false"/>
-        </w:rPr>
       </w:pPr>
       <w:bookmarkStart w:id="5" w:name="__RefHeading__126_1573302270"/>
       <w:bookmarkEnd w:id="5"/>
       <w:r>
         <w:rPr>
-          <w:b/>
-          <w:bCs/>
-          <w:i w:val="false"/>
-          <w:iCs w:val="false"/>
-          <w:lang w:val="fr-FR"/>
-        </w:rPr>
-        <w:t>Noms des variables</w:t>
-      </w:r>
-    </w:p>
-    <w:p>
-      <w:pPr>
-        <w:pStyle w:val="Heading3"/>
+          <w:lang w:val="fr-FR"/>
+        </w:rPr>
+        <w:t xml:space="preserve">Noms </w:t>
+      </w:r>
+      <w:r>
+        <w:rPr>
+          <w:lang w:val="fr-FR"/>
+        </w:rPr>
+        <w:t>des variables</w:t>
+      </w:r>
+    </w:p>
+    <w:p>
+      <w:pPr>
+        <w:pStyle w:val="Titre3"/>
         <w:numPr>
           <w:ilvl w:val="2"/>
           <w:numId w:val="1"/>
         </w:numPr>
-        <w:rPr/>
       </w:pPr>
       <w:bookmarkStart w:id="6" w:name="__RefHeading__128_1573302270"/>
       <w:bookmarkEnd w:id="6"/>
       <w:r>
         <w:rPr>
-          <w:b/>
-          <w:bCs/>
-          <w:i w:val="false"/>
-          <w:iCs w:val="false"/>
           <w:lang w:val="fr-FR"/>
         </w:rPr>
         <w:t>Nom des variables communes</w:t>
@@ -610,18 +579,9 @@
     <w:p>
       <w:pPr>
         <w:pStyle w:val="TextBody"/>
-        <w:rPr>
-          <w:b w:val="false"/>
-          <w:b w:val="false"/>
-          <w:bCs w:val="false"/>
-        </w:rPr>
-      </w:pPr>
-      <w:r>
-        <w:rPr>
-          <w:b w:val="false"/>
-          <w:bCs w:val="false"/>
-          <w:i w:val="false"/>
-          <w:iCs w:val="false"/>
+      </w:pPr>
+      <w:r>
+        <w:rPr>
           <w:lang w:val="fr-FR"/>
         </w:rPr>
         <w:t>Les variables commencent par une minuscule et chaque nouveau mot commence par une majuscule.</w:t>
@@ -631,19 +591,13 @@
       <w:pPr>
         <w:pStyle w:val="TextBody"/>
         <w:rPr>
-          <w:b w:val="false"/>
-          <w:b w:val="false"/>
-          <w:bCs w:val="false"/>
-          <w:i/>
-          <w:i/>
-          <w:iCs/>
-          <w:lang w:val="fr-FR"/>
-        </w:rPr>
-      </w:pPr>
-      <w:r>
-        <w:rPr>
-          <w:b w:val="false"/>
-          <w:bCs w:val="false"/>
+          <w:i/>
+          <w:iCs/>
+          <w:lang w:val="fr-FR"/>
+        </w:rPr>
+      </w:pPr>
+      <w:r>
+        <w:rPr>
           <w:i/>
           <w:iCs/>
           <w:lang w:val="fr-FR"/>
@@ -653,7 +607,7 @@
     </w:p>
     <w:p>
       <w:pPr>
-        <w:pStyle w:val="Heading3"/>
+        <w:pStyle w:val="Titre3"/>
         <w:numPr>
           <w:ilvl w:val="2"/>
           <w:numId w:val="1"/>
@@ -674,7 +628,6 @@
     <w:p>
       <w:pPr>
         <w:pStyle w:val="TextBody"/>
-        <w:rPr/>
       </w:pPr>
       <w:r>
         <w:rPr>
@@ -694,14 +647,19 @@
         <w:rPr>
           <w:lang w:val="fr-FR"/>
         </w:rPr>
-        <w:t>Private, protected : Même chose que pour les variables communes mais il faut ajouter un « _ » au début de celles-ci.</w:t>
-      </w:r>
-    </w:p>
-    <w:p>
-      <w:pPr>
-        <w:pStyle w:val="TextBody"/>
-        <w:rPr>
-          <w:i/>
+        <w:t>Private, protected :</w:t>
+      </w:r>
+      <w:r>
+        <w:rPr>
+          <w:lang w:val="fr-FR"/>
+        </w:rPr>
+        <w:t xml:space="preserve"> Même chose que pour les variables communes mais il faut ajouter un « _ » au début de celles-ci.</w:t>
+      </w:r>
+    </w:p>
+    <w:p>
+      <w:pPr>
+        <w:pStyle w:val="TextBody"/>
+        <w:rPr>
           <w:i/>
           <w:iCs/>
           <w:lang w:val="fr-FR"/>
@@ -721,7 +679,6 @@
         <w:pStyle w:val="TextBody"/>
         <w:rPr>
           <w:i/>
-          <w:i/>
           <w:iCs/>
           <w:lang w:val="fr-FR"/>
         </w:rPr>
@@ -739,7 +696,6 @@
       <w:pPr>
         <w:pStyle w:val="TextBody"/>
         <w:rPr>
-          <w:i/>
           <w:i/>
           <w:iCs/>
           <w:lang w:val="fr-FR"/>
@@ -760,7 +716,6 @@
         <w:pStyle w:val="TextBody"/>
         <w:rPr>
           <w:i/>
-          <w:i/>
           <w:iCs/>
           <w:lang w:val="fr-FR"/>
         </w:rPr>
@@ -780,7 +735,6 @@
         <w:pStyle w:val="TextBody"/>
         <w:rPr>
           <w:i/>
-          <w:i/>
           <w:iCs/>
           <w:lang w:val="fr-FR"/>
         </w:rPr>
@@ -800,7 +754,6 @@
         <w:pStyle w:val="TextBody"/>
         <w:rPr>
           <w:i/>
-          <w:i/>
           <w:iCs/>
           <w:lang w:val="fr-FR"/>
         </w:rPr>
@@ -819,7 +772,6 @@
         <w:pStyle w:val="TextBody"/>
         <w:rPr>
           <w:i/>
-          <w:i/>
           <w:iCs/>
           <w:lang w:val="fr-FR"/>
         </w:rPr>
@@ -835,7 +787,7 @@
     </w:p>
     <w:p>
       <w:pPr>
-        <w:pStyle w:val="Heading2"/>
+        <w:pStyle w:val="Titre2"/>
         <w:numPr>
           <w:ilvl w:val="1"/>
           <w:numId w:val="1"/>
@@ -856,20 +808,24 @@
     <w:p>
       <w:pPr>
         <w:pStyle w:val="TextBody"/>
-        <w:rPr/>
-      </w:pPr>
-      <w:r>
-        <w:rPr>
-          <w:lang w:val="fr-FR"/>
-        </w:rPr>
-        <w:t>Tous est en majuscule et les mots sont séparés par un « _ ».</w:t>
-      </w:r>
-    </w:p>
-    <w:p>
-      <w:pPr>
-        <w:pStyle w:val="TextBody"/>
-        <w:rPr>
-          <w:i/>
+      </w:pPr>
+      <w:r>
+        <w:rPr>
+          <w:lang w:val="fr-FR"/>
+        </w:rPr>
+        <w:t xml:space="preserve">Tous est en majuscule et les </w:t>
+      </w:r>
+      <w:r>
+        <w:rPr>
+          <w:lang w:val="fr-FR"/>
+        </w:rPr>
+        <w:t>mots sont séparés par un « _ ».</w:t>
+      </w:r>
+    </w:p>
+    <w:p>
+      <w:pPr>
+        <w:pStyle w:val="TextBody"/>
+        <w:rPr>
           <w:i/>
           <w:iCs/>
         </w:rPr>
@@ -885,12 +841,11 @@
     </w:p>
     <w:p>
       <w:pPr>
-        <w:pStyle w:val="Heading2"/>
+        <w:pStyle w:val="Titre2"/>
         <w:numPr>
           <w:ilvl w:val="1"/>
           <w:numId w:val="1"/>
         </w:numPr>
-        <w:rPr/>
       </w:pPr>
       <w:bookmarkStart w:id="9" w:name="__RefHeading__134_1573302270"/>
       <w:bookmarkEnd w:id="9"/>
@@ -898,17 +853,17 @@
         <w:rPr>
           <w:lang w:val="fr-FR"/>
         </w:rPr>
+        <w:lastRenderedPageBreak/>
         <w:t>Noms des fonctions et méthodes</w:t>
       </w:r>
     </w:p>
     <w:p>
       <w:pPr>
-        <w:pStyle w:val="Heading3"/>
+        <w:pStyle w:val="Titre3"/>
         <w:numPr>
           <w:ilvl w:val="2"/>
           <w:numId w:val="1"/>
         </w:numPr>
-        <w:rPr/>
       </w:pPr>
       <w:bookmarkStart w:id="10" w:name="__RefHeading__136_1573302270"/>
       <w:bookmarkEnd w:id="10"/>
@@ -922,18 +877,9 @@
     <w:p>
       <w:pPr>
         <w:pStyle w:val="TextBody"/>
-        <w:rPr>
-          <w:b w:val="false"/>
-          <w:b w:val="false"/>
-          <w:bCs w:val="false"/>
-        </w:rPr>
-      </w:pPr>
-      <w:r>
-        <w:rPr>
-          <w:b w:val="false"/>
-          <w:bCs w:val="false"/>
-          <w:i w:val="false"/>
-          <w:iCs w:val="false"/>
+      </w:pPr>
+      <w:r>
+        <w:rPr>
           <w:lang w:val="fr-FR"/>
         </w:rPr>
         <w:t>Les fonctions commence par une minuscule et chaque nouveau mot commence par une majuscule.</w:t>
@@ -943,18 +889,12 @@
       <w:pPr>
         <w:pStyle w:val="TextBody"/>
         <w:rPr>
-          <w:b w:val="false"/>
-          <w:b w:val="false"/>
-          <w:bCs w:val="false"/>
-          <w:i/>
-          <w:i/>
-          <w:iCs/>
-        </w:rPr>
-      </w:pPr>
-      <w:r>
-        <w:rPr>
-          <w:b w:val="false"/>
-          <w:bCs w:val="false"/>
+          <w:i/>
+          <w:iCs/>
+        </w:rPr>
+      </w:pPr>
+      <w:r>
+        <w:rPr>
           <w:i/>
           <w:iCs/>
           <w:lang w:val="fr-FR"/>
@@ -966,33 +906,34 @@
       <w:pPr>
         <w:pStyle w:val="TextBody"/>
         <w:rPr>
-          <w:b/>
           <w:b/>
           <w:bCs/>
-          <w:i w:val="false"/>
-          <w:i w:val="false"/>
-          <w:iCs w:val="false"/>
         </w:rPr>
       </w:pPr>
       <w:r>
         <w:rPr>
           <w:b/>
           <w:bCs/>
-          <w:i w:val="false"/>
-          <w:iCs w:val="false"/>
-          <w:lang w:val="fr-FR"/>
-        </w:rPr>
-        <w:t>Il faut éviter les fonctions avec une portée globale au maximum. Il est recommandé de mettre ces fonctions dans des classes statiques.</w:t>
-      </w:r>
-    </w:p>
-    <w:p>
-      <w:pPr>
-        <w:pStyle w:val="Heading3"/>
+          <w:lang w:val="fr-FR"/>
+        </w:rPr>
+        <w:t xml:space="preserve">Il faut éviter </w:t>
+      </w:r>
+      <w:r>
+        <w:rPr>
+          <w:b/>
+          <w:bCs/>
+          <w:lang w:val="fr-FR"/>
+        </w:rPr>
+        <w:t>les fonctions avec une portée globale au maximum. Il est recommandé de mettre ces fonctions dans des classes statiques.</w:t>
+      </w:r>
+    </w:p>
+    <w:p>
+      <w:pPr>
+        <w:pStyle w:val="Titre3"/>
         <w:numPr>
           <w:ilvl w:val="2"/>
           <w:numId w:val="1"/>
         </w:numPr>
-        <w:rPr/>
       </w:pPr>
       <w:bookmarkStart w:id="11" w:name="__RefHeading___Toc674_1892402734"/>
       <w:bookmarkEnd w:id="11"/>
@@ -1006,20 +947,24 @@
     <w:p>
       <w:pPr>
         <w:pStyle w:val="TextBody"/>
-        <w:rPr/>
-      </w:pPr>
-      <w:r>
-        <w:rPr>
-          <w:lang w:val="fr-FR"/>
-        </w:rPr>
-        <w:t>Elles suivent la même convention que les variables de classe. Elles commencent par une minuscule et chaque nouveau mot commence par une majuscule. Ainsi qu'un « _ » est ajouté aux méthodes privées et protégées.</w:t>
-      </w:r>
-    </w:p>
-    <w:p>
-      <w:pPr>
-        <w:pStyle w:val="TextBody"/>
-        <w:rPr>
-          <w:i/>
+      </w:pPr>
+      <w:r>
+        <w:rPr>
+          <w:lang w:val="fr-FR"/>
+        </w:rPr>
+        <w:t>Elles suivent la même convention que les variables de classe. Elles commencent par une minuscule et chaque nouveau mot</w:t>
+      </w:r>
+      <w:r>
+        <w:rPr>
+          <w:lang w:val="fr-FR"/>
+        </w:rPr>
+        <w:t xml:space="preserve"> commence par une majuscule. Ainsi qu'un « _ » est ajouté aux méthodes privées et protégées.</w:t>
+      </w:r>
+    </w:p>
+    <w:p>
+      <w:pPr>
+        <w:pStyle w:val="TextBody"/>
+        <w:rPr>
           <w:i/>
           <w:iCs/>
           <w:lang w:val="fr-FR"/>
@@ -1039,7 +984,6 @@
         <w:pStyle w:val="TextBody"/>
         <w:rPr>
           <w:i/>
-          <w:i/>
           <w:iCs/>
           <w:lang w:val="fr-FR"/>
         </w:rPr>
@@ -1058,7 +1002,6 @@
         <w:pStyle w:val="TextBody"/>
         <w:rPr>
           <w:i/>
-          <w:i/>
           <w:iCs/>
           <w:lang w:val="fr-FR"/>
         </w:rPr>
@@ -1070,14 +1013,21 @@
           <w:lang w:val="fr-FR"/>
         </w:rPr>
         <w:tab/>
-        <w:t>private function $_doSomething() { … }</w:t>
-      </w:r>
-    </w:p>
-    <w:p>
-      <w:pPr>
-        <w:pStyle w:val="TextBody"/>
-        <w:rPr>
-          <w:i/>
+        <w:t xml:space="preserve">private function </w:t>
+      </w:r>
+      <w:r>
+        <w:rPr>
+          <w:i/>
+          <w:iCs/>
+          <w:lang w:val="fr-FR"/>
+        </w:rPr>
+        <w:t>_doSomething() { … }</w:t>
+      </w:r>
+    </w:p>
+    <w:p>
+      <w:pPr>
+        <w:pStyle w:val="TextBody"/>
+        <w:rPr>
           <w:i/>
           <w:iCs/>
           <w:lang w:val="fr-FR"/>
@@ -1090,14 +1040,21 @@
           <w:lang w:val="fr-FR"/>
         </w:rPr>
         <w:tab/>
-        <w:t>protected function $_doSomethingToo() { … }</w:t>
-      </w:r>
-    </w:p>
-    <w:p>
-      <w:pPr>
-        <w:pStyle w:val="TextBody"/>
-        <w:rPr>
-          <w:i/>
+        <w:t xml:space="preserve">protected function </w:t>
+      </w:r>
+      <w:r>
+        <w:rPr>
+          <w:i/>
+          <w:iCs/>
+          <w:lang w:val="fr-FR"/>
+        </w:rPr>
+        <w:t>_doSomethingToo() { … }</w:t>
+      </w:r>
+    </w:p>
+    <w:p>
+      <w:pPr>
+        <w:pStyle w:val="TextBody"/>
+        <w:rPr>
           <w:i/>
           <w:iCs/>
           <w:lang w:val="fr-FR"/>
@@ -1110,14 +1067,23 @@
           <w:lang w:val="fr-FR"/>
         </w:rPr>
         <w:tab/>
-        <w:t>public function $doNothing() { … }</w:t>
-      </w:r>
-    </w:p>
-    <w:p>
-      <w:pPr>
-        <w:pStyle w:val="TextBody"/>
-        <w:rPr>
-          <w:i/>
+        <w:t xml:space="preserve">public function </w:t>
+      </w:r>
+      <w:bookmarkStart w:id="12" w:name="_GoBack"/>
+      <w:bookmarkEnd w:id="12"/>
+      <w:r>
+        <w:rPr>
+          <w:i/>
+          <w:iCs/>
+          <w:lang w:val="fr-FR"/>
+        </w:rPr>
+        <w:t>doNothing() { … }</w:t>
+      </w:r>
+    </w:p>
+    <w:p>
+      <w:pPr>
+        <w:pStyle w:val="TextBody"/>
+        <w:rPr>
           <w:i/>
           <w:iCs/>
           <w:lang w:val="fr-FR"/>
@@ -1134,7 +1100,7 @@
     </w:p>
     <w:p>
       <w:pPr>
-        <w:pStyle w:val="Heading3"/>
+        <w:pStyle w:val="Titre3"/>
         <w:numPr>
           <w:ilvl w:val="2"/>
           <w:numId w:val="1"/>
@@ -1143,19 +1109,24 @@
           <w:lang w:val="fr-FR"/>
         </w:rPr>
       </w:pPr>
-      <w:bookmarkStart w:id="12" w:name="__RefHeading__138_1573302270"/>
-      <w:bookmarkEnd w:id="12"/>
-      <w:r>
-        <w:rPr>
-          <w:lang w:val="fr-FR"/>
-        </w:rPr>
-        <w:t>Noms des accessors/mutators (getters/setters)</w:t>
-      </w:r>
-    </w:p>
-    <w:p>
-      <w:pPr>
-        <w:pStyle w:val="TextBody"/>
-        <w:rPr/>
+      <w:bookmarkStart w:id="13" w:name="__RefHeading__138_1573302270"/>
+      <w:bookmarkEnd w:id="13"/>
+      <w:r>
+        <w:rPr>
+          <w:lang w:val="fr-FR"/>
+        </w:rPr>
+        <w:t xml:space="preserve">Noms des </w:t>
+      </w:r>
+      <w:r>
+        <w:rPr>
+          <w:lang w:val="fr-FR"/>
+        </w:rPr>
+        <w:t>accessors/mutators (getters/setters)</w:t>
+      </w:r>
+    </w:p>
+    <w:p>
+      <w:pPr>
+        <w:pStyle w:val="TextBody"/>
       </w:pPr>
       <w:r>
         <w:rPr>
@@ -1182,7 +1153,6 @@
         <w:pStyle w:val="TextBody"/>
         <w:rPr>
           <w:i/>
-          <w:i/>
           <w:iCs/>
           <w:lang w:val="fr-FR"/>
         </w:rPr>
@@ -1201,7 +1171,6 @@
         <w:pStyle w:val="TextBody"/>
         <w:rPr>
           <w:i/>
-          <w:i/>
           <w:iCs/>
         </w:rPr>
       </w:pPr>
@@ -1216,7 +1185,7 @@
     </w:p>
     <w:p>
       <w:pPr>
-        <w:pStyle w:val="Heading2"/>
+        <w:pStyle w:val="Titre2"/>
         <w:numPr>
           <w:ilvl w:val="1"/>
           <w:numId w:val="1"/>
@@ -1225,13 +1194,19 @@
           <w:lang w:val="fr-FR"/>
         </w:rPr>
       </w:pPr>
-      <w:bookmarkStart w:id="13" w:name="__RefHeading__142_1573302270"/>
-      <w:bookmarkEnd w:id="13"/>
-      <w:r>
-        <w:rPr>
-          <w:lang w:val="fr-FR"/>
-        </w:rPr>
-        <w:t>Noms des classes</w:t>
+      <w:bookmarkStart w:id="14" w:name="__RefHeading__142_1573302270"/>
+      <w:bookmarkEnd w:id="14"/>
+      <w:r>
+        <w:rPr>
+          <w:lang w:val="fr-FR"/>
+        </w:rPr>
+        <w:t xml:space="preserve">Noms des </w:t>
+      </w:r>
+      <w:r>
+        <w:rPr>
+          <w:lang w:val="fr-FR"/>
+        </w:rPr>
+        <w:t>classes</w:t>
       </w:r>
     </w:p>
     <w:p>
@@ -1251,7 +1226,6 @@
     <w:p>
       <w:pPr>
         <w:pStyle w:val="TextBody"/>
-        <w:rPr/>
       </w:pPr>
       <w:r>
         <w:rPr>
@@ -1264,7 +1238,7 @@
     </w:p>
     <w:p>
       <w:pPr>
-        <w:pStyle w:val="Heading1"/>
+        <w:pStyle w:val="Titre1"/>
         <w:numPr>
           <w:ilvl w:val="0"/>
           <w:numId w:val="1"/>
@@ -1273,8 +1247,8 @@
           <w:lang w:val="fr-FR"/>
         </w:rPr>
       </w:pPr>
-      <w:bookmarkStart w:id="14" w:name="__RefHeading___Toc457_163950037"/>
-      <w:bookmarkEnd w:id="14"/>
+      <w:bookmarkStart w:id="15" w:name="__RefHeading___Toc457_163950037"/>
+      <w:bookmarkEnd w:id="15"/>
       <w:r>
         <w:rPr>
           <w:lang w:val="fr-FR"/>
@@ -1287,7 +1261,6 @@
         <w:pStyle w:val="TextBody"/>
         <w:rPr>
           <w:i/>
-          <w:i/>
           <w:iCs/>
           <w:lang w:val="fr-FR"/>
         </w:rPr>
@@ -1303,33 +1276,32 @@
     </w:p>
     <w:p>
       <w:pPr>
-        <w:pStyle w:val="Heading1"/>
+        <w:pStyle w:val="Titre1"/>
         <w:numPr>
           <w:ilvl w:val="0"/>
           <w:numId w:val="1"/>
         </w:numPr>
-        <w:rPr/>
-      </w:pPr>
-      <w:bookmarkStart w:id="15" w:name="__RefHeading__158_1573302270"/>
-      <w:bookmarkEnd w:id="15"/>
-      <w:r>
-        <w:rPr>
-          <w:lang w:val="fr-FR"/>
-        </w:rPr>
+      </w:pPr>
+      <w:bookmarkStart w:id="16" w:name="__RefHeading__158_1573302270"/>
+      <w:bookmarkEnd w:id="16"/>
+      <w:r>
+        <w:rPr>
+          <w:lang w:val="fr-FR"/>
+        </w:rPr>
+        <w:lastRenderedPageBreak/>
         <w:t>Autres</w:t>
       </w:r>
     </w:p>
     <w:p>
       <w:pPr>
-        <w:pStyle w:val="Heading2"/>
+        <w:pStyle w:val="Titre2"/>
         <w:numPr>
           <w:ilvl w:val="1"/>
           <w:numId w:val="1"/>
         </w:numPr>
-        <w:rPr/>
-      </w:pPr>
-      <w:bookmarkStart w:id="16" w:name="__RefHeading__162_1573302270"/>
-      <w:bookmarkEnd w:id="16"/>
+      </w:pPr>
+      <w:bookmarkStart w:id="17" w:name="__RefHeading__162_1573302270"/>
+      <w:bookmarkEnd w:id="17"/>
       <w:r>
         <w:rPr>
           <w:lang w:val="fr-FR"/>
@@ -1340,7 +1312,6 @@
     <w:p>
       <w:pPr>
         <w:pStyle w:val="TextBody"/>
-        <w:rPr/>
       </w:pPr>
       <w:r>
         <w:rPr>
@@ -1354,7 +1325,6 @@
         <w:pStyle w:val="TextBody"/>
         <w:rPr>
           <w:i/>
-          <w:i/>
           <w:iCs/>
           <w:lang w:val="fr-FR"/>
         </w:rPr>
@@ -1373,7 +1343,6 @@
         <w:pStyle w:val="TextBody"/>
         <w:rPr>
           <w:i/>
-          <w:i/>
           <w:iCs/>
           <w:lang w:val="fr-FR"/>
         </w:rPr>
@@ -1392,7 +1361,6 @@
         <w:pStyle w:val="TextBody"/>
         <w:rPr>
           <w:i/>
-          <w:i/>
           <w:iCs/>
           <w:lang w:val="fr-FR"/>
         </w:rPr>
@@ -1411,24 +1379,15 @@
         <w:pStyle w:val="TextBody"/>
         <w:rPr>
           <w:i/>
-          <w:i/>
-          <w:iCs/>
-          <w:lang w:val="fr-FR"/>
-        </w:rPr>
-      </w:pPr>
-      <w:r>
-        <w:rPr>
-          <w:i/>
-          <w:iCs/>
-          <w:lang w:val="fr-FR"/>
-        </w:rPr>
-      </w:r>
-    </w:p>
-    <w:p>
-      <w:pPr>
-        <w:pStyle w:val="TextBody"/>
-        <w:rPr>
-          <w:i/>
+          <w:iCs/>
+          <w:lang w:val="fr-FR"/>
+        </w:rPr>
+      </w:pPr>
+    </w:p>
+    <w:p>
+      <w:pPr>
+        <w:pStyle w:val="TextBody"/>
+        <w:rPr>
           <w:i/>
           <w:iCs/>
           <w:lang w:val="fr-FR"/>
@@ -1448,19 +1407,64 @@
         <w:pStyle w:val="TextBody"/>
         <w:rPr>
           <w:i/>
-          <w:i/>
-          <w:iCs/>
-          <w:lang w:val="fr-FR"/>
-        </w:rPr>
-      </w:pPr>
-      <w:r>
-        <w:rPr>
-          <w:i/>
-          <w:iCs/>
-          <w:lang w:val="fr-FR"/>
-        </w:rPr>
-        <w:t xml:space="preserve"> </w:t>
-      </w:r>
+          <w:iCs/>
+          <w:lang w:val="fr-FR"/>
+        </w:rPr>
+      </w:pPr>
+      <w:r>
+        <w:rPr>
+          <w:i/>
+          <w:iCs/>
+          <w:lang w:val="fr-FR"/>
+        </w:rPr>
+        <w:t xml:space="preserve"> {</w:t>
+      </w:r>
+    </w:p>
+    <w:p>
+      <w:pPr>
+        <w:pStyle w:val="TextBody"/>
+        <w:rPr>
+          <w:i/>
+          <w:iCs/>
+          <w:lang w:val="fr-FR"/>
+        </w:rPr>
+      </w:pPr>
+      <w:r>
+        <w:rPr>
+          <w:i/>
+          <w:iCs/>
+          <w:lang w:val="fr-FR"/>
+        </w:rPr>
+        <w:t xml:space="preserve">} </w:t>
+      </w:r>
+    </w:p>
+    <w:p>
+      <w:pPr>
+        <w:pStyle w:val="TextBody"/>
+        <w:rPr>
+          <w:i/>
+          <w:iCs/>
+          <w:lang w:val="fr-FR"/>
+        </w:rPr>
+      </w:pPr>
+      <w:r>
+        <w:rPr>
+          <w:i/>
+          <w:iCs/>
+          <w:lang w:val="fr-FR"/>
+        </w:rPr>
+        <w:t xml:space="preserve">else if (a == 2) </w:t>
+      </w:r>
+    </w:p>
+    <w:p>
+      <w:pPr>
+        <w:pStyle w:val="TextBody"/>
+        <w:rPr>
+          <w:i/>
+          <w:iCs/>
+          <w:lang w:val="fr-FR"/>
+        </w:rPr>
+      </w:pPr>
       <w:r>
         <w:rPr>
           <w:i/>
@@ -1475,7 +1479,6 @@
         <w:pStyle w:val="TextBody"/>
         <w:rPr>
           <w:i/>
-          <w:i/>
           <w:iCs/>
           <w:lang w:val="fr-FR"/>
         </w:rPr>
@@ -1494,25 +1497,23 @@
         <w:pStyle w:val="TextBody"/>
         <w:rPr>
           <w:i/>
-          <w:i/>
-          <w:iCs/>
-          <w:lang w:val="fr-FR"/>
-        </w:rPr>
-      </w:pPr>
-      <w:r>
-        <w:rPr>
-          <w:i/>
-          <w:iCs/>
-          <w:lang w:val="fr-FR"/>
-        </w:rPr>
-        <w:t xml:space="preserve">else if (a == 2) </w:t>
-      </w:r>
-    </w:p>
-    <w:p>
-      <w:pPr>
-        <w:pStyle w:val="TextBody"/>
-        <w:rPr>
-          <w:i/>
+          <w:iCs/>
+          <w:lang w:val="fr-FR"/>
+        </w:rPr>
+      </w:pPr>
+      <w:r>
+        <w:rPr>
+          <w:i/>
+          <w:iCs/>
+          <w:lang w:val="fr-FR"/>
+        </w:rPr>
+        <w:t xml:space="preserve">else </w:t>
+      </w:r>
+    </w:p>
+    <w:p>
+      <w:pPr>
+        <w:pStyle w:val="TextBody"/>
+        <w:rPr>
           <w:i/>
           <w:iCs/>
           <w:lang w:val="fr-FR"/>
@@ -1532,44 +1533,51 @@
         <w:pStyle w:val="TextBody"/>
         <w:rPr>
           <w:i/>
-          <w:i/>
-          <w:iCs/>
-          <w:lang w:val="fr-FR"/>
-        </w:rPr>
-      </w:pPr>
-      <w:r>
-        <w:rPr>
-          <w:i/>
-          <w:iCs/>
-          <w:lang w:val="fr-FR"/>
-        </w:rPr>
-        <w:t xml:space="preserve">} </w:t>
-      </w:r>
-    </w:p>
-    <w:p>
-      <w:pPr>
-        <w:pStyle w:val="TextBody"/>
-        <w:rPr>
-          <w:i/>
-          <w:i/>
-          <w:iCs/>
-          <w:lang w:val="fr-FR"/>
-        </w:rPr>
-      </w:pPr>
-      <w:r>
-        <w:rPr>
-          <w:i/>
-          <w:iCs/>
-          <w:lang w:val="fr-FR"/>
-        </w:rPr>
-        <w:t xml:space="preserve">else </w:t>
-      </w:r>
-    </w:p>
-    <w:p>
-      <w:pPr>
-        <w:pStyle w:val="TextBody"/>
-        <w:rPr>
-          <w:i/>
+          <w:iCs/>
+          <w:lang w:val="fr-FR"/>
+        </w:rPr>
+      </w:pPr>
+      <w:r>
+        <w:rPr>
+          <w:i/>
+          <w:iCs/>
+          <w:lang w:val="fr-FR"/>
+        </w:rPr>
+        <w:t>}</w:t>
+      </w:r>
+    </w:p>
+    <w:p>
+      <w:pPr>
+        <w:pStyle w:val="TextBody"/>
+        <w:rPr>
+          <w:i/>
+          <w:iCs/>
+          <w:lang w:val="fr-FR"/>
+        </w:rPr>
+      </w:pPr>
+    </w:p>
+    <w:p>
+      <w:pPr>
+        <w:pStyle w:val="TextBody"/>
+        <w:rPr>
+          <w:i/>
+          <w:iCs/>
+          <w:lang w:val="fr-FR"/>
+        </w:rPr>
+      </w:pPr>
+      <w:r>
+        <w:rPr>
+          <w:i/>
+          <w:iCs/>
+          <w:lang w:val="fr-FR"/>
+        </w:rPr>
+        <w:t>function maFonction()</w:t>
+      </w:r>
+    </w:p>
+    <w:p>
+      <w:pPr>
+        <w:pStyle w:val="TextBody"/>
+        <w:rPr>
           <w:i/>
           <w:iCs/>
           <w:lang w:val="fr-FR"/>
@@ -1589,7 +1597,6 @@
         <w:pStyle w:val="TextBody"/>
         <w:rPr>
           <w:i/>
-          <w:i/>
           <w:iCs/>
           <w:lang w:val="fr-FR"/>
         </w:rPr>
@@ -1605,90 +1612,14 @@
     </w:p>
     <w:p>
       <w:pPr>
-        <w:pStyle w:val="TextBody"/>
-        <w:rPr>
-          <w:i/>
-          <w:i/>
-          <w:iCs/>
-          <w:lang w:val="fr-FR"/>
-        </w:rPr>
-      </w:pPr>
-      <w:r>
-        <w:rPr>
-          <w:i/>
-          <w:iCs/>
-          <w:lang w:val="fr-FR"/>
-        </w:rPr>
-      </w:r>
-    </w:p>
-    <w:p>
-      <w:pPr>
-        <w:pStyle w:val="TextBody"/>
-        <w:rPr>
-          <w:i/>
-          <w:i/>
-          <w:iCs/>
-          <w:lang w:val="fr-FR"/>
-        </w:rPr>
-      </w:pPr>
-      <w:r>
-        <w:rPr>
-          <w:i/>
-          <w:iCs/>
-          <w:lang w:val="fr-FR"/>
-        </w:rPr>
-        <w:t>function maFonction()</w:t>
-      </w:r>
-    </w:p>
-    <w:p>
-      <w:pPr>
-        <w:pStyle w:val="TextBody"/>
-        <w:rPr>
-          <w:i/>
-          <w:i/>
-          <w:iCs/>
-          <w:lang w:val="fr-FR"/>
-        </w:rPr>
-      </w:pPr>
-      <w:r>
-        <w:rPr>
-          <w:i/>
-          <w:iCs/>
-          <w:lang w:val="fr-FR"/>
-        </w:rPr>
-        <w:t>{</w:t>
-      </w:r>
-    </w:p>
-    <w:p>
-      <w:pPr>
-        <w:pStyle w:val="TextBody"/>
-        <w:rPr>
-          <w:i/>
-          <w:i/>
-          <w:iCs/>
-          <w:lang w:val="fr-FR"/>
-        </w:rPr>
-      </w:pPr>
-      <w:r>
-        <w:rPr>
-          <w:i/>
-          <w:iCs/>
-          <w:lang w:val="fr-FR"/>
-        </w:rPr>
-        <w:t>}</w:t>
-      </w:r>
-    </w:p>
-    <w:p>
-      <w:pPr>
-        <w:pStyle w:val="Heading2"/>
+        <w:pStyle w:val="Titre2"/>
         <w:numPr>
           <w:ilvl w:val="1"/>
           <w:numId w:val="1"/>
         </w:numPr>
-        <w:rPr/>
-      </w:pPr>
-      <w:bookmarkStart w:id="17" w:name="__RefHeading__164_1573302270"/>
-      <w:bookmarkEnd w:id="17"/>
+      </w:pPr>
+      <w:bookmarkStart w:id="18" w:name="__RefHeading__164_1573302270"/>
+      <w:bookmarkEnd w:id="18"/>
       <w:r>
         <w:rPr>
           <w:lang w:val="fr-FR"/>
@@ -1713,88 +1644,67 @@
     <w:p>
       <w:pPr>
         <w:pStyle w:val="TextBody"/>
-        <w:rPr/>
-      </w:pPr>
-      <w:r>
-        <w:rPr>
-          <w:lang w:val="fr-FR"/>
-        </w:rPr>
-        <w:t>Il est préférable d'utiliser des espaces plutôt que des tabulations et d'un taille d'au moins 2 espaces.</w:t>
-      </w:r>
-    </w:p>
-    <w:p>
-      <w:pPr>
-        <w:pStyle w:val="TextBody"/>
-        <w:rPr>
-          <w:lang w:val="fr-FR"/>
-        </w:rPr>
-      </w:pPr>
-      <w:r>
-        <w:rPr>
-          <w:lang w:val="fr-FR"/>
-        </w:rPr>
-      </w:r>
-    </w:p>
-    <w:p>
-      <w:pPr>
-        <w:pStyle w:val="TextBody"/>
-        <w:rPr>
-          <w:lang w:val="fr-FR"/>
-        </w:rPr>
-      </w:pPr>
-      <w:r>
-        <w:rPr>
-          <w:lang w:val="fr-FR"/>
-        </w:rPr>
-      </w:r>
-    </w:p>
-    <w:p>
-      <w:pPr>
-        <w:pStyle w:val="TextBody"/>
-        <w:rPr>
-          <w:lang w:val="fr-FR"/>
-        </w:rPr>
-      </w:pPr>
-      <w:r>
-        <w:rPr>
-          <w:lang w:val="fr-FR"/>
-        </w:rPr>
-      </w:r>
-    </w:p>
-    <w:p>
-      <w:pPr>
-        <w:pStyle w:val="Heading1"/>
+      </w:pPr>
+      <w:r>
+        <w:rPr>
+          <w:lang w:val="fr-FR"/>
+        </w:rPr>
+        <w:t xml:space="preserve">Il est préférable d'utiliser des espaces plutôt que des tabulations et d'un taille d'au </w:t>
+      </w:r>
+      <w:r>
+        <w:rPr>
+          <w:lang w:val="fr-FR"/>
+        </w:rPr>
+        <w:t>moins 2 espaces.</w:t>
+      </w:r>
+    </w:p>
+    <w:p>
+      <w:pPr>
+        <w:pStyle w:val="TextBody"/>
+        <w:rPr>
+          <w:lang w:val="fr-FR"/>
+        </w:rPr>
+      </w:pPr>
+    </w:p>
+    <w:p>
+      <w:pPr>
+        <w:pStyle w:val="TextBody"/>
+        <w:rPr>
+          <w:lang w:val="fr-FR"/>
+        </w:rPr>
+      </w:pPr>
+    </w:p>
+    <w:p>
+      <w:pPr>
+        <w:pStyle w:val="TextBody"/>
+        <w:rPr>
+          <w:lang w:val="fr-FR"/>
+        </w:rPr>
+      </w:pPr>
+    </w:p>
+    <w:p>
+      <w:pPr>
+        <w:pStyle w:val="Titre1"/>
         <w:numPr>
           <w:ilvl w:val="0"/>
           <w:numId w:val="1"/>
         </w:numPr>
-        <w:rPr>
-          <w:i w:val="false"/>
-          <w:i w:val="false"/>
-          <w:iCs w:val="false"/>
-        </w:rPr>
-      </w:pPr>
-      <w:bookmarkStart w:id="18" w:name="__RefHeading__156_1573302270"/>
-      <w:bookmarkEnd w:id="18"/>
-      <w:r>
-        <w:rPr>
-          <w:i w:val="false"/>
-          <w:iCs w:val="false"/>
-        </w:rPr>
+      </w:pPr>
+      <w:bookmarkStart w:id="19" w:name="__RefHeading__156_1573302270"/>
+      <w:bookmarkEnd w:id="19"/>
+      <w:r>
+        <w:lastRenderedPageBreak/>
         <w:t>Sources</w:t>
       </w:r>
     </w:p>
     <w:p>
       <w:pPr>
         <w:pStyle w:val="TextBody"/>
-        <w:rPr/>
-      </w:pPr>
-      <w:hyperlink r:id="rId2">
+      </w:pPr>
+      <w:hyperlink r:id="rId5">
         <w:r>
           <w:rPr>
             <w:rStyle w:val="InternetLink"/>
-            <w:i w:val="false"/>
-            <w:iCs w:val="false"/>
           </w:rPr>
           <w:t>http://framework.zend.com/manual/1.12/fr/coding-standard.naming-conventions.html</w:t>
         </w:r>
@@ -1803,14 +1713,11 @@
     <w:p>
       <w:pPr>
         <w:pStyle w:val="TextBody"/>
-        <w:rPr/>
-      </w:pPr>
-      <w:hyperlink r:id="rId3">
+      </w:pPr>
+      <w:hyperlink r:id="rId6">
         <w:r>
           <w:rPr>
             <w:rStyle w:val="InternetLink"/>
-            <w:i w:val="false"/>
-            <w:iCs w:val="false"/>
           </w:rPr>
           <w:t>https://pear.php.net/manual/en/standards.naming.php</w:t>
         </w:r>
@@ -1819,29 +1726,25 @@
     <w:p>
       <w:pPr>
         <w:pStyle w:val="TextBody"/>
-        <w:spacing w:before="0" w:after="140"/>
-        <w:rPr/>
-      </w:pPr>
-      <w:r>
-        <w:rPr/>
-      </w:r>
+      </w:pPr>
     </w:p>
     <w:sectPr>
-      <w:type w:val="nextPage"/>
       <w:pgSz w:w="12240" w:h="15840"/>
-      <w:pgMar w:left="1134" w:right="1134" w:header="0" w:top="1134" w:footer="0" w:bottom="1134" w:gutter="0"/>
-      <w:pgNumType w:fmt="decimal"/>
-      <w:formProt w:val="false"/>
-      <w:textDirection w:val="lrTb"/>
-      <w:docGrid w:type="default" w:linePitch="240" w:charSpace="4294961151"/>
+      <w:pgMar w:top="1134" w:right="1134" w:bottom="1134" w:left="1134" w:header="0" w:footer="0" w:gutter="0"/>
+      <w:cols w:space="720"/>
+      <w:formProt w:val="0"/>
+      <w:docGrid w:linePitch="240" w:charSpace="-6145"/>
     </w:sectPr>
   </w:body>
 </w:document>
 </file>
 
 <file path=word/numbering.xml><?xml version="1.0" encoding="utf-8"?>
-<w:numbering xmlns:w="http://schemas.openxmlformats.org/wordprocessingml/2006/main" xmlns:o="urn:schemas-microsoft-com:office:office" xmlns:r="http://schemas.openxmlformats.org/officeDocument/2006/relationships" xmlns:v="urn:schemas-microsoft-com:vml">
-  <w:abstractNum w:abstractNumId="1">
+<w:numbering xmlns:wpc="http://schemas.microsoft.com/office/word/2010/wordprocessingCanvas" xmlns:mc="http://schemas.openxmlformats.org/markup-compatibility/2006" xmlns:o="urn:schemas-microsoft-com:office:office" xmlns:r="http://schemas.openxmlformats.org/officeDocument/2006/relationships" xmlns:m="http://schemas.openxmlformats.org/officeDocument/2006/math" xmlns:v="urn:schemas-microsoft-com:vml" xmlns:wp14="http://schemas.microsoft.com/office/word/2010/wordprocessingDrawing" xmlns:wp="http://schemas.openxmlformats.org/drawingml/2006/wordprocessingDrawing" xmlns:w10="urn:schemas-microsoft-com:office:word" xmlns:w="http://schemas.openxmlformats.org/wordprocessingml/2006/main" xmlns:w14="http://schemas.microsoft.com/office/word/2010/wordml" xmlns:w15="http://schemas.microsoft.com/office/word/2012/wordml" xmlns:wpg="http://schemas.microsoft.com/office/word/2010/wordprocessingGroup" xmlns:wpi="http://schemas.microsoft.com/office/word/2010/wordprocessingInk" xmlns:wne="http://schemas.microsoft.com/office/word/2006/wordml" xmlns:wps="http://schemas.microsoft.com/office/word/2010/wordprocessingShape" mc:Ignorable="w14 w15 wp14">
+  <w:abstractNum w:abstractNumId="0">
+    <w:nsid w:val="0FD04E84"/>
+    <w:multiLevelType w:val="multilevel"/>
+    <w:tmpl w:val="AC640E36"/>
     <w:lvl w:ilvl="0">
       <w:start w:val="1"/>
       <w:numFmt w:val="decimal"/>
@@ -1941,7 +1844,10 @@
       </w:pPr>
     </w:lvl>
   </w:abstractNum>
-  <w:abstractNum w:abstractNumId="2">
+  <w:abstractNum w:abstractNumId="1">
+    <w:nsid w:val="43E55A36"/>
+    <w:multiLevelType w:val="multilevel"/>
+    <w:tmpl w:val="057CCE92"/>
     <w:lvl w:ilvl="0">
       <w:start w:val="1"/>
       <w:numFmt w:val="none"/>
@@ -2061,53 +1967,417 @@
     </w:lvl>
   </w:abstractNum>
   <w:num w:numId="1">
-    <w:abstractNumId w:val="1"/>
+    <w:abstractNumId w:val="0"/>
   </w:num>
   <w:num w:numId="2">
-    <w:abstractNumId w:val="2"/>
+    <w:abstractNumId w:val="1"/>
   </w:num>
 </w:numbering>
 </file>
 
 <file path=word/styles.xml><?xml version="1.0" encoding="utf-8"?>
-<w:styles xmlns:w="http://schemas.openxmlformats.org/wordprocessingml/2006/main" xmlns:w14="http://schemas.microsoft.com/office/word/2010/wordml" xmlns:mc="http://schemas.openxmlformats.org/markup-compatibility/2006" mc:Ignorable="w14">
+<w:styles xmlns:mc="http://schemas.openxmlformats.org/markup-compatibility/2006" xmlns:r="http://schemas.openxmlformats.org/officeDocument/2006/relationships" xmlns:w="http://schemas.openxmlformats.org/wordprocessingml/2006/main" xmlns:w14="http://schemas.microsoft.com/office/word/2010/wordml" xmlns:w15="http://schemas.microsoft.com/office/word/2012/wordml" mc:Ignorable="w14 w15">
   <w:docDefaults>
     <w:rPrDefault>
       <w:rPr>
-        <w:rFonts w:ascii="Liberation Serif" w:hAnsi="Liberation Serif" w:eastAsia="Droid Sans Fallback" w:cs="Droid Sans Devanagari"/>
-        <w:sz w:val="20"/>
+        <w:rFonts w:ascii="Liberation Serif" w:eastAsia="Droid Sans Fallback" w:hAnsi="Liberation Serif" w:cs="Droid Sans Devanagari"/>
         <w:szCs w:val="24"/>
         <w:lang w:val="fr-CH" w:eastAsia="zh-CN" w:bidi="hi-IN"/>
       </w:rPr>
     </w:rPrDefault>
-    <w:pPrDefault>
-      <w:pPr/>
-    </w:pPrDefault>
+    <w:pPrDefault/>
   </w:docDefaults>
-  <w:style w:type="paragraph" w:styleId="Normal">
+  <w:latentStyles w:defLockedState="0" w:defUIPriority="99" w:defSemiHidden="0" w:defUnhideWhenUsed="0" w:defQFormat="0" w:count="371">
+    <w:lsdException w:name="Normal" w:uiPriority="0" w:qFormat="1"/>
+    <w:lsdException w:name="heading 1" w:uiPriority="9" w:qFormat="1"/>
+    <w:lsdException w:name="heading 2" w:semiHidden="1" w:uiPriority="9" w:unhideWhenUsed="1" w:qFormat="1"/>
+    <w:lsdException w:name="heading 3" w:semiHidden="1" w:uiPriority="9" w:unhideWhenUsed="1" w:qFormat="1"/>
+    <w:lsdException w:name="heading 4" w:semiHidden="1" w:uiPriority="9" w:unhideWhenUsed="1" w:qFormat="1"/>
+    <w:lsdException w:name="heading 5" w:semiHidden="1" w:uiPriority="9" w:unhideWhenUsed="1" w:qFormat="1"/>
+    <w:lsdException w:name="heading 6" w:semiHidden="1" w:uiPriority="9" w:unhideWhenUsed="1" w:qFormat="1"/>
+    <w:lsdException w:name="heading 7" w:semiHidden="1" w:uiPriority="9" w:unhideWhenUsed="1" w:qFormat="1"/>
+    <w:lsdException w:name="heading 8" w:semiHidden="1" w:uiPriority="9" w:unhideWhenUsed="1" w:qFormat="1"/>
+    <w:lsdException w:name="heading 9" w:semiHidden="1" w:uiPriority="9" w:unhideWhenUsed="1" w:qFormat="1"/>
+    <w:lsdException w:name="index 1" w:semiHidden="1" w:unhideWhenUsed="1"/>
+    <w:lsdException w:name="index 2" w:semiHidden="1" w:unhideWhenUsed="1"/>
+    <w:lsdException w:name="index 3" w:semiHidden="1" w:unhideWhenUsed="1"/>
+    <w:lsdException w:name="index 4" w:semiHidden="1" w:unhideWhenUsed="1"/>
+    <w:lsdException w:name="index 5" w:semiHidden="1" w:unhideWhenUsed="1"/>
+    <w:lsdException w:name="index 6" w:semiHidden="1" w:unhideWhenUsed="1"/>
+    <w:lsdException w:name="index 7" w:semiHidden="1" w:unhideWhenUsed="1"/>
+    <w:lsdException w:name="index 8" w:semiHidden="1" w:unhideWhenUsed="1"/>
+    <w:lsdException w:name="index 9" w:semiHidden="1" w:unhideWhenUsed="1"/>
+    <w:lsdException w:name="toc 1" w:semiHidden="1" w:uiPriority="39" w:unhideWhenUsed="1"/>
+    <w:lsdException w:name="toc 2" w:semiHidden="1" w:uiPriority="39" w:unhideWhenUsed="1"/>
+    <w:lsdException w:name="toc 3" w:semiHidden="1" w:uiPriority="39" w:unhideWhenUsed="1"/>
+    <w:lsdException w:name="toc 4" w:semiHidden="1" w:uiPriority="39" w:unhideWhenUsed="1"/>
+    <w:lsdException w:name="toc 5" w:semiHidden="1" w:uiPriority="39" w:unhideWhenUsed="1"/>
+    <w:lsdException w:name="toc 6" w:semiHidden="1" w:uiPriority="39" w:unhideWhenUsed="1"/>
+    <w:lsdException w:name="toc 7" w:semiHidden="1" w:uiPriority="39" w:unhideWhenUsed="1"/>
+    <w:lsdException w:name="toc 8" w:semiHidden="1" w:uiPriority="39" w:unhideWhenUsed="1"/>
+    <w:lsdException w:name="toc 9" w:semiHidden="1" w:uiPriority="39" w:unhideWhenUsed="1"/>
+    <w:lsdException w:name="Normal Indent" w:semiHidden="1" w:unhideWhenUsed="1"/>
+    <w:lsdException w:name="footnote text" w:semiHidden="1" w:unhideWhenUsed="1"/>
+    <w:lsdException w:name="annotation text" w:semiHidden="1" w:unhideWhenUsed="1"/>
+    <w:lsdException w:name="header" w:semiHidden="1" w:unhideWhenUsed="1"/>
+    <w:lsdException w:name="footer" w:semiHidden="1" w:unhideWhenUsed="1"/>
+    <w:lsdException w:name="index heading" w:semiHidden="1" w:unhideWhenUsed="1"/>
+    <w:lsdException w:name="caption" w:semiHidden="1" w:uiPriority="35" w:unhideWhenUsed="1" w:qFormat="1"/>
+    <w:lsdException w:name="table of figures" w:semiHidden="1" w:unhideWhenUsed="1"/>
+    <w:lsdException w:name="envelope address" w:semiHidden="1" w:unhideWhenUsed="1"/>
+    <w:lsdException w:name="envelope return" w:semiHidden="1" w:unhideWhenUsed="1"/>
+    <w:lsdException w:name="footnote reference" w:semiHidden="1" w:unhideWhenUsed="1"/>
+    <w:lsdException w:name="annotation reference" w:semiHidden="1" w:unhideWhenUsed="1"/>
+    <w:lsdException w:name="line number" w:semiHidden="1" w:unhideWhenUsed="1"/>
+    <w:lsdException w:name="page number" w:semiHidden="1" w:unhideWhenUsed="1"/>
+    <w:lsdException w:name="endnote reference" w:semiHidden="1" w:unhideWhenUsed="1"/>
+    <w:lsdException w:name="endnote text" w:semiHidden="1" w:unhideWhenUsed="1"/>
+    <w:lsdException w:name="table of authorities" w:semiHidden="1" w:unhideWhenUsed="1"/>
+    <w:lsdException w:name="macro" w:semiHidden="1" w:unhideWhenUsed="1"/>
+    <w:lsdException w:name="toa heading" w:semiHidden="1" w:unhideWhenUsed="1"/>
+    <w:lsdException w:name="List" w:semiHidden="1" w:unhideWhenUsed="1"/>
+    <w:lsdException w:name="List Bullet" w:semiHidden="1" w:unhideWhenUsed="1"/>
+    <w:lsdException w:name="List Number" w:semiHidden="1" w:unhideWhenUsed="1"/>
+    <w:lsdException w:name="List 2" w:semiHidden="1" w:unhideWhenUsed="1"/>
+    <w:lsdException w:name="List 3" w:semiHidden="1" w:unhideWhenUsed="1"/>
+    <w:lsdException w:name="List 4" w:semiHidden="1" w:unhideWhenUsed="1"/>
+    <w:lsdException w:name="List 5" w:semiHidden="1" w:unhideWhenUsed="1"/>
+    <w:lsdException w:name="List Bullet 2" w:semiHidden="1" w:unhideWhenUsed="1"/>
+    <w:lsdException w:name="List Bullet 3" w:semiHidden="1" w:unhideWhenUsed="1"/>
+    <w:lsdException w:name="List Bullet 4" w:semiHidden="1" w:unhideWhenUsed="1"/>
+    <w:lsdException w:name="List Bullet 5" w:semiHidden="1" w:unhideWhenUsed="1"/>
+    <w:lsdException w:name="List Number 2" w:semiHidden="1" w:unhideWhenUsed="1"/>
+    <w:lsdException w:name="List Number 3" w:semiHidden="1" w:unhideWhenUsed="1"/>
+    <w:lsdException w:name="List Number 4" w:semiHidden="1" w:unhideWhenUsed="1"/>
+    <w:lsdException w:name="List Number 5" w:semiHidden="1" w:unhideWhenUsed="1"/>
+    <w:lsdException w:name="Title" w:uiPriority="10" w:qFormat="1"/>
+    <w:lsdException w:name="Closing" w:semiHidden="1" w:unhideWhenUsed="1"/>
+    <w:lsdException w:name="Signature" w:semiHidden="1" w:unhideWhenUsed="1"/>
+    <w:lsdException w:name="Default Paragraph Font" w:semiHidden="1" w:uiPriority="1" w:unhideWhenUsed="1"/>
+    <w:lsdException w:name="Body Text" w:semiHidden="1" w:unhideWhenUsed="1"/>
+    <w:lsdException w:name="Body Text Indent" w:semiHidden="1" w:unhideWhenUsed="1"/>
+    <w:lsdException w:name="List Continue" w:semiHidden="1" w:unhideWhenUsed="1"/>
+    <w:lsdException w:name="List Continue 2" w:semiHidden="1" w:unhideWhenUsed="1"/>
+    <w:lsdException w:name="List Continue 3" w:semiHidden="1" w:unhideWhenUsed="1"/>
+    <w:lsdException w:name="List Continue 4" w:semiHidden="1" w:unhideWhenUsed="1"/>
+    <w:lsdException w:name="List Continue 5" w:semiHidden="1" w:unhideWhenUsed="1"/>
+    <w:lsdException w:name="Message Header" w:semiHidden="1" w:unhideWhenUsed="1"/>
+    <w:lsdException w:name="Subtitle" w:uiPriority="11" w:qFormat="1"/>
+    <w:lsdException w:name="Salutation" w:semiHidden="1" w:unhideWhenUsed="1"/>
+    <w:lsdException w:name="Date" w:semiHidden="1" w:unhideWhenUsed="1"/>
+    <w:lsdException w:name="Body Text First Indent" w:semiHidden="1" w:unhideWhenUsed="1"/>
+    <w:lsdException w:name="Body Text First Indent 2" w:semiHidden="1" w:unhideWhenUsed="1"/>
+    <w:lsdException w:name="Note Heading" w:semiHidden="1" w:unhideWhenUsed="1"/>
+    <w:lsdException w:name="Body Text 2" w:semiHidden="1" w:unhideWhenUsed="1"/>
+    <w:lsdException w:name="Body Text 3" w:semiHidden="1" w:unhideWhenUsed="1"/>
+    <w:lsdException w:name="Body Text Indent 2" w:semiHidden="1" w:unhideWhenUsed="1"/>
+    <w:lsdException w:name="Body Text Indent 3" w:semiHidden="1" w:unhideWhenUsed="1"/>
+    <w:lsdException w:name="Block Text" w:semiHidden="1" w:unhideWhenUsed="1"/>
+    <w:lsdException w:name="Hyperlink" w:semiHidden="1" w:unhideWhenUsed="1"/>
+    <w:lsdException w:name="FollowedHyperlink" w:semiHidden="1" w:unhideWhenUsed="1"/>
+    <w:lsdException w:name="Strong" w:uiPriority="22" w:qFormat="1"/>
+    <w:lsdException w:name="Emphasis" w:uiPriority="20" w:qFormat="1"/>
+    <w:lsdException w:name="Document Map" w:semiHidden="1" w:unhideWhenUsed="1"/>
+    <w:lsdException w:name="Plain Text" w:semiHidden="1" w:unhideWhenUsed="1"/>
+    <w:lsdException w:name="E-mail Signature" w:semiHidden="1" w:unhideWhenUsed="1"/>
+    <w:lsdException w:name="HTML Top of Form" w:semiHidden="1" w:unhideWhenUsed="1"/>
+    <w:lsdException w:name="HTML Bottom of Form" w:semiHidden="1" w:unhideWhenUsed="1"/>
+    <w:lsdException w:name="Normal (Web)" w:semiHidden="1" w:unhideWhenUsed="1"/>
+    <w:lsdException w:name="HTML Acronym" w:semiHidden="1" w:unhideWhenUsed="1"/>
+    <w:lsdException w:name="HTML Address" w:semiHidden="1" w:unhideWhenUsed="1"/>
+    <w:lsdException w:name="HTML Cite" w:semiHidden="1" w:unhideWhenUsed="1"/>
+    <w:lsdException w:name="HTML Code" w:semiHidden="1" w:unhideWhenUsed="1"/>
+    <w:lsdException w:name="HTML Definition" w:semiHidden="1" w:unhideWhenUsed="1"/>
+    <w:lsdException w:name="HTML Keyboard" w:semiHidden="1" w:unhideWhenUsed="1"/>
+    <w:lsdException w:name="HTML Preformatted" w:semiHidden="1" w:unhideWhenUsed="1"/>
+    <w:lsdException w:name="HTML Sample" w:semiHidden="1" w:unhideWhenUsed="1"/>
+    <w:lsdException w:name="HTML Typewriter" w:semiHidden="1" w:unhideWhenUsed="1"/>
+    <w:lsdException w:name="HTML Variable" w:semiHidden="1" w:unhideWhenUsed="1"/>
+    <w:lsdException w:name="Normal Table" w:semiHidden="1" w:unhideWhenUsed="1"/>
+    <w:lsdException w:name="annotation subject" w:semiHidden="1" w:unhideWhenUsed="1"/>
+    <w:lsdException w:name="No List" w:semiHidden="1" w:unhideWhenUsed="1"/>
+    <w:lsdException w:name="Outline List 1" w:semiHidden="1" w:unhideWhenUsed="1"/>
+    <w:lsdException w:name="Outline List 2" w:semiHidden="1" w:unhideWhenUsed="1"/>
+    <w:lsdException w:name="Outline List 3" w:semiHidden="1" w:unhideWhenUsed="1"/>
+    <w:lsdException w:name="Table Simple 1" w:semiHidden="1" w:unhideWhenUsed="1"/>
+    <w:lsdException w:name="Table Simple 2" w:semiHidden="1" w:unhideWhenUsed="1"/>
+    <w:lsdException w:name="Table Simple 3" w:semiHidden="1" w:unhideWhenUsed="1"/>
+    <w:lsdException w:name="Table Classic 1" w:semiHidden="1" w:unhideWhenUsed="1"/>
+    <w:lsdException w:name="Table Classic 2" w:semiHidden="1" w:unhideWhenUsed="1"/>
+    <w:lsdException w:name="Table Classic 3" w:semiHidden="1" w:unhideWhenUsed="1"/>
+    <w:lsdException w:name="Table Classic 4" w:semiHidden="1" w:unhideWhenUsed="1"/>
+    <w:lsdException w:name="Table Colorful 1" w:semiHidden="1" w:unhideWhenUsed="1"/>
+    <w:lsdException w:name="Table Colorful 2" w:semiHidden="1" w:unhideWhenUsed="1"/>
+    <w:lsdException w:name="Table Colorful 3" w:semiHidden="1" w:unhideWhenUsed="1"/>
+    <w:lsdException w:name="Table Columns 1" w:semiHidden="1" w:unhideWhenUsed="1"/>
+    <w:lsdException w:name="Table Columns 2" w:semiHidden="1" w:unhideWhenUsed="1"/>
+    <w:lsdException w:name="Table Columns 3" w:semiHidden="1" w:unhideWhenUsed="1"/>
+    <w:lsdException w:name="Table Columns 4" w:semiHidden="1" w:unhideWhenUsed="1"/>
+    <w:lsdException w:name="Table Columns 5" w:semiHidden="1" w:unhideWhenUsed="1"/>
+    <w:lsdException w:name="Table Grid 1" w:semiHidden="1" w:unhideWhenUsed="1"/>
+    <w:lsdException w:name="Table Grid 2" w:semiHidden="1" w:unhideWhenUsed="1"/>
+    <w:lsdException w:name="Table Grid 3" w:semiHidden="1" w:unhideWhenUsed="1"/>
+    <w:lsdException w:name="Table Grid 4" w:semiHidden="1" w:unhideWhenUsed="1"/>
+    <w:lsdException w:name="Table Grid 5" w:semiHidden="1" w:unhideWhenUsed="1"/>
+    <w:lsdException w:name="Table Grid 6" w:semiHidden="1" w:unhideWhenUsed="1"/>
+    <w:lsdException w:name="Table Grid 7" w:semiHidden="1" w:unhideWhenUsed="1"/>
+    <w:lsdException w:name="Table Grid 8" w:semiHidden="1" w:unhideWhenUsed="1"/>
+    <w:lsdException w:name="Table List 1" w:semiHidden="1" w:unhideWhenUsed="1"/>
+    <w:lsdException w:name="Table List 2" w:semiHidden="1" w:unhideWhenUsed="1"/>
+    <w:lsdException w:name="Table List 3" w:semiHidden="1" w:unhideWhenUsed="1"/>
+    <w:lsdException w:name="Table List 4" w:semiHidden="1" w:unhideWhenUsed="1"/>
+    <w:lsdException w:name="Table List 5" w:semiHidden="1" w:unhideWhenUsed="1"/>
+    <w:lsdException w:name="Table List 6" w:semiHidden="1" w:unhideWhenUsed="1"/>
+    <w:lsdException w:name="Table List 7" w:semiHidden="1" w:unhideWhenUsed="1"/>
+    <w:lsdException w:name="Table List 8" w:semiHidden="1" w:unhideWhenUsed="1"/>
+    <w:lsdException w:name="Table 3D effects 1" w:semiHidden="1" w:unhideWhenUsed="1"/>
+    <w:lsdException w:name="Table 3D effects 2" w:semiHidden="1" w:unhideWhenUsed="1"/>
+    <w:lsdException w:name="Table 3D effects 3" w:semiHidden="1" w:unhideWhenUsed="1"/>
+    <w:lsdException w:name="Table Contemporary" w:semiHidden="1" w:unhideWhenUsed="1"/>
+    <w:lsdException w:name="Table Elegant" w:semiHidden="1" w:unhideWhenUsed="1"/>
+    <w:lsdException w:name="Table Professional" w:semiHidden="1" w:unhideWhenUsed="1"/>
+    <w:lsdException w:name="Table Subtle 1" w:semiHidden="1" w:unhideWhenUsed="1"/>
+    <w:lsdException w:name="Table Subtle 2" w:semiHidden="1" w:unhideWhenUsed="1"/>
+    <w:lsdException w:name="Table Web 1" w:semiHidden="1" w:unhideWhenUsed="1"/>
+    <w:lsdException w:name="Table Web 2" w:semiHidden="1" w:unhideWhenUsed="1"/>
+    <w:lsdException w:name="Table Web 3" w:semiHidden="1" w:unhideWhenUsed="1"/>
+    <w:lsdException w:name="Balloon Text" w:semiHidden="1" w:unhideWhenUsed="1"/>
+    <w:lsdException w:name="Table Grid" w:uiPriority="39"/>
+    <w:lsdException w:name="Table Theme" w:semiHidden="1" w:unhideWhenUsed="1"/>
+    <w:lsdException w:name="Placeholder Text" w:semiHidden="1"/>
+    <w:lsdException w:name="No Spacing" w:uiPriority="1" w:qFormat="1"/>
+    <w:lsdException w:name="Light Shading" w:uiPriority="60"/>
+    <w:lsdException w:name="Light List" w:uiPriority="61"/>
+    <w:lsdException w:name="Light Grid" w:uiPriority="62"/>
+    <w:lsdException w:name="Medium Shading 1" w:uiPriority="63"/>
+    <w:lsdException w:name="Medium Shading 2" w:uiPriority="64"/>
+    <w:lsdException w:name="Medium List 1" w:uiPriority="65"/>
+    <w:lsdException w:name="Medium List 2" w:uiPriority="66"/>
+    <w:lsdException w:name="Medium Grid 1" w:uiPriority="67"/>
+    <w:lsdException w:name="Medium Grid 2" w:uiPriority="68"/>
+    <w:lsdException w:name="Medium Grid 3" w:uiPriority="69"/>
+    <w:lsdException w:name="Dark List" w:uiPriority="70"/>
+    <w:lsdException w:name="Colorful Shading" w:uiPriority="71"/>
+    <w:lsdException w:name="Colorful List" w:uiPriority="72"/>
+    <w:lsdException w:name="Colorful Grid" w:uiPriority="73"/>
+    <w:lsdException w:name="Light Shading Accent 1" w:uiPriority="60"/>
+    <w:lsdException w:name="Light List Accent 1" w:uiPriority="61"/>
+    <w:lsdException w:name="Light Grid Accent 1" w:uiPriority="62"/>
+    <w:lsdException w:name="Medium Shading 1 Accent 1" w:uiPriority="63"/>
+    <w:lsdException w:name="Medium Shading 2 Accent 1" w:uiPriority="64"/>
+    <w:lsdException w:name="Medium List 1 Accent 1" w:uiPriority="65"/>
+    <w:lsdException w:name="Revision" w:semiHidden="1"/>
+    <w:lsdException w:name="List Paragraph" w:uiPriority="34" w:qFormat="1"/>
+    <w:lsdException w:name="Quote" w:uiPriority="29" w:qFormat="1"/>
+    <w:lsdException w:name="Intense Quote" w:uiPriority="30" w:qFormat="1"/>
+    <w:lsdException w:name="Medium List 2 Accent 1" w:uiPriority="66"/>
+    <w:lsdException w:name="Medium Grid 1 Accent 1" w:uiPriority="67"/>
+    <w:lsdException w:name="Medium Grid 2 Accent 1" w:uiPriority="68"/>
+    <w:lsdException w:name="Medium Grid 3 Accent 1" w:uiPriority="69"/>
+    <w:lsdException w:name="Dark List Accent 1" w:uiPriority="70"/>
+    <w:lsdException w:name="Colorful Shading Accent 1" w:uiPriority="71"/>
+    <w:lsdException w:name="Colorful List Accent 1" w:uiPriority="72"/>
+    <w:lsdException w:name="Colorful Grid Accent 1" w:uiPriority="73"/>
+    <w:lsdException w:name="Light Shading Accent 2" w:uiPriority="60"/>
+    <w:lsdException w:name="Light List Accent 2" w:uiPriority="61"/>
+    <w:lsdException w:name="Light Grid Accent 2" w:uiPriority="62"/>
+    <w:lsdException w:name="Medium Shading 1 Accent 2" w:uiPriority="63"/>
+    <w:lsdException w:name="Medium Shading 2 Accent 2" w:uiPriority="64"/>
+    <w:lsdException w:name="Medium List 1 Accent 2" w:uiPriority="65"/>
+    <w:lsdException w:name="Medium List 2 Accent 2" w:uiPriority="66"/>
+    <w:lsdException w:name="Medium Grid 1 Accent 2" w:uiPriority="67"/>
+    <w:lsdException w:name="Medium Grid 2 Accent 2" w:uiPriority="68"/>
+    <w:lsdException w:name="Medium Grid 3 Accent 2" w:uiPriority="69"/>
+    <w:lsdException w:name="Dark List Accent 2" w:uiPriority="70"/>
+    <w:lsdException w:name="Colorful Shading Accent 2" w:uiPriority="71"/>
+    <w:lsdException w:name="Colorful List Accent 2" w:uiPriority="72"/>
+    <w:lsdException w:name="Colorful Grid Accent 2" w:uiPriority="73"/>
+    <w:lsdException w:name="Light Shading Accent 3" w:uiPriority="60"/>
+    <w:lsdException w:name="Light List Accent 3" w:uiPriority="61"/>
+    <w:lsdException w:name="Light Grid Accent 3" w:uiPriority="62"/>
+    <w:lsdException w:name="Medium Shading 1 Accent 3" w:uiPriority="63"/>
+    <w:lsdException w:name="Medium Shading 2 Accent 3" w:uiPriority="64"/>
+    <w:lsdException w:name="Medium List 1 Accent 3" w:uiPriority="65"/>
+    <w:lsdException w:name="Medium List 2 Accent 3" w:uiPriority="66"/>
+    <w:lsdException w:name="Medium Grid 1 Accent 3" w:uiPriority="67"/>
+    <w:lsdException w:name="Medium Grid 2 Accent 3" w:uiPriority="68"/>
+    <w:lsdException w:name="Medium Grid 3 Accent 3" w:uiPriority="69"/>
+    <w:lsdException w:name="Dark List Accent 3" w:uiPriority="70"/>
+    <w:lsdException w:name="Colorful Shading Accent 3" w:uiPriority="71"/>
+    <w:lsdException w:name="Colorful List Accent 3" w:uiPriority="72"/>
+    <w:lsdException w:name="Colorful Grid Accent 3" w:uiPriority="73"/>
+    <w:lsdException w:name="Light Shading Accent 4" w:uiPriority="60"/>
+    <w:lsdException w:name="Light List Accent 4" w:uiPriority="61"/>
+    <w:lsdException w:name="Light Grid Accent 4" w:uiPriority="62"/>
+    <w:lsdException w:name="Medium Shading 1 Accent 4" w:uiPriority="63"/>
+    <w:lsdException w:name="Medium Shading 2 Accent 4" w:uiPriority="64"/>
+    <w:lsdException w:name="Medium List 1 Accent 4" w:uiPriority="65"/>
+    <w:lsdException w:name="Medium List 2 Accent 4" w:uiPriority="66"/>
+    <w:lsdException w:name="Medium Grid 1 Accent 4" w:uiPriority="67"/>
+    <w:lsdException w:name="Medium Grid 2 Accent 4" w:uiPriority="68"/>
+    <w:lsdException w:name="Medium Grid 3 Accent 4" w:uiPriority="69"/>
+    <w:lsdException w:name="Dark List Accent 4" w:uiPriority="70"/>
+    <w:lsdException w:name="Colorful Shading Accent 4" w:uiPriority="71"/>
+    <w:lsdException w:name="Colorful List Accent 4" w:uiPriority="72"/>
+    <w:lsdException w:name="Colorful Grid Accent 4" w:uiPriority="73"/>
+    <w:lsdException w:name="Light Shading Accent 5" w:uiPriority="60"/>
+    <w:lsdException w:name="Light List Accent 5" w:uiPriority="61"/>
+    <w:lsdException w:name="Light Grid Accent 5" w:uiPriority="62"/>
+    <w:lsdException w:name="Medium Shading 1 Accent 5" w:uiPriority="63"/>
+    <w:lsdException w:name="Medium Shading 2 Accent 5" w:uiPriority="64"/>
+    <w:lsdException w:name="Medium List 1 Accent 5" w:uiPriority="65"/>
+    <w:lsdException w:name="Medium List 2 Accent 5" w:uiPriority="66"/>
+    <w:lsdException w:name="Medium Grid 1 Accent 5" w:uiPriority="67"/>
+    <w:lsdException w:name="Medium Grid 2 Accent 5" w:uiPriority="68"/>
+    <w:lsdException w:name="Medium Grid 3 Accent 5" w:uiPriority="69"/>
+    <w:lsdException w:name="Dark List Accent 5" w:uiPriority="70"/>
+    <w:lsdException w:name="Colorful Shading Accent 5" w:uiPriority="71"/>
+    <w:lsdException w:name="Colorful List Accent 5" w:uiPriority="72"/>
+    <w:lsdException w:name="Colorful Grid Accent 5" w:uiPriority="73"/>
+    <w:lsdException w:name="Light Shading Accent 6" w:uiPriority="60"/>
+    <w:lsdException w:name="Light List Accent 6" w:uiPriority="61"/>
+    <w:lsdException w:name="Light Grid Accent 6" w:uiPriority="62"/>
+    <w:lsdException w:name="Medium Shading 1 Accent 6" w:uiPriority="63"/>
+    <w:lsdException w:name="Medium Shading 2 Accent 6" w:uiPriority="64"/>
+    <w:lsdException w:name="Medium List 1 Accent 6" w:uiPriority="65"/>
+    <w:lsdException w:name="Medium List 2 Accent 6" w:uiPriority="66"/>
+    <w:lsdException w:name="Medium Grid 1 Accent 6" w:uiPriority="67"/>
+    <w:lsdException w:name="Medium Grid 2 Accent 6" w:uiPriority="68"/>
+    <w:lsdException w:name="Medium Grid 3 Accent 6" w:uiPriority="69"/>
+    <w:lsdException w:name="Dark List Accent 6" w:uiPriority="70"/>
+    <w:lsdException w:name="Colorful Shading Accent 6" w:uiPriority="71"/>
+    <w:lsdException w:name="Colorful List Accent 6" w:uiPriority="72"/>
+    <w:lsdException w:name="Colorful Grid Accent 6" w:uiPriority="73"/>
+    <w:lsdException w:name="Subtle Emphasis" w:uiPriority="19" w:qFormat="1"/>
+    <w:lsdException w:name="Intense Emphasis" w:uiPriority="21" w:qFormat="1"/>
+    <w:lsdException w:name="Subtle Reference" w:uiPriority="31" w:qFormat="1"/>
+    <w:lsdException w:name="Intense Reference" w:uiPriority="32" w:qFormat="1"/>
+    <w:lsdException w:name="Book Title" w:uiPriority="33" w:qFormat="1"/>
+    <w:lsdException w:name="Bibliography" w:semiHidden="1" w:uiPriority="37" w:unhideWhenUsed="1"/>
+    <w:lsdException w:name="TOC Heading" w:semiHidden="1" w:uiPriority="39" w:unhideWhenUsed="1" w:qFormat="1"/>
+    <w:lsdException w:name="Plain Table 1" w:uiPriority="41"/>
+    <w:lsdException w:name="Plain Table 2" w:uiPriority="42"/>
+    <w:lsdException w:name="Plain Table 3" w:uiPriority="43"/>
+    <w:lsdException w:name="Plain Table 4" w:uiPriority="44"/>
+    <w:lsdException w:name="Plain Table 5" w:uiPriority="45"/>
+    <w:lsdException w:name="Grid Table Light" w:uiPriority="40"/>
+    <w:lsdException w:name="Grid Table 1 Light" w:uiPriority="46"/>
+    <w:lsdException w:name="Grid Table 2" w:uiPriority="47"/>
+    <w:lsdException w:name="Grid Table 3" w:uiPriority="48"/>
+    <w:lsdException w:name="Grid Table 4" w:uiPriority="49"/>
+    <w:lsdException w:name="Grid Table 5 Dark" w:uiPriority="50"/>
+    <w:lsdException w:name="Grid Table 6 Colorful" w:uiPriority="51"/>
+    <w:lsdException w:name="Grid Table 7 Colorful" w:uiPriority="52"/>
+    <w:lsdException w:name="Grid Table 1 Light Accent 1" w:uiPriority="46"/>
+    <w:lsdException w:name="Grid Table 2 Accent 1" w:uiPriority="47"/>
+    <w:lsdException w:name="Grid Table 3 Accent 1" w:uiPriority="48"/>
+    <w:lsdException w:name="Grid Table 4 Accent 1" w:uiPriority="49"/>
+    <w:lsdException w:name="Grid Table 5 Dark Accent 1" w:uiPriority="50"/>
+    <w:lsdException w:name="Grid Table 6 Colorful Accent 1" w:uiPriority="51"/>
+    <w:lsdException w:name="Grid Table 7 Colorful Accent 1" w:uiPriority="52"/>
+    <w:lsdException w:name="Grid Table 1 Light Accent 2" w:uiPriority="46"/>
+    <w:lsdException w:name="Grid Table 2 Accent 2" w:uiPriority="47"/>
+    <w:lsdException w:name="Grid Table 3 Accent 2" w:uiPriority="48"/>
+    <w:lsdException w:name="Grid Table 4 Accent 2" w:uiPriority="49"/>
+    <w:lsdException w:name="Grid Table 5 Dark Accent 2" w:uiPriority="50"/>
+    <w:lsdException w:name="Grid Table 6 Colorful Accent 2" w:uiPriority="51"/>
+    <w:lsdException w:name="Grid Table 7 Colorful Accent 2" w:uiPriority="52"/>
+    <w:lsdException w:name="Grid Table 1 Light Accent 3" w:uiPriority="46"/>
+    <w:lsdException w:name="Grid Table 2 Accent 3" w:uiPriority="47"/>
+    <w:lsdException w:name="Grid Table 3 Accent 3" w:uiPriority="48"/>
+    <w:lsdException w:name="Grid Table 4 Accent 3" w:uiPriority="49"/>
+    <w:lsdException w:name="Grid Table 5 Dark Accent 3" w:uiPriority="50"/>
+    <w:lsdException w:name="Grid Table 6 Colorful Accent 3" w:uiPriority="51"/>
+    <w:lsdException w:name="Grid Table 7 Colorful Accent 3" w:uiPriority="52"/>
+    <w:lsdException w:name="Grid Table 1 Light Accent 4" w:uiPriority="46"/>
+    <w:lsdException w:name="Grid Table 2 Accent 4" w:uiPriority="47"/>
+    <w:lsdException w:name="Grid Table 3 Accent 4" w:uiPriority="48"/>
+    <w:lsdException w:name="Grid Table 4 Accent 4" w:uiPriority="49"/>
+    <w:lsdException w:name="Grid Table 5 Dark Accent 4" w:uiPriority="50"/>
+    <w:lsdException w:name="Grid Table 6 Colorful Accent 4" w:uiPriority="51"/>
+    <w:lsdException w:name="Grid Table 7 Colorful Accent 4" w:uiPriority="52"/>
+    <w:lsdException w:name="Grid Table 1 Light Accent 5" w:uiPriority="46"/>
+    <w:lsdException w:name="Grid Table 2 Accent 5" w:uiPriority="47"/>
+    <w:lsdException w:name="Grid Table 3 Accent 5" w:uiPriority="48"/>
+    <w:lsdException w:name="Grid Table 4 Accent 5" w:uiPriority="49"/>
+    <w:lsdException w:name="Grid Table 5 Dark Accent 5" w:uiPriority="50"/>
+    <w:lsdException w:name="Grid Table 6 Colorful Accent 5" w:uiPriority="51"/>
+    <w:lsdException w:name="Grid Table 7 Colorful Accent 5" w:uiPriority="52"/>
+    <w:lsdException w:name="Grid Table 1 Light Accent 6" w:uiPriority="46"/>
+    <w:lsdException w:name="Grid Table 2 Accent 6" w:uiPriority="47"/>
+    <w:lsdException w:name="Grid Table 3 Accent 6" w:uiPriority="48"/>
+    <w:lsdException w:name="Grid Table 4 Accent 6" w:uiPriority="49"/>
+    <w:lsdException w:name="Grid Table 5 Dark Accent 6" w:uiPriority="50"/>
+    <w:lsdException w:name="Grid Table 6 Colorful Accent 6" w:uiPriority="51"/>
+    <w:lsdException w:name="Grid Table 7 Colorful Accent 6" w:uiPriority="52"/>
+    <w:lsdException w:name="List Table 1 Light" w:uiPriority="46"/>
+    <w:lsdException w:name="List Table 2" w:uiPriority="47"/>
+    <w:lsdException w:name="List Table 3" w:uiPriority="48"/>
+    <w:lsdException w:name="List Table 4" w:uiPriority="49"/>
+    <w:lsdException w:name="List Table 5 Dark" w:uiPriority="50"/>
+    <w:lsdException w:name="List Table 6 Colorful" w:uiPriority="51"/>
+    <w:lsdException w:name="List Table 7 Colorful" w:uiPriority="52"/>
+    <w:lsdException w:name="List Table 1 Light Accent 1" w:uiPriority="46"/>
+    <w:lsdException w:name="List Table 2 Accent 1" w:uiPriority="47"/>
+    <w:lsdException w:name="List Table 3 Accent 1" w:uiPriority="48"/>
+    <w:lsdException w:name="List Table 4 Accent 1" w:uiPriority="49"/>
+    <w:lsdException w:name="List Table 5 Dark Accent 1" w:uiPriority="50"/>
+    <w:lsdException w:name="List Table 6 Colorful Accent 1" w:uiPriority="51"/>
+    <w:lsdException w:name="List Table 7 Colorful Accent 1" w:uiPriority="52"/>
+    <w:lsdException w:name="List Table 1 Light Accent 2" w:uiPriority="46"/>
+    <w:lsdException w:name="List Table 2 Accent 2" w:uiPriority="47"/>
+    <w:lsdException w:name="List Table 3 Accent 2" w:uiPriority="48"/>
+    <w:lsdException w:name="List Table 4 Accent 2" w:uiPriority="49"/>
+    <w:lsdException w:name="List Table 5 Dark Accent 2" w:uiPriority="50"/>
+    <w:lsdException w:name="List Table 6 Colorful Accent 2" w:uiPriority="51"/>
+    <w:lsdException w:name="List Table 7 Colorful Accent 2" w:uiPriority="52"/>
+    <w:lsdException w:name="List Table 1 Light Accent 3" w:uiPriority="46"/>
+    <w:lsdException w:name="List Table 2 Accent 3" w:uiPriority="47"/>
+    <w:lsdException w:name="List Table 3 Accent 3" w:uiPriority="48"/>
+    <w:lsdException w:name="List Table 4 Accent 3" w:uiPriority="49"/>
+    <w:lsdException w:name="List Table 5 Dark Accent 3" w:uiPriority="50"/>
+    <w:lsdException w:name="List Table 6 Colorful Accent 3" w:uiPriority="51"/>
+    <w:lsdException w:name="List Table 7 Colorful Accent 3" w:uiPriority="52"/>
+    <w:lsdException w:name="List Table 1 Light Accent 4" w:uiPriority="46"/>
+    <w:lsdException w:name="List Table 2 Accent 4" w:uiPriority="47"/>
+    <w:lsdException w:name="List Table 3 Accent 4" w:uiPriority="48"/>
+    <w:lsdException w:name="List Table 4 Accent 4" w:uiPriority="49"/>
+    <w:lsdException w:name="List Table 5 Dark Accent 4" w:uiPriority="50"/>
+    <w:lsdException w:name="List Table 6 Colorful Accent 4" w:uiPriority="51"/>
+    <w:lsdException w:name="List Table 7 Colorful Accent 4" w:uiPriority="52"/>
+    <w:lsdException w:name="List Table 1 Light Accent 5" w:uiPriority="46"/>
+    <w:lsdException w:name="List Table 2 Accent 5" w:uiPriority="47"/>
+    <w:lsdException w:name="List Table 3 Accent 5" w:uiPriority="48"/>
+    <w:lsdException w:name="List Table 4 Accent 5" w:uiPriority="49"/>
+    <w:lsdException w:name="List Table 5 Dark Accent 5" w:uiPriority="50"/>
+    <w:lsdException w:name="List Table 6 Colorful Accent 5" w:uiPriority="51"/>
+    <w:lsdException w:name="List Table 7 Colorful Accent 5" w:uiPriority="52"/>
+    <w:lsdException w:name="List Table 1 Light Accent 6" w:uiPriority="46"/>
+    <w:lsdException w:name="List Table 2 Accent 6" w:uiPriority="47"/>
+    <w:lsdException w:name="List Table 3 Accent 6" w:uiPriority="48"/>
+    <w:lsdException w:name="List Table 4 Accent 6" w:uiPriority="49"/>
+    <w:lsdException w:name="List Table 5 Dark Accent 6" w:uiPriority="50"/>
+    <w:lsdException w:name="List Table 6 Colorful Accent 6" w:uiPriority="51"/>
+    <w:lsdException w:name="List Table 7 Colorful Accent 6" w:uiPriority="52"/>
+  </w:latentStyles>
+  <w:style w:type="paragraph" w:default="1" w:styleId="Normal">
     <w:name w:val="Normal"/>
     <w:qFormat/>
     <w:pPr>
-      <w:widowControl w:val="false"/>
-      <w:suppressAutoHyphens w:val="true"/>
-      <w:overflowPunct w:val="true"/>
-      <w:bidi w:val="0"/>
-      <w:jc w:val="left"/>
+      <w:widowControl w:val="0"/>
+      <w:suppressAutoHyphens/>
     </w:pPr>
     <w:rPr>
-      <w:rFonts w:ascii="Arial" w:hAnsi="Arial" w:eastAsia="Droid Sans Fallback" w:cs="Droid Sans Devanagari"/>
+      <w:rFonts w:ascii="Arial" w:hAnsi="Arial"/>
       <w:color w:val="00000A"/>
       <w:sz w:val="24"/>
-      <w:szCs w:val="24"/>
-      <w:lang w:val="fr-CH" w:eastAsia="zh-CN" w:bidi="hi-IN"/>
     </w:rPr>
   </w:style>
-  <w:style w:type="paragraph" w:styleId="Heading1">
-    <w:name w:val="Heading 1"/>
+  <w:style w:type="paragraph" w:styleId="Titre1">
+    <w:name w:val="heading 1"/>
     <w:basedOn w:val="Heading"/>
     <w:qFormat/>
     <w:pPr>
-      <w:spacing w:before="240" w:after="120"/>
       <w:outlineLvl w:val="0"/>
     </w:pPr>
     <w:rPr>
@@ -2118,12 +2388,12 @@
       <w:szCs w:val="36"/>
     </w:rPr>
   </w:style>
-  <w:style w:type="paragraph" w:styleId="Heading2">
-    <w:name w:val="Heading 2"/>
+  <w:style w:type="paragraph" w:styleId="Titre2">
+    <w:name w:val="heading 2"/>
     <w:basedOn w:val="Heading"/>
     <w:qFormat/>
     <w:pPr>
-      <w:spacing w:before="200" w:after="120"/>
+      <w:spacing w:before="200"/>
       <w:outlineLvl w:val="1"/>
     </w:pPr>
     <w:rPr>
@@ -2134,12 +2404,12 @@
       <w:szCs w:val="32"/>
     </w:rPr>
   </w:style>
-  <w:style w:type="paragraph" w:styleId="Heading3">
-    <w:name w:val="Heading 3"/>
+  <w:style w:type="paragraph" w:styleId="Titre3">
+    <w:name w:val="heading 3"/>
     <w:basedOn w:val="Heading"/>
     <w:qFormat/>
     <w:pPr>
-      <w:spacing w:before="140" w:after="120"/>
+      <w:spacing w:before="140"/>
       <w:outlineLvl w:val="2"/>
     </w:pPr>
     <w:rPr>
@@ -2147,16 +2417,14 @@
       <w:b/>
       <w:bCs/>
       <w:color w:val="808080"/>
-      <w:sz w:val="28"/>
-      <w:szCs w:val="28"/>
     </w:rPr>
   </w:style>
-  <w:style w:type="paragraph" w:styleId="Heading4">
-    <w:name w:val="Heading 4"/>
+  <w:style w:type="paragraph" w:styleId="Titre4">
+    <w:name w:val="heading 4"/>
     <w:basedOn w:val="Heading"/>
     <w:qFormat/>
     <w:pPr>
-      <w:spacing w:before="120" w:after="120"/>
+      <w:spacing w:before="120"/>
       <w:outlineLvl w:val="3"/>
     </w:pPr>
     <w:rPr>
@@ -2170,58 +2438,77 @@
       <w:szCs w:val="27"/>
     </w:rPr>
   </w:style>
-  <w:style w:type="character" w:styleId="LineNumbering">
+  <w:style w:type="character" w:default="1" w:styleId="Policepardfaut">
+    <w:name w:val="Default Paragraph Font"/>
+    <w:uiPriority w:val="1"/>
+    <w:semiHidden/>
+    <w:unhideWhenUsed/>
+  </w:style>
+  <w:style w:type="table" w:default="1" w:styleId="TableauNormal">
+    <w:name w:val="Normal Table"/>
+    <w:uiPriority w:val="99"/>
+    <w:semiHidden/>
+    <w:unhideWhenUsed/>
+    <w:tblPr>
+      <w:tblInd w:w="0" w:type="dxa"/>
+      <w:tblCellMar>
+        <w:top w:w="0" w:type="dxa"/>
+        <w:left w:w="108" w:type="dxa"/>
+        <w:bottom w:w="0" w:type="dxa"/>
+        <w:right w:w="108" w:type="dxa"/>
+      </w:tblCellMar>
+    </w:tblPr>
+  </w:style>
+  <w:style w:type="numbering" w:default="1" w:styleId="Aucuneliste">
+    <w:name w:val="No List"/>
+    <w:uiPriority w:val="99"/>
+    <w:semiHidden/>
+    <w:unhideWhenUsed/>
+  </w:style>
+  <w:style w:type="character" w:customStyle="1" w:styleId="LineNumbering">
     <w:name w:val="Line Numbering"/>
-    <w:rPr/>
   </w:style>
-  <w:style w:type="character" w:styleId="NumberingSymbols">
+  <w:style w:type="character" w:customStyle="1" w:styleId="NumberingSymbols">
     <w:name w:val="Numbering Symbols"/>
     <w:qFormat/>
-    <w:rPr/>
   </w:style>
-  <w:style w:type="character" w:styleId="DropCaps">
+  <w:style w:type="character" w:customStyle="1" w:styleId="DropCaps">
     <w:name w:val="Drop Caps"/>
     <w:qFormat/>
-    <w:rPr/>
   </w:style>
-  <w:style w:type="character" w:styleId="CaptionCharacters">
+  <w:style w:type="character" w:customStyle="1" w:styleId="CaptionCharacters">
     <w:name w:val="Caption Characters"/>
     <w:qFormat/>
-    <w:rPr/>
   </w:style>
-  <w:style w:type="character" w:styleId="PageNumber">
-    <w:name w:val="Page Number"/>
-    <w:rPr/>
+  <w:style w:type="character" w:styleId="Numrodepage">
+    <w:name w:val="page number"/>
   </w:style>
-  <w:style w:type="character" w:styleId="InternetLink">
+  <w:style w:type="character" w:customStyle="1" w:styleId="InternetLink">
     <w:name w:val="Internet Link"/>
     <w:rPr>
       <w:color w:val="000080"/>
       <w:u w:val="single"/>
-      <w:lang w:val="zxx" w:eastAsia="zxx" w:bidi="zxx"/>
     </w:rPr>
   </w:style>
-  <w:style w:type="character" w:styleId="IndexLink">
+  <w:style w:type="character" w:customStyle="1" w:styleId="IndexLink">
     <w:name w:val="Index Link"/>
     <w:qFormat/>
-    <w:rPr/>
   </w:style>
-  <w:style w:type="character" w:styleId="Bullets">
+  <w:style w:type="character" w:customStyle="1" w:styleId="Bullets">
     <w:name w:val="Bullets"/>
     <w:qFormat/>
     <w:rPr>
-      <w:rFonts w:ascii="OpenSymbol" w:hAnsi="OpenSymbol" w:eastAsia="OpenSymbol" w:cs="OpenSymbol"/>
+      <w:rFonts w:ascii="OpenSymbol" w:eastAsia="OpenSymbol" w:hAnsi="OpenSymbol" w:cs="OpenSymbol"/>
     </w:rPr>
   </w:style>
-  <w:style w:type="character" w:styleId="VisitedInternetLink">
+  <w:style w:type="character" w:customStyle="1" w:styleId="VisitedInternetLink">
     <w:name w:val="Visited Internet Link"/>
     <w:rPr>
       <w:color w:val="800000"/>
       <w:u w:val="single"/>
-      <w:lang w:val="zxx" w:eastAsia="zxx" w:bidi="zxx"/>
     </w:rPr>
   </w:style>
-  <w:style w:type="paragraph" w:styleId="Heading">
+  <w:style w:type="paragraph" w:customStyle="1" w:styleId="Heading">
     <w:name w:val="Heading"/>
     <w:basedOn w:val="Normal"/>
     <w:next w:val="TextBody"/>
@@ -2231,29 +2518,24 @@
       <w:spacing w:before="240" w:after="120"/>
     </w:pPr>
     <w:rPr>
-      <w:rFonts w:ascii="Liberation Sans" w:hAnsi="Liberation Sans" w:eastAsia="Droid Sans Fallback" w:cs="Droid Sans Devanagari"/>
+      <w:rFonts w:ascii="Liberation Sans" w:hAnsi="Liberation Sans"/>
       <w:sz w:val="28"/>
       <w:szCs w:val="28"/>
     </w:rPr>
   </w:style>
-  <w:style w:type="paragraph" w:styleId="TextBody">
+  <w:style w:type="paragraph" w:customStyle="1" w:styleId="TextBody">
     <w:name w:val="Text Body"/>
     <w:basedOn w:val="Normal"/>
     <w:pPr>
-      <w:spacing w:lineRule="auto" w:line="288" w:before="0" w:after="140"/>
+      <w:spacing w:after="140" w:line="288" w:lineRule="auto"/>
     </w:pPr>
-    <w:rPr/>
   </w:style>
-  <w:style w:type="paragraph" w:styleId="List">
+  <w:style w:type="paragraph" w:styleId="Liste">
     <w:name w:val="List"/>
     <w:basedOn w:val="TextBody"/>
-    <w:pPr/>
-    <w:rPr>
-      <w:rFonts w:cs="Droid Sans Devanagari"/>
-    </w:rPr>
   </w:style>
-  <w:style w:type="paragraph" w:styleId="Caption">
-    <w:name w:val="Caption"/>
+  <w:style w:type="paragraph" w:styleId="Lgende">
+    <w:name w:val="caption"/>
     <w:basedOn w:val="Normal"/>
     <w:qFormat/>
     <w:pPr>
@@ -2261,30 +2543,23 @@
       <w:spacing w:before="120" w:after="120"/>
     </w:pPr>
     <w:rPr>
-      <w:rFonts w:cs="Droid Sans Devanagari"/>
       <w:i/>
       <w:iCs/>
-      <w:sz w:val="24"/>
-      <w:szCs w:val="24"/>
     </w:rPr>
   </w:style>
-  <w:style w:type="paragraph" w:styleId="Index">
+  <w:style w:type="paragraph" w:customStyle="1" w:styleId="Index">
     <w:name w:val="Index"/>
     <w:basedOn w:val="Normal"/>
     <w:qFormat/>
     <w:pPr>
       <w:suppressLineNumbers/>
     </w:pPr>
-    <w:rPr>
-      <w:rFonts w:cs="Droid Sans Devanagari"/>
-    </w:rPr>
   </w:style>
-  <w:style w:type="paragraph" w:styleId="ContentsHeading">
+  <w:style w:type="paragraph" w:customStyle="1" w:styleId="ContentsHeading">
     <w:name w:val="Contents Heading"/>
     <w:basedOn w:val="Heading"/>
     <w:pPr>
       <w:suppressLineNumbers/>
-      <w:ind w:left="0" w:right="0" w:hanging="0"/>
     </w:pPr>
     <w:rPr>
       <w:b/>
@@ -2293,17 +2568,16 @@
       <w:szCs w:val="32"/>
     </w:rPr>
   </w:style>
-  <w:style w:type="paragraph" w:styleId="Quotations">
+  <w:style w:type="paragraph" w:customStyle="1" w:styleId="Quotations">
     <w:name w:val="Quotations"/>
     <w:basedOn w:val="Normal"/>
     <w:qFormat/>
     <w:pPr>
-      <w:spacing w:before="0" w:after="283"/>
-      <w:ind w:left="567" w:right="567" w:hanging="0"/>
+      <w:spacing w:after="283"/>
+      <w:ind w:left="567" w:right="567"/>
     </w:pPr>
-    <w:rPr/>
   </w:style>
-  <w:style w:type="paragraph" w:styleId="Title">
+  <w:style w:type="paragraph" w:styleId="Titre">
     <w:name w:val="Title"/>
     <w:basedOn w:val="Heading"/>
     <w:qFormat/>
@@ -2317,12 +2591,12 @@
       <w:szCs w:val="56"/>
     </w:rPr>
   </w:style>
-  <w:style w:type="paragraph" w:styleId="Subtitle">
+  <w:style w:type="paragraph" w:styleId="Sous-titre">
     <w:name w:val="Subtitle"/>
     <w:basedOn w:val="Heading"/>
     <w:qFormat/>
     <w:pPr>
-      <w:spacing w:before="60" w:after="120"/>
+      <w:spacing w:before="60"/>
       <w:jc w:val="center"/>
     </w:pPr>
     <w:rPr>
@@ -2330,51 +2604,305 @@
       <w:szCs w:val="36"/>
     </w:rPr>
   </w:style>
-  <w:style w:type="paragraph" w:styleId="Contents1">
+  <w:style w:type="paragraph" w:customStyle="1" w:styleId="Contents1">
     <w:name w:val="Contents 1"/>
     <w:basedOn w:val="Index"/>
     <w:pPr>
       <w:tabs>
-        <w:tab w:val="right" w:pos="9972" w:leader="dot"/>
+        <w:tab w:val="right" w:leader="dot" w:pos="9972"/>
       </w:tabs>
-      <w:ind w:left="0" w:right="0" w:hanging="0"/>
     </w:pPr>
-    <w:rPr/>
   </w:style>
-  <w:style w:type="paragraph" w:styleId="PreformattedText">
+  <w:style w:type="paragraph" w:customStyle="1" w:styleId="PreformattedText">
     <w:name w:val="Preformatted Text"/>
     <w:basedOn w:val="Normal"/>
     <w:qFormat/>
-    <w:pPr>
-      <w:spacing w:before="0" w:after="0"/>
-    </w:pPr>
     <w:rPr>
-      <w:rFonts w:ascii="Liberation Mono" w:hAnsi="Liberation Mono" w:eastAsia="Courier New" w:cs="Liberation Mono"/>
+      <w:rFonts w:ascii="Liberation Mono" w:eastAsia="Courier New" w:hAnsi="Liberation Mono" w:cs="Liberation Mono"/>
       <w:sz w:val="20"/>
       <w:szCs w:val="20"/>
     </w:rPr>
   </w:style>
-  <w:style w:type="paragraph" w:styleId="Contents2">
+  <w:style w:type="paragraph" w:customStyle="1" w:styleId="Contents2">
     <w:name w:val="Contents 2"/>
     <w:basedOn w:val="Index"/>
     <w:pPr>
       <w:tabs>
-        <w:tab w:val="right" w:pos="9689" w:leader="dot"/>
+        <w:tab w:val="right" w:leader="dot" w:pos="9689"/>
       </w:tabs>
-      <w:ind w:left="283" w:right="0" w:hanging="0"/>
+      <w:ind w:left="283"/>
     </w:pPr>
-    <w:rPr/>
   </w:style>
-  <w:style w:type="paragraph" w:styleId="Contents3">
+  <w:style w:type="paragraph" w:customStyle="1" w:styleId="Contents3">
     <w:name w:val="Contents 3"/>
     <w:basedOn w:val="Index"/>
     <w:pPr>
       <w:tabs>
-        <w:tab w:val="right" w:pos="9406" w:leader="dot"/>
+        <w:tab w:val="right" w:leader="dot" w:pos="9406"/>
       </w:tabs>
-      <w:ind w:left="566" w:right="0" w:hanging="0"/>
+      <w:ind w:left="566"/>
     </w:pPr>
-    <w:rPr/>
   </w:style>
 </w:styles>
+</file>
+
+<file path=word/theme/theme1.xml><?xml version="1.0" encoding="utf-8"?>
+<a:theme xmlns:a="http://schemas.openxmlformats.org/drawingml/2006/main" name="Thème Office">
+  <a:themeElements>
+    <a:clrScheme name="Office">
+      <a:dk1>
+        <a:sysClr val="windowText" lastClr="000000"/>
+      </a:dk1>
+      <a:lt1>
+        <a:sysClr val="window" lastClr="FFFFFF"/>
+      </a:lt1>
+      <a:dk2>
+        <a:srgbClr val="44546A"/>
+      </a:dk2>
+      <a:lt2>
+        <a:srgbClr val="E7E6E6"/>
+      </a:lt2>
+      <a:accent1>
+        <a:srgbClr val="5B9BD5"/>
+      </a:accent1>
+      <a:accent2>
+        <a:srgbClr val="ED7D31"/>
+      </a:accent2>
+      <a:accent3>
+        <a:srgbClr val="A5A5A5"/>
+      </a:accent3>
+      <a:accent4>
+        <a:srgbClr val="FFC000"/>
+      </a:accent4>
+      <a:accent5>
+        <a:srgbClr val="4472C4"/>
+      </a:accent5>
+      <a:accent6>
+        <a:srgbClr val="70AD47"/>
+      </a:accent6>
+      <a:hlink>
+        <a:srgbClr val="0563C1"/>
+      </a:hlink>
+      <a:folHlink>
+        <a:srgbClr val="954F72"/>
+      </a:folHlink>
+    </a:clrScheme>
+    <a:fontScheme name="Office">
+      <a:majorFont>
+        <a:latin typeface="Calibri Light" panose="020F0302020204030204"/>
+        <a:ea typeface=""/>
+        <a:cs typeface=""/>
+        <a:font script="Jpan" typeface="ＭＳ ゴシック"/>
+        <a:font script="Hang" typeface="맑은 고딕"/>
+        <a:font script="Hans" typeface="宋体"/>
+        <a:font script="Hant" typeface="新細明體"/>
+        <a:font script="Arab" typeface="Times New Roman"/>
+        <a:font script="Hebr" typeface="Times New Roman"/>
+        <a:font script="Thai" typeface="Angsana New"/>
+        <a:font script="Ethi" typeface="Nyala"/>
+        <a:font script="Beng" typeface="Vrinda"/>
+        <a:font script="Gujr" typeface="Shruti"/>
+        <a:font script="Khmr" typeface="MoolBoran"/>
+        <a:font script="Knda" typeface="Tunga"/>
+        <a:font script="Guru" typeface="Raavi"/>
+        <a:font script="Cans" typeface="Euphemia"/>
+        <a:font script="Cher" typeface="Plantagenet Cherokee"/>
+        <a:font script="Yiii" typeface="Microsoft Yi Baiti"/>
+        <a:font script="Tibt" typeface="Microsoft Himalaya"/>
+        <a:font script="Thaa" typeface="MV Boli"/>
+        <a:font script="Deva" typeface="Mangal"/>
+        <a:font script="Telu" typeface="Gautami"/>
+        <a:font script="Taml" typeface="Latha"/>
+        <a:font script="Syrc" typeface="Estrangelo Edessa"/>
+        <a:font script="Orya" typeface="Kalinga"/>
+        <a:font script="Mlym" typeface="Kartika"/>
+        <a:font script="Laoo" typeface="DokChampa"/>
+        <a:font script="Sinh" typeface="Iskoola Pota"/>
+        <a:font script="Mong" typeface="Mongolian Baiti"/>
+        <a:font script="Viet" typeface="Times New Roman"/>
+        <a:font script="Uigh" typeface="Microsoft Uighur"/>
+        <a:font script="Geor" typeface="Sylfaen"/>
+      </a:majorFont>
+      <a:minorFont>
+        <a:latin typeface="Calibri" panose="020F0502020204030204"/>
+        <a:ea typeface=""/>
+        <a:cs typeface=""/>
+        <a:font script="Jpan" typeface="ＭＳ 明朝"/>
+        <a:font script="Hang" typeface="맑은 고딕"/>
+        <a:font script="Hans" typeface="宋体"/>
+        <a:font script="Hant" typeface="新細明體"/>
+        <a:font script="Arab" typeface="Arial"/>
+        <a:font script="Hebr" typeface="Arial"/>
+        <a:font script="Thai" typeface="Cordia New"/>
+        <a:font script="Ethi" typeface="Nyala"/>
+        <a:font script="Beng" typeface="Vrinda"/>
+        <a:font script="Gujr" typeface="Shruti"/>
+        <a:font script="Khmr" typeface="DaunPenh"/>
+        <a:font script="Knda" typeface="Tunga"/>
+        <a:font script="Guru" typeface="Raavi"/>
+        <a:font script="Cans" typeface="Euphemia"/>
+        <a:font script="Cher" typeface="Plantagenet Cherokee"/>
+        <a:font script="Yiii" typeface="Microsoft Yi Baiti"/>
+        <a:font script="Tibt" typeface="Microsoft Himalaya"/>
+        <a:font script="Thaa" typeface="MV Boli"/>
+        <a:font script="Deva" typeface="Mangal"/>
+        <a:font script="Telu" typeface="Gautami"/>
+        <a:font script="Taml" typeface="Latha"/>
+        <a:font script="Syrc" typeface="Estrangelo Edessa"/>
+        <a:font script="Orya" typeface="Kalinga"/>
+        <a:font script="Mlym" typeface="Kartika"/>
+        <a:font script="Laoo" typeface="DokChampa"/>
+        <a:font script="Sinh" typeface="Iskoola Pota"/>
+        <a:font script="Mong" typeface="Mongolian Baiti"/>
+        <a:font script="Viet" typeface="Arial"/>
+        <a:font script="Uigh" typeface="Microsoft Uighur"/>
+        <a:font script="Geor" typeface="Sylfaen"/>
+      </a:minorFont>
+    </a:fontScheme>
+    <a:fmtScheme name="Office">
+      <a:fillStyleLst>
+        <a:solidFill>
+          <a:schemeClr val="phClr"/>
+        </a:solidFill>
+        <a:gradFill rotWithShape="1">
+          <a:gsLst>
+            <a:gs pos="0">
+              <a:schemeClr val="phClr">
+                <a:lumMod val="110000"/>
+                <a:satMod val="105000"/>
+                <a:tint val="67000"/>
+              </a:schemeClr>
+            </a:gs>
+            <a:gs pos="50000">
+              <a:schemeClr val="phClr">
+                <a:lumMod val="105000"/>
+                <a:satMod val="103000"/>
+                <a:tint val="73000"/>
+              </a:schemeClr>
+            </a:gs>
+            <a:gs pos="100000">
+              <a:schemeClr val="phClr">
+                <a:lumMod val="105000"/>
+                <a:satMod val="109000"/>
+                <a:tint val="81000"/>
+              </a:schemeClr>
+            </a:gs>
+          </a:gsLst>
+          <a:lin ang="5400000" scaled="0"/>
+        </a:gradFill>
+        <a:gradFill rotWithShape="1">
+          <a:gsLst>
+            <a:gs pos="0">
+              <a:schemeClr val="phClr">
+                <a:satMod val="103000"/>
+                <a:lumMod val="102000"/>
+                <a:tint val="94000"/>
+              </a:schemeClr>
+            </a:gs>
+            <a:gs pos="50000">
+              <a:schemeClr val="phClr">
+                <a:satMod val="110000"/>
+                <a:lumMod val="100000"/>
+                <a:shade val="100000"/>
+              </a:schemeClr>
+            </a:gs>
+            <a:gs pos="100000">
+              <a:schemeClr val="phClr">
+                <a:lumMod val="99000"/>
+                <a:satMod val="120000"/>
+                <a:shade val="78000"/>
+              </a:schemeClr>
+            </a:gs>
+          </a:gsLst>
+          <a:lin ang="5400000" scaled="0"/>
+        </a:gradFill>
+      </a:fillStyleLst>
+      <a:lnStyleLst>
+        <a:ln w="6350" cap="flat" cmpd="sng" algn="ctr">
+          <a:solidFill>
+            <a:schemeClr val="phClr"/>
+          </a:solidFill>
+          <a:prstDash val="solid"/>
+          <a:miter lim="800000"/>
+        </a:ln>
+        <a:ln w="12700" cap="flat" cmpd="sng" algn="ctr">
+          <a:solidFill>
+            <a:schemeClr val="phClr"/>
+          </a:solidFill>
+          <a:prstDash val="solid"/>
+          <a:miter lim="800000"/>
+        </a:ln>
+        <a:ln w="19050" cap="flat" cmpd="sng" algn="ctr">
+          <a:solidFill>
+            <a:schemeClr val="phClr"/>
+          </a:solidFill>
+          <a:prstDash val="solid"/>
+          <a:miter lim="800000"/>
+        </a:ln>
+      </a:lnStyleLst>
+      <a:effectStyleLst>
+        <a:effectStyle>
+          <a:effectLst/>
+        </a:effectStyle>
+        <a:effectStyle>
+          <a:effectLst/>
+        </a:effectStyle>
+        <a:effectStyle>
+          <a:effectLst>
+            <a:outerShdw blurRad="57150" dist="19050" dir="5400000" algn="ctr" rotWithShape="0">
+              <a:srgbClr val="000000">
+                <a:alpha val="63000"/>
+              </a:srgbClr>
+            </a:outerShdw>
+          </a:effectLst>
+        </a:effectStyle>
+      </a:effectStyleLst>
+      <a:bgFillStyleLst>
+        <a:solidFill>
+          <a:schemeClr val="phClr"/>
+        </a:solidFill>
+        <a:solidFill>
+          <a:schemeClr val="phClr">
+            <a:tint val="95000"/>
+            <a:satMod val="170000"/>
+          </a:schemeClr>
+        </a:solidFill>
+        <a:gradFill rotWithShape="1">
+          <a:gsLst>
+            <a:gs pos="0">
+              <a:schemeClr val="phClr">
+                <a:tint val="93000"/>
+                <a:satMod val="150000"/>
+                <a:shade val="98000"/>
+                <a:lumMod val="102000"/>
+              </a:schemeClr>
+            </a:gs>
+            <a:gs pos="50000">
+              <a:schemeClr val="phClr">
+                <a:tint val="98000"/>
+                <a:satMod val="130000"/>
+                <a:shade val="90000"/>
+                <a:lumMod val="103000"/>
+              </a:schemeClr>
+            </a:gs>
+            <a:gs pos="100000">
+              <a:schemeClr val="phClr">
+                <a:shade val="63000"/>
+                <a:satMod val="120000"/>
+              </a:schemeClr>
+            </a:gs>
+          </a:gsLst>
+          <a:lin ang="5400000" scaled="0"/>
+        </a:gradFill>
+      </a:bgFillStyleLst>
+    </a:fmtScheme>
+  </a:themeElements>
+  <a:objectDefaults/>
+  <a:extraClrSchemeLst/>
+  <a:extLst>
+    <a:ext uri="{05A4C25C-085E-4340-85A3-A5531E510DB2}">
+      <thm15:themeFamily xmlns:thm15="http://schemas.microsoft.com/office/thememl/2012/main" name="Office Theme" id="{62F939B6-93AF-4DB8-9C6B-D6C7DFDC589F}" vid="{4A3C46E8-61CC-4603-A589-7422A47A8E4A}"/>
+    </a:ext>
+  </a:extLst>
+</a:theme>
 </file>
</xml_diff>

<commit_message>
Refactoring and update code rules
</commit_message>
<xml_diff>
--- a/doc/code rules/code rules.docx
+++ b/doc/code rules/code rules.docx
@@ -1,10 +1,12 @@
 
 <file path=word/document.xml><?xml version="1.0" encoding="utf-8"?>
-<w:document xmlns:wpc="http://schemas.microsoft.com/office/word/2010/wordprocessingCanvas" xmlns:mc="http://schemas.openxmlformats.org/markup-compatibility/2006" xmlns:o="urn:schemas-microsoft-com:office:office" xmlns:r="http://schemas.openxmlformats.org/officeDocument/2006/relationships" xmlns:m="http://schemas.openxmlformats.org/officeDocument/2006/math" xmlns:v="urn:schemas-microsoft-com:vml" xmlns:wp14="http://schemas.microsoft.com/office/word/2010/wordprocessingDrawing" xmlns:wp="http://schemas.openxmlformats.org/drawingml/2006/wordprocessingDrawing" xmlns:w10="urn:schemas-microsoft-com:office:word" xmlns:w="http://schemas.openxmlformats.org/wordprocessingml/2006/main" xmlns:w14="http://schemas.microsoft.com/office/word/2010/wordml" xmlns:w15="http://schemas.microsoft.com/office/word/2012/wordml" xmlns:wpg="http://schemas.microsoft.com/office/word/2010/wordprocessingGroup" xmlns:wpi="http://schemas.microsoft.com/office/word/2010/wordprocessingInk" xmlns:wne="http://schemas.microsoft.com/office/word/2006/wordml" xmlns:wps="http://schemas.microsoft.com/office/word/2010/wordprocessingShape" mc:Ignorable="w14 w15 wp14">
+<w:document xmlns:o="urn:schemas-microsoft-com:office:office" xmlns:r="http://schemas.openxmlformats.org/officeDocument/2006/relationships" xmlns:v="urn:schemas-microsoft-com:vml" xmlns:w="http://schemas.openxmlformats.org/wordprocessingml/2006/main" xmlns:w10="urn:schemas-microsoft-com:office:word" xmlns:wp="http://schemas.openxmlformats.org/drawingml/2006/wordprocessingDrawing" xmlns:wps="http://schemas.microsoft.com/office/word/2010/wordprocessingShape" xmlns:wpg="http://schemas.microsoft.com/office/word/2010/wordprocessingGroup" xmlns:mc="http://schemas.openxmlformats.org/markup-compatibility/2006" xmlns:wp14="http://schemas.microsoft.com/office/word/2010/wordprocessingDrawing" xmlns:w14="http://schemas.microsoft.com/office/word/2010/wordml" mc:Ignorable="w14 wp14">
   <w:body>
     <w:p>
       <w:pPr>
+        <w:pStyle w:val="Normal"/>
         <w:jc w:val="center"/>
+        <w:rPr/>
       </w:pPr>
       <w:r>
         <w:rPr>
@@ -16,30 +18,44 @@
     </w:p>
     <w:p>
       <w:pPr>
+        <w:pStyle w:val="Normal"/>
         <w:jc w:val="center"/>
         <w:rPr>
+          <w:b/>
           <w:b/>
           <w:bCs/>
         </w:rPr>
       </w:pPr>
+      <w:r>
+        <w:rPr>
+          <w:b/>
+          <w:bCs/>
+        </w:rPr>
+      </w:r>
     </w:p>
     <w:p>
       <w:pPr>
         <w:pStyle w:val="ContentsHeading"/>
-      </w:pPr>
-      <w:r>
+        <w:rPr/>
+      </w:pPr>
+      <w:r>
+        <w:rPr/>
         <w:t>Table des matières</w:t>
       </w:r>
     </w:p>
     <w:p>
       <w:pPr>
         <w:pStyle w:val="Contents1"/>
+        <w:tabs>
+          <w:tab w:val="right" w:pos="9972" w:leader="dot"/>
+        </w:tabs>
+        <w:rPr/>
       </w:pPr>
       <w:r>
         <w:fldChar w:fldCharType="begin"/>
       </w:r>
       <w:r>
-        <w:instrText>TOC \f \o "1-9" \h</w:instrText>
+        <w:instrText> TOC \f \o "1-9" \h</w:instrText>
       </w:r>
       <w:r>
         <w:fldChar w:fldCharType="separate"/>
@@ -47,14 +63,9 @@
       <w:hyperlink w:anchor="__RefHeading__116_1573302270">
         <w:r>
           <w:rPr>
-            <w:rStyle w:val="IndexLink"/>
+            <w:rStyle w:val="Style"/>
           </w:rPr>
           <w:t>1Général</w:t>
-        </w:r>
-        <w:r>
-          <w:rPr>
-            <w:rStyle w:val="IndexLink"/>
-          </w:rPr>
           <w:tab/>
           <w:t>2</w:t>
         </w:r>
@@ -63,18 +74,17 @@
     <w:p>
       <w:pPr>
         <w:pStyle w:val="Contents1"/>
+        <w:tabs>
+          <w:tab w:val="right" w:pos="9972" w:leader="dot"/>
+        </w:tabs>
+        <w:rPr/>
       </w:pPr>
       <w:hyperlink w:anchor="__RefHeading__120_1573302270">
         <w:r>
           <w:rPr>
-            <w:rStyle w:val="IndexLink"/>
+            <w:rStyle w:val="Style"/>
           </w:rPr>
           <w:t>2Nommage</w:t>
-        </w:r>
-        <w:r>
-          <w:rPr>
-            <w:rStyle w:val="IndexLink"/>
-          </w:rPr>
           <w:tab/>
           <w:t>2</w:t>
         </w:r>
@@ -83,24 +93,17 @@
     <w:p>
       <w:pPr>
         <w:pStyle w:val="Contents2"/>
+        <w:tabs>
+          <w:tab w:val="right" w:pos="9972" w:leader="dot"/>
+        </w:tabs>
+        <w:rPr/>
       </w:pPr>
       <w:hyperlink w:anchor="__RefHeading__122_1573302270">
         <w:r>
           <w:rPr>
-            <w:rStyle w:val="IndexLink"/>
+            <w:rStyle w:val="Style"/>
           </w:rPr>
-          <w:t xml:space="preserve">2.1Règle général de </w:t>
-        </w:r>
-        <w:r>
-          <w:rPr>
-            <w:rStyle w:val="IndexLink"/>
-          </w:rPr>
-          <w:t>nommage</w:t>
-        </w:r>
-        <w:r>
-          <w:rPr>
-            <w:rStyle w:val="IndexLink"/>
-          </w:rPr>
+          <w:t>2.1Règle général de nommage</w:t>
           <w:tab/>
           <w:t>2</w:t>
         </w:r>
@@ -109,18 +112,17 @@
     <w:p>
       <w:pPr>
         <w:pStyle w:val="Contents2"/>
+        <w:tabs>
+          <w:tab w:val="right" w:pos="9972" w:leader="dot"/>
+        </w:tabs>
+        <w:rPr/>
       </w:pPr>
       <w:hyperlink w:anchor="__RefHeading__124_1573302270">
         <w:r>
           <w:rPr>
-            <w:rStyle w:val="IndexLink"/>
+            <w:rStyle w:val="Style"/>
           </w:rPr>
           <w:t>2.2Noms des fichiers</w:t>
-        </w:r>
-        <w:r>
-          <w:rPr>
-            <w:rStyle w:val="IndexLink"/>
-          </w:rPr>
           <w:tab/>
           <w:t>2</w:t>
         </w:r>
@@ -129,18 +131,17 @@
     <w:p>
       <w:pPr>
         <w:pStyle w:val="Contents2"/>
+        <w:tabs>
+          <w:tab w:val="right" w:pos="9972" w:leader="dot"/>
+        </w:tabs>
+        <w:rPr/>
       </w:pPr>
       <w:hyperlink w:anchor="__RefHeading__126_1573302270">
         <w:r>
           <w:rPr>
-            <w:rStyle w:val="IndexLink"/>
+            <w:rStyle w:val="Style"/>
           </w:rPr>
           <w:t>2.3Noms des variables</w:t>
-        </w:r>
-        <w:r>
-          <w:rPr>
-            <w:rStyle w:val="IndexLink"/>
-          </w:rPr>
           <w:tab/>
           <w:t>2</w:t>
         </w:r>
@@ -149,24 +150,17 @@
     <w:p>
       <w:pPr>
         <w:pStyle w:val="Contents3"/>
+        <w:tabs>
+          <w:tab w:val="right" w:pos="9972" w:leader="dot"/>
+        </w:tabs>
+        <w:rPr/>
       </w:pPr>
       <w:hyperlink w:anchor="__RefHeading__128_1573302270">
         <w:r>
           <w:rPr>
-            <w:rStyle w:val="IndexLink"/>
+            <w:rStyle w:val="Style"/>
           </w:rPr>
-          <w:t>2.3.1</w:t>
-        </w:r>
-        <w:r>
-          <w:rPr>
-            <w:rStyle w:val="IndexLink"/>
-          </w:rPr>
-          <w:t>Nom des variables communes</w:t>
-        </w:r>
-        <w:r>
-          <w:rPr>
-            <w:rStyle w:val="IndexLink"/>
-          </w:rPr>
+          <w:t>2.3.1Nom des variables communes</w:t>
           <w:tab/>
           <w:t>2</w:t>
         </w:r>
@@ -175,18 +169,17 @@
     <w:p>
       <w:pPr>
         <w:pStyle w:val="Contents3"/>
+        <w:tabs>
+          <w:tab w:val="right" w:pos="9972" w:leader="dot"/>
+        </w:tabs>
+        <w:rPr/>
       </w:pPr>
       <w:hyperlink w:anchor="__RefHeading__130_1573302270">
         <w:r>
           <w:rPr>
-            <w:rStyle w:val="IndexLink"/>
+            <w:rStyle w:val="Style"/>
           </w:rPr>
           <w:t>2.3.2Noms des variables de classes</w:t>
-        </w:r>
-        <w:r>
-          <w:rPr>
-            <w:rStyle w:val="IndexLink"/>
-          </w:rPr>
           <w:tab/>
           <w:t>2</w:t>
         </w:r>
@@ -195,18 +188,17 @@
     <w:p>
       <w:pPr>
         <w:pStyle w:val="Contents2"/>
+        <w:tabs>
+          <w:tab w:val="right" w:pos="9972" w:leader="dot"/>
+        </w:tabs>
+        <w:rPr/>
       </w:pPr>
       <w:hyperlink w:anchor="__RefHeading__132_1573302270">
         <w:r>
           <w:rPr>
-            <w:rStyle w:val="IndexLink"/>
+            <w:rStyle w:val="Style"/>
           </w:rPr>
           <w:t>2.4Noms des constantes</w:t>
-        </w:r>
-        <w:r>
-          <w:rPr>
-            <w:rStyle w:val="IndexLink"/>
-          </w:rPr>
           <w:tab/>
           <w:t>2</w:t>
         </w:r>
@@ -215,18 +207,17 @@
     <w:p>
       <w:pPr>
         <w:pStyle w:val="Contents2"/>
+        <w:tabs>
+          <w:tab w:val="right" w:pos="9972" w:leader="dot"/>
+        </w:tabs>
+        <w:rPr/>
       </w:pPr>
       <w:hyperlink w:anchor="__RefHeading__134_1573302270">
         <w:r>
           <w:rPr>
-            <w:rStyle w:val="IndexLink"/>
+            <w:rStyle w:val="Style"/>
           </w:rPr>
           <w:t>2.5Noms des fonctions et méthodes</w:t>
-        </w:r>
-        <w:r>
-          <w:rPr>
-            <w:rStyle w:val="IndexLink"/>
-          </w:rPr>
           <w:tab/>
           <w:t>3</w:t>
         </w:r>
@@ -235,18 +226,17 @@
     <w:p>
       <w:pPr>
         <w:pStyle w:val="Contents3"/>
+        <w:tabs>
+          <w:tab w:val="right" w:pos="9972" w:leader="dot"/>
+        </w:tabs>
+        <w:rPr/>
       </w:pPr>
       <w:hyperlink w:anchor="__RefHeading__136_1573302270">
         <w:r>
           <w:rPr>
-            <w:rStyle w:val="IndexLink"/>
+            <w:rStyle w:val="Style"/>
           </w:rPr>
           <w:t>2.5.1Noms des fonctions régulières</w:t>
-        </w:r>
-        <w:r>
-          <w:rPr>
-            <w:rStyle w:val="IndexLink"/>
-          </w:rPr>
           <w:tab/>
           <w:t>3</w:t>
         </w:r>
@@ -255,18 +245,17 @@
     <w:p>
       <w:pPr>
         <w:pStyle w:val="Contents3"/>
+        <w:tabs>
+          <w:tab w:val="right" w:pos="9972" w:leader="dot"/>
+        </w:tabs>
+        <w:rPr/>
       </w:pPr>
       <w:hyperlink w:anchor="__RefHeading___Toc674_1892402734">
         <w:r>
           <w:rPr>
-            <w:rStyle w:val="IndexLink"/>
+            <w:rStyle w:val="Style"/>
           </w:rPr>
           <w:t>2.5.2Noms des méthodes</w:t>
-        </w:r>
-        <w:r>
-          <w:rPr>
-            <w:rStyle w:val="IndexLink"/>
-          </w:rPr>
           <w:tab/>
           <w:t>3</w:t>
         </w:r>
@@ -275,18 +264,17 @@
     <w:p>
       <w:pPr>
         <w:pStyle w:val="Contents3"/>
+        <w:tabs>
+          <w:tab w:val="right" w:pos="9972" w:leader="dot"/>
+        </w:tabs>
+        <w:rPr/>
       </w:pPr>
       <w:hyperlink w:anchor="__RefHeading__138_1573302270">
         <w:r>
           <w:rPr>
-            <w:rStyle w:val="IndexLink"/>
+            <w:rStyle w:val="Style"/>
           </w:rPr>
           <w:t>2.5.3Noms des accessors/mutators (getters/setters)</w:t>
-        </w:r>
-        <w:r>
-          <w:rPr>
-            <w:rStyle w:val="IndexLink"/>
-          </w:rPr>
           <w:tab/>
           <w:t>3</w:t>
         </w:r>
@@ -295,18 +283,17 @@
     <w:p>
       <w:pPr>
         <w:pStyle w:val="Contents2"/>
+        <w:tabs>
+          <w:tab w:val="right" w:pos="9972" w:leader="dot"/>
+        </w:tabs>
+        <w:rPr/>
       </w:pPr>
       <w:hyperlink w:anchor="__RefHeading__142_1573302270">
         <w:r>
           <w:rPr>
-            <w:rStyle w:val="IndexLink"/>
+            <w:rStyle w:val="Style"/>
           </w:rPr>
           <w:t>2.6Noms des classes</w:t>
-        </w:r>
-        <w:r>
-          <w:rPr>
-            <w:rStyle w:val="IndexLink"/>
-          </w:rPr>
           <w:tab/>
           <w:t>3</w:t>
         </w:r>
@@ -315,18 +302,36 @@
     <w:p>
       <w:pPr>
         <w:pStyle w:val="Contents1"/>
+        <w:tabs>
+          <w:tab w:val="right" w:pos="9972" w:leader="dot"/>
+        </w:tabs>
+        <w:rPr/>
       </w:pPr>
       <w:hyperlink w:anchor="__RefHeading___Toc457_163950037">
         <w:r>
           <w:rPr>
-            <w:rStyle w:val="IndexLink"/>
+            <w:rStyle w:val="Style"/>
           </w:rPr>
           <w:t>3Commentaires</w:t>
+          <w:tab/>
+          <w:t>3</w:t>
         </w:r>
+      </w:hyperlink>
+    </w:p>
+    <w:p>
+      <w:pPr>
+        <w:pStyle w:val="Contents1"/>
+        <w:tabs>
+          <w:tab w:val="right" w:pos="9972" w:leader="dot"/>
+        </w:tabs>
+        <w:rPr/>
+      </w:pPr>
+      <w:hyperlink w:anchor="__RefHeading__158_1573302270">
         <w:r>
           <w:rPr>
-            <w:rStyle w:val="IndexLink"/>
+            <w:rStyle w:val="Style"/>
           </w:rPr>
+          <w:t>4Autres</w:t>
           <w:tab/>
           <w:t>4</w:t>
         </w:r>
@@ -334,19 +339,18 @@
     </w:p>
     <w:p>
       <w:pPr>
-        <w:pStyle w:val="Contents1"/>
-      </w:pPr>
-      <w:hyperlink w:anchor="__RefHeading__158_1573302270">
+        <w:pStyle w:val="Contents2"/>
+        <w:tabs>
+          <w:tab w:val="right" w:pos="9972" w:leader="dot"/>
+        </w:tabs>
+        <w:rPr/>
+      </w:pPr>
+      <w:hyperlink w:anchor="__RefHeading__162_1573302270">
         <w:r>
           <w:rPr>
-            <w:rStyle w:val="IndexLink"/>
+            <w:rStyle w:val="Style"/>
           </w:rPr>
-          <w:t>4Autres</w:t>
-        </w:r>
-        <w:r>
-          <w:rPr>
-            <w:rStyle w:val="IndexLink"/>
-          </w:rPr>
+          <w:t>4.1Accolades</w:t>
           <w:tab/>
           <w:t>4</w:t>
         </w:r>
@@ -355,24 +359,17 @@
     <w:p>
       <w:pPr>
         <w:pStyle w:val="Contents2"/>
-      </w:pPr>
-      <w:hyperlink w:anchor="__RefHeading__162_1573302270">
+        <w:tabs>
+          <w:tab w:val="right" w:pos="9972" w:leader="dot"/>
+        </w:tabs>
+        <w:rPr/>
+      </w:pPr>
+      <w:hyperlink w:anchor="__RefHeading___Toc294_1923617368">
         <w:r>
           <w:rPr>
-            <w:rStyle w:val="IndexLink"/>
+            <w:rStyle w:val="Style"/>
           </w:rPr>
-          <w:t>4.</w:t>
-        </w:r>
-        <w:r>
-          <w:rPr>
-            <w:rStyle w:val="IndexLink"/>
-          </w:rPr>
-          <w:t>1Accolades</w:t>
-        </w:r>
-        <w:r>
-          <w:rPr>
-            <w:rStyle w:val="IndexLink"/>
-          </w:rPr>
+          <w:t>4.2Identation</w:t>
           <w:tab/>
           <w:t>4</w:t>
         </w:r>
@@ -380,136 +377,130 @@
     </w:p>
     <w:p>
       <w:pPr>
-        <w:pStyle w:val="Contents2"/>
-      </w:pPr>
-      <w:hyperlink w:anchor="__RefHeading__164_1573302270">
+        <w:pStyle w:val="Contents1"/>
+        <w:tabs>
+          <w:tab w:val="right" w:pos="9972" w:leader="dot"/>
+        </w:tabs>
+        <w:rPr/>
+      </w:pPr>
+      <w:hyperlink w:anchor="__RefHeading__156_1573302270">
         <w:r>
           <w:rPr>
-            <w:rStyle w:val="IndexLink"/>
+            <w:rStyle w:val="Style"/>
           </w:rPr>
-          <w:t>4.2Tabulation ou espace ?</w:t>
-        </w:r>
-        <w:r>
-          <w:rPr>
-            <w:rStyle w:val="IndexLink"/>
-          </w:rPr>
+          <w:t>5Sources</w:t>
           <w:tab/>
           <w:t>4</w:t>
         </w:r>
       </w:hyperlink>
-    </w:p>
-    <w:p>
-      <w:pPr>
-        <w:pStyle w:val="Contents1"/>
-      </w:pPr>
-      <w:hyperlink w:anchor="__RefHeading__156_1573302270">
-        <w:r>
-          <w:rPr>
-            <w:rStyle w:val="IndexLink"/>
-          </w:rPr>
-          <w:t>5Sources</w:t>
-        </w:r>
-        <w:r>
-          <w:rPr>
-            <w:rStyle w:val="IndexLink"/>
-          </w:rPr>
-          <w:tab/>
-          <w:t>5</w:t>
-        </w:r>
-      </w:hyperlink>
       <w:r>
         <w:fldChar w:fldCharType="end"/>
       </w:r>
     </w:p>
     <w:p>
+      <w:pPr>
+        <w:pStyle w:val="Normal"/>
+        <w:rPr/>
+      </w:pPr>
+      <w:r>
+        <w:rPr/>
+      </w:r>
       <w:r>
         <w:br w:type="page"/>
       </w:r>
     </w:p>
     <w:p>
       <w:pPr>
-        <w:pStyle w:val="Titre1"/>
+        <w:pStyle w:val="Heading1"/>
         <w:numPr>
           <w:ilvl w:val="0"/>
           <w:numId w:val="1"/>
         </w:numPr>
+        <w:rPr/>
       </w:pPr>
       <w:bookmarkStart w:id="0" w:name="__RefHeading__116_1573302270"/>
       <w:bookmarkEnd w:id="0"/>
       <w:r>
-        <w:lastRenderedPageBreak/>
+        <w:rPr/>
         <w:t>Général</w:t>
       </w:r>
     </w:p>
     <w:p>
       <w:pPr>
         <w:pStyle w:val="TextBody"/>
-      </w:pPr>
-      <w:r>
+        <w:rPr/>
+      </w:pPr>
+      <w:r>
+        <w:rPr/>
         <w:t>Tout doit être écrit en anglais.</w:t>
       </w:r>
     </w:p>
     <w:p>
       <w:pPr>
-        <w:pStyle w:val="Titre1"/>
+        <w:pStyle w:val="Heading1"/>
         <w:numPr>
           <w:ilvl w:val="0"/>
           <w:numId w:val="1"/>
         </w:numPr>
+        <w:rPr/>
       </w:pPr>
       <w:bookmarkStart w:id="1" w:name="__RefHeading__120_1573302270"/>
       <w:bookmarkEnd w:id="1"/>
       <w:r>
+        <w:rPr/>
         <w:t>Nommage</w:t>
       </w:r>
     </w:p>
     <w:p>
       <w:pPr>
-        <w:pStyle w:val="Titre2"/>
+        <w:pStyle w:val="Heading2"/>
         <w:numPr>
           <w:ilvl w:val="1"/>
           <w:numId w:val="1"/>
         </w:numPr>
+        <w:rPr/>
       </w:pPr>
       <w:bookmarkStart w:id="2" w:name="__RefHeading__122_1573302270"/>
       <w:bookmarkEnd w:id="2"/>
       <w:r>
+        <w:rPr/>
         <w:t>Règle général de nommage</w:t>
       </w:r>
     </w:p>
     <w:p>
+      <w:pPr>
+        <w:pStyle w:val="Normal"/>
+        <w:rPr/>
+      </w:pPr>
       <w:bookmarkStart w:id="3" w:name="result_box"/>
       <w:bookmarkEnd w:id="3"/>
       <w:r>
         <w:rPr>
           <w:lang w:val="fr-FR"/>
         </w:rPr>
-        <w:t xml:space="preserve">Les noms de fonctions, </w:t>
-      </w:r>
-      <w:r>
-        <w:rPr>
-          <w:lang w:val="fr-FR"/>
-        </w:rPr>
-        <w:t>de variables et de classes devraient être descriptifs : éviter les abréviations.</w:t>
-      </w:r>
-    </w:p>
-    <w:p>
-      <w:pPr>
-        <w:pStyle w:val="Titre2"/>
+        <w:t>Les noms de fonctions, de variables et de classes devraient être descriptifs : éviter les abréviations.</w:t>
+      </w:r>
+    </w:p>
+    <w:p>
+      <w:pPr>
+        <w:pStyle w:val="Heading2"/>
         <w:numPr>
           <w:ilvl w:val="1"/>
           <w:numId w:val="1"/>
         </w:numPr>
+        <w:rPr/>
       </w:pPr>
       <w:bookmarkStart w:id="4" w:name="__RefHeading__124_1573302270"/>
       <w:bookmarkEnd w:id="4"/>
       <w:r>
+        <w:rPr/>
         <w:t>Noms des fichiers</w:t>
       </w:r>
     </w:p>
     <w:p>
       <w:pPr>
         <w:pStyle w:val="TextBody"/>
+        <w:rPr/>
       </w:pPr>
       <w:r>
         <w:rPr>
@@ -523,6 +514,7 @@
         <w:pStyle w:val="TextBody"/>
         <w:rPr>
           <w:i/>
+          <w:i/>
           <w:iCs/>
           <w:lang w:val="fr-FR"/>
         </w:rPr>
@@ -538,11 +530,12 @@
     </w:p>
     <w:p>
       <w:pPr>
-        <w:pStyle w:val="Titre2"/>
+        <w:pStyle w:val="Heading2"/>
         <w:numPr>
           <w:ilvl w:val="1"/>
           <w:numId w:val="1"/>
         </w:numPr>
+        <w:rPr/>
       </w:pPr>
       <w:bookmarkStart w:id="5" w:name="__RefHeading__126_1573302270"/>
       <w:bookmarkEnd w:id="5"/>
@@ -550,22 +543,17 @@
         <w:rPr>
           <w:lang w:val="fr-FR"/>
         </w:rPr>
-        <w:t xml:space="preserve">Noms </w:t>
-      </w:r>
-      <w:r>
-        <w:rPr>
-          <w:lang w:val="fr-FR"/>
-        </w:rPr>
-        <w:t>des variables</w:t>
-      </w:r>
-    </w:p>
-    <w:p>
-      <w:pPr>
-        <w:pStyle w:val="Titre3"/>
+        <w:t>Noms des variables</w:t>
+      </w:r>
+    </w:p>
+    <w:p>
+      <w:pPr>
+        <w:pStyle w:val="Heading3"/>
         <w:numPr>
           <w:ilvl w:val="2"/>
           <w:numId w:val="1"/>
         </w:numPr>
+        <w:rPr/>
       </w:pPr>
       <w:bookmarkStart w:id="6" w:name="__RefHeading__128_1573302270"/>
       <w:bookmarkEnd w:id="6"/>
@@ -579,6 +567,7 @@
     <w:p>
       <w:pPr>
         <w:pStyle w:val="TextBody"/>
+        <w:rPr/>
       </w:pPr>
       <w:r>
         <w:rPr>
@@ -592,6 +581,7 @@
         <w:pStyle w:val="TextBody"/>
         <w:rPr>
           <w:i/>
+          <w:i/>
           <w:iCs/>
           <w:lang w:val="fr-FR"/>
         </w:rPr>
@@ -607,7 +597,7 @@
     </w:p>
     <w:p>
       <w:pPr>
-        <w:pStyle w:val="Titre3"/>
+        <w:pStyle w:val="Heading3"/>
         <w:numPr>
           <w:ilvl w:val="2"/>
           <w:numId w:val="1"/>
@@ -628,6 +618,7 @@
     <w:p>
       <w:pPr>
         <w:pStyle w:val="TextBody"/>
+        <w:rPr/>
       </w:pPr>
       <w:r>
         <w:rPr>
@@ -647,19 +638,14 @@
         <w:rPr>
           <w:lang w:val="fr-FR"/>
         </w:rPr>
-        <w:t>Private, protected :</w:t>
-      </w:r>
-      <w:r>
-        <w:rPr>
-          <w:lang w:val="fr-FR"/>
-        </w:rPr>
-        <w:t xml:space="preserve"> Même chose que pour les variables communes mais il faut ajouter un « _ » au début de celles-ci.</w:t>
-      </w:r>
-    </w:p>
-    <w:p>
-      <w:pPr>
-        <w:pStyle w:val="TextBody"/>
-        <w:rPr>
+        <w:t>Private, protected : Même chose que pour les variables communes mais il faut ajouter un « _ » au début de celles-ci.</w:t>
+      </w:r>
+    </w:p>
+    <w:p>
+      <w:pPr>
+        <w:pStyle w:val="TextBody"/>
+        <w:rPr>
+          <w:i/>
           <w:i/>
           <w:iCs/>
           <w:lang w:val="fr-FR"/>
@@ -679,6 +665,7 @@
         <w:pStyle w:val="TextBody"/>
         <w:rPr>
           <w:i/>
+          <w:i/>
           <w:iCs/>
           <w:lang w:val="fr-FR"/>
         </w:rPr>
@@ -696,6 +683,7 @@
       <w:pPr>
         <w:pStyle w:val="TextBody"/>
         <w:rPr>
+          <w:i/>
           <w:i/>
           <w:iCs/>
           <w:lang w:val="fr-FR"/>
@@ -716,6 +704,7 @@
         <w:pStyle w:val="TextBody"/>
         <w:rPr>
           <w:i/>
+          <w:i/>
           <w:iCs/>
           <w:lang w:val="fr-FR"/>
         </w:rPr>
@@ -735,6 +724,7 @@
         <w:pStyle w:val="TextBody"/>
         <w:rPr>
           <w:i/>
+          <w:i/>
           <w:iCs/>
           <w:lang w:val="fr-FR"/>
         </w:rPr>
@@ -754,6 +744,7 @@
         <w:pStyle w:val="TextBody"/>
         <w:rPr>
           <w:i/>
+          <w:i/>
           <w:iCs/>
           <w:lang w:val="fr-FR"/>
         </w:rPr>
@@ -772,6 +763,7 @@
         <w:pStyle w:val="TextBody"/>
         <w:rPr>
           <w:i/>
+          <w:i/>
           <w:iCs/>
           <w:lang w:val="fr-FR"/>
         </w:rPr>
@@ -787,7 +779,7 @@
     </w:p>
     <w:p>
       <w:pPr>
-        <w:pStyle w:val="Titre2"/>
+        <w:pStyle w:val="Heading2"/>
         <w:numPr>
           <w:ilvl w:val="1"/>
           <w:numId w:val="1"/>
@@ -808,24 +800,20 @@
     <w:p>
       <w:pPr>
         <w:pStyle w:val="TextBody"/>
-      </w:pPr>
-      <w:r>
-        <w:rPr>
-          <w:lang w:val="fr-FR"/>
-        </w:rPr>
-        <w:t xml:space="preserve">Tous est en majuscule et les </w:t>
-      </w:r>
-      <w:r>
-        <w:rPr>
-          <w:lang w:val="fr-FR"/>
-        </w:rPr>
-        <w:t>mots sont séparés par un « _ ».</w:t>
-      </w:r>
-    </w:p>
-    <w:p>
-      <w:pPr>
-        <w:pStyle w:val="TextBody"/>
-        <w:rPr>
+        <w:rPr/>
+      </w:pPr>
+      <w:r>
+        <w:rPr>
+          <w:lang w:val="fr-FR"/>
+        </w:rPr>
+        <w:t>Tous est en majuscule et les mots sont séparés par un « _ ».</w:t>
+      </w:r>
+    </w:p>
+    <w:p>
+      <w:pPr>
+        <w:pStyle w:val="TextBody"/>
+        <w:rPr>
+          <w:i/>
           <w:i/>
           <w:iCs/>
         </w:rPr>
@@ -841,11 +829,12 @@
     </w:p>
     <w:p>
       <w:pPr>
-        <w:pStyle w:val="Titre2"/>
+        <w:pStyle w:val="Heading2"/>
         <w:numPr>
           <w:ilvl w:val="1"/>
           <w:numId w:val="1"/>
         </w:numPr>
+        <w:rPr/>
       </w:pPr>
       <w:bookmarkStart w:id="9" w:name="__RefHeading__134_1573302270"/>
       <w:bookmarkEnd w:id="9"/>
@@ -853,17 +842,17 @@
         <w:rPr>
           <w:lang w:val="fr-FR"/>
         </w:rPr>
-        <w:lastRenderedPageBreak/>
         <w:t>Noms des fonctions et méthodes</w:t>
       </w:r>
     </w:p>
     <w:p>
       <w:pPr>
-        <w:pStyle w:val="Titre3"/>
+        <w:pStyle w:val="Heading3"/>
         <w:numPr>
           <w:ilvl w:val="2"/>
           <w:numId w:val="1"/>
         </w:numPr>
+        <w:rPr/>
       </w:pPr>
       <w:bookmarkStart w:id="10" w:name="__RefHeading__136_1573302270"/>
       <w:bookmarkEnd w:id="10"/>
@@ -877,6 +866,7 @@
     <w:p>
       <w:pPr>
         <w:pStyle w:val="TextBody"/>
+        <w:rPr/>
       </w:pPr>
       <w:r>
         <w:rPr>
@@ -890,6 +880,7 @@
         <w:pStyle w:val="TextBody"/>
         <w:rPr>
           <w:i/>
+          <w:i/>
           <w:iCs/>
         </w:rPr>
       </w:pPr>
@@ -906,6 +897,7 @@
       <w:pPr>
         <w:pStyle w:val="TextBody"/>
         <w:rPr>
+          <w:b/>
           <w:b/>
           <w:bCs/>
         </w:rPr>
@@ -916,24 +908,17 @@
           <w:bCs/>
           <w:lang w:val="fr-FR"/>
         </w:rPr>
-        <w:t xml:space="preserve">Il faut éviter </w:t>
-      </w:r>
-      <w:r>
-        <w:rPr>
-          <w:b/>
-          <w:bCs/>
-          <w:lang w:val="fr-FR"/>
-        </w:rPr>
-        <w:t>les fonctions avec une portée globale au maximum. Il est recommandé de mettre ces fonctions dans des classes statiques.</w:t>
-      </w:r>
-    </w:p>
-    <w:p>
-      <w:pPr>
-        <w:pStyle w:val="Titre3"/>
+        <w:t>Il faut éviter les fonctions avec une portée globale au maximum. Il est recommandé de mettre ces fonctions dans des classes statiques.</w:t>
+      </w:r>
+    </w:p>
+    <w:p>
+      <w:pPr>
+        <w:pStyle w:val="Heading3"/>
         <w:numPr>
           <w:ilvl w:val="2"/>
           <w:numId w:val="1"/>
         </w:numPr>
+        <w:rPr/>
       </w:pPr>
       <w:bookmarkStart w:id="11" w:name="__RefHeading___Toc674_1892402734"/>
       <w:bookmarkEnd w:id="11"/>
@@ -947,24 +932,20 @@
     <w:p>
       <w:pPr>
         <w:pStyle w:val="TextBody"/>
-      </w:pPr>
-      <w:r>
-        <w:rPr>
-          <w:lang w:val="fr-FR"/>
-        </w:rPr>
-        <w:t>Elles suivent la même convention que les variables de classe. Elles commencent par une minuscule et chaque nouveau mot</w:t>
-      </w:r>
-      <w:r>
-        <w:rPr>
-          <w:lang w:val="fr-FR"/>
-        </w:rPr>
-        <w:t xml:space="preserve"> commence par une majuscule. Ainsi qu'un « _ » est ajouté aux méthodes privées et protégées.</w:t>
-      </w:r>
-    </w:p>
-    <w:p>
-      <w:pPr>
-        <w:pStyle w:val="TextBody"/>
-        <w:rPr>
+        <w:rPr/>
+      </w:pPr>
+      <w:r>
+        <w:rPr>
+          <w:lang w:val="fr-FR"/>
+        </w:rPr>
+        <w:t>Elles suivent la même convention que les variables de classe. Elles commencent par une minuscule et chaque nouveau mot commence par une majuscule. Ainsi qu'un « _ » est ajouté aux méthodes privées et protégées.</w:t>
+      </w:r>
+    </w:p>
+    <w:p>
+      <w:pPr>
+        <w:pStyle w:val="TextBody"/>
+        <w:rPr>
+          <w:i/>
           <w:i/>
           <w:iCs/>
           <w:lang w:val="fr-FR"/>
@@ -984,6 +965,7 @@
         <w:pStyle w:val="TextBody"/>
         <w:rPr>
           <w:i/>
+          <w:i/>
           <w:iCs/>
           <w:lang w:val="fr-FR"/>
         </w:rPr>
@@ -1002,6 +984,7 @@
         <w:pStyle w:val="TextBody"/>
         <w:rPr>
           <w:i/>
+          <w:i/>
           <w:iCs/>
           <w:lang w:val="fr-FR"/>
         </w:rPr>
@@ -1013,21 +996,14 @@
           <w:lang w:val="fr-FR"/>
         </w:rPr>
         <w:tab/>
-        <w:t xml:space="preserve">private function </w:t>
-      </w:r>
-      <w:r>
-        <w:rPr>
-          <w:i/>
-          <w:iCs/>
-          <w:lang w:val="fr-FR"/>
-        </w:rPr>
-        <w:t>_doSomething() { … }</w:t>
-      </w:r>
-    </w:p>
-    <w:p>
-      <w:pPr>
-        <w:pStyle w:val="TextBody"/>
-        <w:rPr>
+        <w:t>private function _doSomething() { … }</w:t>
+      </w:r>
+    </w:p>
+    <w:p>
+      <w:pPr>
+        <w:pStyle w:val="TextBody"/>
+        <w:rPr>
+          <w:i/>
           <w:i/>
           <w:iCs/>
           <w:lang w:val="fr-FR"/>
@@ -1040,21 +1016,14 @@
           <w:lang w:val="fr-FR"/>
         </w:rPr>
         <w:tab/>
-        <w:t xml:space="preserve">protected function </w:t>
-      </w:r>
-      <w:r>
-        <w:rPr>
-          <w:i/>
-          <w:iCs/>
-          <w:lang w:val="fr-FR"/>
-        </w:rPr>
-        <w:t>_doSomethingToo() { … }</w:t>
-      </w:r>
-    </w:p>
-    <w:p>
-      <w:pPr>
-        <w:pStyle w:val="TextBody"/>
-        <w:rPr>
+        <w:t>protected function _doSomethingToo() { … }</w:t>
+      </w:r>
+    </w:p>
+    <w:p>
+      <w:pPr>
+        <w:pStyle w:val="TextBody"/>
+        <w:rPr>
+          <w:i/>
           <w:i/>
           <w:iCs/>
           <w:lang w:val="fr-FR"/>
@@ -1085,6 +1054,7 @@
         <w:pStyle w:val="TextBody"/>
         <w:rPr>
           <w:i/>
+          <w:i/>
           <w:iCs/>
           <w:lang w:val="fr-FR"/>
         </w:rPr>
@@ -1100,7 +1070,7 @@
     </w:p>
     <w:p>
       <w:pPr>
-        <w:pStyle w:val="Titre3"/>
+        <w:pStyle w:val="Heading3"/>
         <w:numPr>
           <w:ilvl w:val="2"/>
           <w:numId w:val="1"/>
@@ -1115,18 +1085,13 @@
         <w:rPr>
           <w:lang w:val="fr-FR"/>
         </w:rPr>
-        <w:t xml:space="preserve">Noms des </w:t>
-      </w:r>
-      <w:r>
-        <w:rPr>
-          <w:lang w:val="fr-FR"/>
-        </w:rPr>
-        <w:t>accessors/mutators (getters/setters)</w:t>
-      </w:r>
-    </w:p>
-    <w:p>
-      <w:pPr>
-        <w:pStyle w:val="TextBody"/>
+        <w:t>Noms des accessors/mutators (getters/setters)</w:t>
+      </w:r>
+    </w:p>
+    <w:p>
+      <w:pPr>
+        <w:pStyle w:val="TextBody"/>
+        <w:rPr/>
       </w:pPr>
       <w:r>
         <w:rPr>
@@ -1153,6 +1118,7 @@
         <w:pStyle w:val="TextBody"/>
         <w:rPr>
           <w:i/>
+          <w:i/>
           <w:iCs/>
           <w:lang w:val="fr-FR"/>
         </w:rPr>
@@ -1171,6 +1137,7 @@
         <w:pStyle w:val="TextBody"/>
         <w:rPr>
           <w:i/>
+          <w:i/>
           <w:iCs/>
         </w:rPr>
       </w:pPr>
@@ -1185,7 +1152,7 @@
     </w:p>
     <w:p>
       <w:pPr>
-        <w:pStyle w:val="Titre2"/>
+        <w:pStyle w:val="Heading2"/>
         <w:numPr>
           <w:ilvl w:val="1"/>
           <w:numId w:val="1"/>
@@ -1200,13 +1167,7 @@
         <w:rPr>
           <w:lang w:val="fr-FR"/>
         </w:rPr>
-        <w:t xml:space="preserve">Noms des </w:t>
-      </w:r>
-      <w:r>
-        <w:rPr>
-          <w:lang w:val="fr-FR"/>
-        </w:rPr>
-        <w:t>classes</w:t>
+        <w:t>Noms des classes</w:t>
       </w:r>
     </w:p>
     <w:p>
@@ -1226,6 +1187,7 @@
     <w:p>
       <w:pPr>
         <w:pStyle w:val="TextBody"/>
+        <w:rPr/>
       </w:pPr>
       <w:r>
         <w:rPr>
@@ -1238,7 +1200,7 @@
     </w:p>
     <w:p>
       <w:pPr>
-        <w:pStyle w:val="Titre1"/>
+        <w:pStyle w:val="Heading1"/>
         <w:numPr>
           <w:ilvl w:val="0"/>
           <w:numId w:val="1"/>
@@ -1261,6 +1223,7 @@
         <w:pStyle w:val="TextBody"/>
         <w:rPr>
           <w:i/>
+          <w:i/>
           <w:iCs/>
           <w:lang w:val="fr-FR"/>
         </w:rPr>
@@ -1276,11 +1239,12 @@
     </w:p>
     <w:p>
       <w:pPr>
-        <w:pStyle w:val="Titre1"/>
+        <w:pStyle w:val="Heading1"/>
         <w:numPr>
           <w:ilvl w:val="0"/>
           <w:numId w:val="1"/>
         </w:numPr>
+        <w:rPr/>
       </w:pPr>
       <w:bookmarkStart w:id="16" w:name="__RefHeading__158_1573302270"/>
       <w:bookmarkEnd w:id="16"/>
@@ -1288,17 +1252,17 @@
         <w:rPr>
           <w:lang w:val="fr-FR"/>
         </w:rPr>
-        <w:lastRenderedPageBreak/>
         <w:t>Autres</w:t>
       </w:r>
     </w:p>
     <w:p>
       <w:pPr>
-        <w:pStyle w:val="Titre2"/>
+        <w:pStyle w:val="Heading2"/>
         <w:numPr>
           <w:ilvl w:val="1"/>
           <w:numId w:val="1"/>
         </w:numPr>
+        <w:rPr/>
       </w:pPr>
       <w:bookmarkStart w:id="17" w:name="__RefHeading__162_1573302270"/>
       <w:bookmarkEnd w:id="17"/>
@@ -1312,6 +1276,7 @@
     <w:p>
       <w:pPr>
         <w:pStyle w:val="TextBody"/>
+        <w:rPr/>
       </w:pPr>
       <w:r>
         <w:rPr>
@@ -1325,6 +1290,7 @@
         <w:pStyle w:val="TextBody"/>
         <w:rPr>
           <w:i/>
+          <w:i/>
           <w:iCs/>
           <w:lang w:val="fr-FR"/>
         </w:rPr>
@@ -1343,6 +1309,7 @@
         <w:pStyle w:val="TextBody"/>
         <w:rPr>
           <w:i/>
+          <w:i/>
           <w:iCs/>
           <w:lang w:val="fr-FR"/>
         </w:rPr>
@@ -1361,6 +1328,7 @@
         <w:pStyle w:val="TextBody"/>
         <w:rPr>
           <w:i/>
+          <w:i/>
           <w:iCs/>
           <w:lang w:val="fr-FR"/>
         </w:rPr>
@@ -1379,15 +1347,24 @@
         <w:pStyle w:val="TextBody"/>
         <w:rPr>
           <w:i/>
-          <w:iCs/>
-          <w:lang w:val="fr-FR"/>
-        </w:rPr>
-      </w:pPr>
-    </w:p>
-    <w:p>
-      <w:pPr>
-        <w:pStyle w:val="TextBody"/>
-        <w:rPr>
+          <w:i/>
+          <w:iCs/>
+          <w:lang w:val="fr-FR"/>
+        </w:rPr>
+      </w:pPr>
+      <w:r>
+        <w:rPr>
+          <w:i/>
+          <w:iCs/>
+          <w:lang w:val="fr-FR"/>
+        </w:rPr>
+      </w:r>
+    </w:p>
+    <w:p>
+      <w:pPr>
+        <w:pStyle w:val="TextBody"/>
+        <w:rPr>
+          <w:i/>
           <w:i/>
           <w:iCs/>
           <w:lang w:val="fr-FR"/>
@@ -1407,23 +1384,33 @@
         <w:pStyle w:val="TextBody"/>
         <w:rPr>
           <w:i/>
-          <w:iCs/>
-          <w:lang w:val="fr-FR"/>
-        </w:rPr>
-      </w:pPr>
-      <w:r>
-        <w:rPr>
-          <w:i/>
-          <w:iCs/>
-          <w:lang w:val="fr-FR"/>
-        </w:rPr>
-        <w:t xml:space="preserve"> {</w:t>
-      </w:r>
-    </w:p>
-    <w:p>
-      <w:pPr>
-        <w:pStyle w:val="TextBody"/>
-        <w:rPr>
+          <w:i/>
+          <w:iCs/>
+          <w:lang w:val="fr-FR"/>
+        </w:rPr>
+      </w:pPr>
+      <w:r>
+        <w:rPr>
+          <w:i/>
+          <w:iCs/>
+          <w:lang w:val="fr-FR"/>
+        </w:rPr>
+        <w:t xml:space="preserve"> </w:t>
+      </w:r>
+      <w:r>
+        <w:rPr>
+          <w:i/>
+          <w:iCs/>
+          <w:lang w:val="fr-FR"/>
+        </w:rPr>
+        <w:t>{</w:t>
+      </w:r>
+    </w:p>
+    <w:p>
+      <w:pPr>
+        <w:pStyle w:val="TextBody"/>
+        <w:rPr>
+          <w:i/>
           <w:i/>
           <w:iCs/>
           <w:lang w:val="fr-FR"/>
@@ -1443,6 +1430,7 @@
         <w:pStyle w:val="TextBody"/>
         <w:rPr>
           <w:i/>
+          <w:i/>
           <w:iCs/>
           <w:lang w:val="fr-FR"/>
         </w:rPr>
@@ -1461,6 +1449,7 @@
         <w:pStyle w:val="TextBody"/>
         <w:rPr>
           <w:i/>
+          <w:i/>
           <w:iCs/>
           <w:lang w:val="fr-FR"/>
         </w:rPr>
@@ -1479,6 +1468,7 @@
         <w:pStyle w:val="TextBody"/>
         <w:rPr>
           <w:i/>
+          <w:i/>
           <w:iCs/>
           <w:lang w:val="fr-FR"/>
         </w:rPr>
@@ -1497,6 +1487,7 @@
         <w:pStyle w:val="TextBody"/>
         <w:rPr>
           <w:i/>
+          <w:i/>
           <w:iCs/>
           <w:lang w:val="fr-FR"/>
         </w:rPr>
@@ -1515,6 +1506,7 @@
         <w:pStyle w:val="TextBody"/>
         <w:rPr>
           <w:i/>
+          <w:i/>
           <w:iCs/>
           <w:lang w:val="fr-FR"/>
         </w:rPr>
@@ -1533,6 +1525,7 @@
         <w:pStyle w:val="TextBody"/>
         <w:rPr>
           <w:i/>
+          <w:i/>
           <w:iCs/>
           <w:lang w:val="fr-FR"/>
         </w:rPr>
@@ -1551,15 +1544,24 @@
         <w:pStyle w:val="TextBody"/>
         <w:rPr>
           <w:i/>
-          <w:iCs/>
-          <w:lang w:val="fr-FR"/>
-        </w:rPr>
-      </w:pPr>
-    </w:p>
-    <w:p>
-      <w:pPr>
-        <w:pStyle w:val="TextBody"/>
-        <w:rPr>
+          <w:i/>
+          <w:iCs/>
+          <w:lang w:val="fr-FR"/>
+        </w:rPr>
+      </w:pPr>
+      <w:r>
+        <w:rPr>
+          <w:i/>
+          <w:iCs/>
+          <w:lang w:val="fr-FR"/>
+        </w:rPr>
+      </w:r>
+    </w:p>
+    <w:p>
+      <w:pPr>
+        <w:pStyle w:val="TextBody"/>
+        <w:rPr>
+          <w:i/>
           <w:i/>
           <w:iCs/>
           <w:lang w:val="fr-FR"/>
@@ -1579,6 +1581,7 @@
         <w:pStyle w:val="TextBody"/>
         <w:rPr>
           <w:i/>
+          <w:i/>
           <w:iCs/>
           <w:lang w:val="fr-FR"/>
         </w:rPr>
@@ -1597,6 +1600,7 @@
         <w:pStyle w:val="TextBody"/>
         <w:rPr>
           <w:i/>
+          <w:i/>
           <w:iCs/>
           <w:lang w:val="fr-FR"/>
         </w:rPr>
@@ -1612,96 +1616,95 @@
     </w:p>
     <w:p>
       <w:pPr>
-        <w:pStyle w:val="Titre2"/>
+        <w:pStyle w:val="Heading2"/>
         <w:numPr>
           <w:ilvl w:val="1"/>
           <w:numId w:val="1"/>
         </w:numPr>
-      </w:pPr>
-      <w:bookmarkStart w:id="18" w:name="__RefHeading__164_1573302270"/>
+        <w:rPr/>
+      </w:pPr>
+      <w:bookmarkStart w:id="18" w:name="__RefHeading___Toc294_1923617368"/>
       <w:bookmarkEnd w:id="18"/>
       <w:r>
         <w:rPr>
           <w:lang w:val="fr-FR"/>
         </w:rPr>
-        <w:t>Tabulation ou espace ?</w:t>
-      </w:r>
-    </w:p>
-    <w:p>
-      <w:pPr>
-        <w:pStyle w:val="TextBody"/>
-        <w:rPr>
-          <w:lang w:val="fr-FR"/>
-        </w:rPr>
-      </w:pPr>
-      <w:r>
-        <w:rPr>
-          <w:lang w:val="fr-FR"/>
-        </w:rPr>
-        <w:t>On utilise soit des espaces soit des tabulations, pas les deux.</w:t>
-      </w:r>
-    </w:p>
-    <w:p>
-      <w:pPr>
-        <w:pStyle w:val="TextBody"/>
-      </w:pPr>
-      <w:r>
-        <w:rPr>
-          <w:lang w:val="fr-FR"/>
-        </w:rPr>
-        <w:t xml:space="preserve">Il est préférable d'utiliser des espaces plutôt que des tabulations et d'un taille d'au </w:t>
-      </w:r>
-      <w:r>
-        <w:rPr>
-          <w:lang w:val="fr-FR"/>
-        </w:rPr>
-        <w:t>moins 2 espaces.</w:t>
-      </w:r>
-    </w:p>
-    <w:p>
-      <w:pPr>
-        <w:pStyle w:val="TextBody"/>
-        <w:rPr>
-          <w:lang w:val="fr-FR"/>
-        </w:rPr>
-      </w:pPr>
-    </w:p>
-    <w:p>
-      <w:pPr>
-        <w:pStyle w:val="TextBody"/>
-        <w:rPr>
-          <w:lang w:val="fr-FR"/>
-        </w:rPr>
-      </w:pPr>
-    </w:p>
-    <w:p>
-      <w:pPr>
-        <w:pStyle w:val="TextBody"/>
-        <w:rPr>
-          <w:lang w:val="fr-FR"/>
-        </w:rPr>
-      </w:pPr>
-    </w:p>
-    <w:p>
-      <w:pPr>
-        <w:pStyle w:val="Titre1"/>
+        <w:t>Identation</w:t>
+      </w:r>
+    </w:p>
+    <w:p>
+      <w:pPr>
+        <w:pStyle w:val="Normal"/>
+        <w:rPr/>
+      </w:pPr>
+      <w:r>
+        <w:rPr>
+          <w:lang w:val="fr-FR"/>
+        </w:rPr>
+        <w:t>Pour l'indentation, des espaces sont utilisés à la place des tabulations et le nombre d'espaces utilisés est de 3.</w:t>
+      </w:r>
+    </w:p>
+    <w:p>
+      <w:pPr>
+        <w:pStyle w:val="TextBody"/>
+        <w:rPr>
+          <w:lang w:val="fr-FR"/>
+        </w:rPr>
+      </w:pPr>
+      <w:r>
+        <w:rPr>
+          <w:lang w:val="fr-FR"/>
+        </w:rPr>
+      </w:r>
+    </w:p>
+    <w:p>
+      <w:pPr>
+        <w:pStyle w:val="TextBody"/>
+        <w:rPr>
+          <w:lang w:val="fr-FR"/>
+        </w:rPr>
+      </w:pPr>
+      <w:r>
+        <w:rPr>
+          <w:lang w:val="fr-FR"/>
+        </w:rPr>
+      </w:r>
+    </w:p>
+    <w:p>
+      <w:pPr>
+        <w:pStyle w:val="TextBody"/>
+        <w:rPr>
+          <w:lang w:val="fr-FR"/>
+        </w:rPr>
+      </w:pPr>
+      <w:r>
+        <w:rPr>
+          <w:lang w:val="fr-FR"/>
+        </w:rPr>
+      </w:r>
+    </w:p>
+    <w:p>
+      <w:pPr>
+        <w:pStyle w:val="Heading1"/>
         <w:numPr>
           <w:ilvl w:val="0"/>
           <w:numId w:val="1"/>
         </w:numPr>
+        <w:rPr/>
       </w:pPr>
       <w:bookmarkStart w:id="19" w:name="__RefHeading__156_1573302270"/>
       <w:bookmarkEnd w:id="19"/>
       <w:r>
-        <w:lastRenderedPageBreak/>
+        <w:rPr/>
         <w:t>Sources</w:t>
       </w:r>
     </w:p>
     <w:p>
       <w:pPr>
         <w:pStyle w:val="TextBody"/>
-      </w:pPr>
-      <w:hyperlink r:id="rId5">
+        <w:rPr/>
+      </w:pPr>
+      <w:hyperlink r:id="rId2">
         <w:r>
           <w:rPr>
             <w:rStyle w:val="InternetLink"/>
@@ -1713,8 +1716,9 @@
     <w:p>
       <w:pPr>
         <w:pStyle w:val="TextBody"/>
-      </w:pPr>
-      <w:hyperlink r:id="rId6">
+        <w:rPr/>
+      </w:pPr>
+      <w:hyperlink r:id="rId3">
         <w:r>
           <w:rPr>
             <w:rStyle w:val="InternetLink"/>
@@ -1726,25 +1730,29 @@
     <w:p>
       <w:pPr>
         <w:pStyle w:val="TextBody"/>
-      </w:pPr>
+        <w:spacing w:lineRule="auto" w:line="288" w:before="0" w:after="140"/>
+        <w:rPr/>
+      </w:pPr>
+      <w:r>
+        <w:rPr/>
+      </w:r>
     </w:p>
     <w:sectPr>
+      <w:type w:val="nextPage"/>
       <w:pgSz w:w="12240" w:h="15840"/>
-      <w:pgMar w:top="1134" w:right="1134" w:bottom="1134" w:left="1134" w:header="0" w:footer="0" w:gutter="0"/>
-      <w:cols w:space="720"/>
-      <w:formProt w:val="0"/>
-      <w:docGrid w:linePitch="240" w:charSpace="-6145"/>
+      <w:pgMar w:left="1134" w:right="1134" w:header="0" w:top="1134" w:footer="0" w:bottom="1134" w:gutter="0"/>
+      <w:pgNumType w:fmt="decimal"/>
+      <w:formProt w:val="false"/>
+      <w:textDirection w:val="lrTb"/>
+      <w:docGrid w:type="default" w:linePitch="240" w:charSpace="4294961151"/>
     </w:sectPr>
   </w:body>
 </w:document>
 </file>
 
 <file path=word/numbering.xml><?xml version="1.0" encoding="utf-8"?>
-<w:numbering xmlns:wpc="http://schemas.microsoft.com/office/word/2010/wordprocessingCanvas" xmlns:mc="http://schemas.openxmlformats.org/markup-compatibility/2006" xmlns:o="urn:schemas-microsoft-com:office:office" xmlns:r="http://schemas.openxmlformats.org/officeDocument/2006/relationships" xmlns:m="http://schemas.openxmlformats.org/officeDocument/2006/math" xmlns:v="urn:schemas-microsoft-com:vml" xmlns:wp14="http://schemas.microsoft.com/office/word/2010/wordprocessingDrawing" xmlns:wp="http://schemas.openxmlformats.org/drawingml/2006/wordprocessingDrawing" xmlns:w10="urn:schemas-microsoft-com:office:word" xmlns:w="http://schemas.openxmlformats.org/wordprocessingml/2006/main" xmlns:w14="http://schemas.microsoft.com/office/word/2010/wordml" xmlns:w15="http://schemas.microsoft.com/office/word/2012/wordml" xmlns:wpg="http://schemas.microsoft.com/office/word/2010/wordprocessingGroup" xmlns:wpi="http://schemas.microsoft.com/office/word/2010/wordprocessingInk" xmlns:wne="http://schemas.microsoft.com/office/word/2006/wordml" xmlns:wps="http://schemas.microsoft.com/office/word/2010/wordprocessingShape" mc:Ignorable="w14 w15 wp14">
-  <w:abstractNum w:abstractNumId="0">
-    <w:nsid w:val="0FD04E84"/>
-    <w:multiLevelType w:val="multilevel"/>
-    <w:tmpl w:val="AC640E36"/>
+<w:numbering xmlns:w="http://schemas.openxmlformats.org/wordprocessingml/2006/main" xmlns:o="urn:schemas-microsoft-com:office:office" xmlns:r="http://schemas.openxmlformats.org/officeDocument/2006/relationships" xmlns:v="urn:schemas-microsoft-com:vml">
+  <w:abstractNum w:abstractNumId="1">
     <w:lvl w:ilvl="0">
       <w:start w:val="1"/>
       <w:numFmt w:val="decimal"/>
@@ -1844,10 +1852,7 @@
       </w:pPr>
     </w:lvl>
   </w:abstractNum>
-  <w:abstractNum w:abstractNumId="1">
-    <w:nsid w:val="43E55A36"/>
-    <w:multiLevelType w:val="multilevel"/>
-    <w:tmpl w:val="057CCE92"/>
+  <w:abstractNum w:abstractNumId="2">
     <w:lvl w:ilvl="0">
       <w:start w:val="1"/>
       <w:numFmt w:val="none"/>
@@ -1967,37 +1972,39 @@
     </w:lvl>
   </w:abstractNum>
   <w:num w:numId="1">
-    <w:abstractNumId w:val="0"/>
+    <w:abstractNumId w:val="1"/>
   </w:num>
   <w:num w:numId="2">
-    <w:abstractNumId w:val="1"/>
+    <w:abstractNumId w:val="2"/>
   </w:num>
 </w:numbering>
 </file>
 
 <file path=word/styles.xml><?xml version="1.0" encoding="utf-8"?>
-<w:styles xmlns:mc="http://schemas.openxmlformats.org/markup-compatibility/2006" xmlns:r="http://schemas.openxmlformats.org/officeDocument/2006/relationships" xmlns:w="http://schemas.openxmlformats.org/wordprocessingml/2006/main" xmlns:w14="http://schemas.microsoft.com/office/word/2010/wordml" xmlns:w15="http://schemas.microsoft.com/office/word/2012/wordml" mc:Ignorable="w14 w15">
+<w:styles xmlns:w="http://schemas.openxmlformats.org/wordprocessingml/2006/main" xmlns:w14="http://schemas.microsoft.com/office/word/2010/wordml" xmlns:mc="http://schemas.openxmlformats.org/markup-compatibility/2006" mc:Ignorable="w14">
   <w:docDefaults>
     <w:rPrDefault>
       <w:rPr>
-        <w:rFonts w:ascii="Liberation Serif" w:eastAsia="Droid Sans Fallback" w:hAnsi="Liberation Serif" w:cs="Droid Sans Devanagari"/>
+        <w:rFonts w:ascii="Liberation Serif" w:hAnsi="Liberation Serif" w:eastAsia="Droid Sans Fallback" w:cs="Droid Sans Devanagari"/>
         <w:szCs w:val="24"/>
         <w:lang w:val="fr-CH" w:eastAsia="zh-CN" w:bidi="hi-IN"/>
       </w:rPr>
     </w:rPrDefault>
-    <w:pPrDefault/>
+    <w:pPrDefault>
+      <w:pPr/>
+    </w:pPrDefault>
   </w:docDefaults>
   <w:latentStyles w:defLockedState="0" w:defUIPriority="99" w:defSemiHidden="0" w:defUnhideWhenUsed="0" w:defQFormat="0" w:count="371">
     <w:lsdException w:name="Normal" w:uiPriority="0" w:qFormat="1"/>
     <w:lsdException w:name="heading 1" w:uiPriority="9" w:qFormat="1"/>
-    <w:lsdException w:name="heading 2" w:semiHidden="1" w:uiPriority="9" w:unhideWhenUsed="1" w:qFormat="1"/>
-    <w:lsdException w:name="heading 3" w:semiHidden="1" w:uiPriority="9" w:unhideWhenUsed="1" w:qFormat="1"/>
-    <w:lsdException w:name="heading 4" w:semiHidden="1" w:uiPriority="9" w:unhideWhenUsed="1" w:qFormat="1"/>
-    <w:lsdException w:name="heading 5" w:semiHidden="1" w:uiPriority="9" w:unhideWhenUsed="1" w:qFormat="1"/>
-    <w:lsdException w:name="heading 6" w:semiHidden="1" w:uiPriority="9" w:unhideWhenUsed="1" w:qFormat="1"/>
-    <w:lsdException w:name="heading 7" w:semiHidden="1" w:uiPriority="9" w:unhideWhenUsed="1" w:qFormat="1"/>
-    <w:lsdException w:name="heading 8" w:semiHidden="1" w:uiPriority="9" w:unhideWhenUsed="1" w:qFormat="1"/>
-    <w:lsdException w:name="heading 9" w:semiHidden="1" w:uiPriority="9" w:unhideWhenUsed="1" w:qFormat="1"/>
+    <w:lsdException w:name="heading 2" w:uiPriority="9" w:semiHidden="1" w:unhideWhenUsed="1" w:qFormat="1"/>
+    <w:lsdException w:name="heading 3" w:uiPriority="9" w:semiHidden="1" w:unhideWhenUsed="1" w:qFormat="1"/>
+    <w:lsdException w:name="heading 4" w:uiPriority="9" w:semiHidden="1" w:unhideWhenUsed="1" w:qFormat="1"/>
+    <w:lsdException w:name="heading 5" w:uiPriority="9" w:semiHidden="1" w:unhideWhenUsed="1" w:qFormat="1"/>
+    <w:lsdException w:name="heading 6" w:uiPriority="9" w:semiHidden="1" w:unhideWhenUsed="1" w:qFormat="1"/>
+    <w:lsdException w:name="heading 7" w:uiPriority="9" w:semiHidden="1" w:unhideWhenUsed="1" w:qFormat="1"/>
+    <w:lsdException w:name="heading 8" w:uiPriority="9" w:semiHidden="1" w:unhideWhenUsed="1" w:qFormat="1"/>
+    <w:lsdException w:name="heading 9" w:uiPriority="9" w:semiHidden="1" w:unhideWhenUsed="1" w:qFormat="1"/>
     <w:lsdException w:name="index 1" w:semiHidden="1" w:unhideWhenUsed="1"/>
     <w:lsdException w:name="index 2" w:semiHidden="1" w:unhideWhenUsed="1"/>
     <w:lsdException w:name="index 3" w:semiHidden="1" w:unhideWhenUsed="1"/>
@@ -2007,22 +2014,22 @@
     <w:lsdException w:name="index 7" w:semiHidden="1" w:unhideWhenUsed="1"/>
     <w:lsdException w:name="index 8" w:semiHidden="1" w:unhideWhenUsed="1"/>
     <w:lsdException w:name="index 9" w:semiHidden="1" w:unhideWhenUsed="1"/>
-    <w:lsdException w:name="toc 1" w:semiHidden="1" w:uiPriority="39" w:unhideWhenUsed="1"/>
-    <w:lsdException w:name="toc 2" w:semiHidden="1" w:uiPriority="39" w:unhideWhenUsed="1"/>
-    <w:lsdException w:name="toc 3" w:semiHidden="1" w:uiPriority="39" w:unhideWhenUsed="1"/>
-    <w:lsdException w:name="toc 4" w:semiHidden="1" w:uiPriority="39" w:unhideWhenUsed="1"/>
-    <w:lsdException w:name="toc 5" w:semiHidden="1" w:uiPriority="39" w:unhideWhenUsed="1"/>
-    <w:lsdException w:name="toc 6" w:semiHidden="1" w:uiPriority="39" w:unhideWhenUsed="1"/>
-    <w:lsdException w:name="toc 7" w:semiHidden="1" w:uiPriority="39" w:unhideWhenUsed="1"/>
-    <w:lsdException w:name="toc 8" w:semiHidden="1" w:uiPriority="39" w:unhideWhenUsed="1"/>
-    <w:lsdException w:name="toc 9" w:semiHidden="1" w:uiPriority="39" w:unhideWhenUsed="1"/>
+    <w:lsdException w:name="toc 1" w:uiPriority="39" w:semiHidden="1" w:unhideWhenUsed="1"/>
+    <w:lsdException w:name="toc 2" w:uiPriority="39" w:semiHidden="1" w:unhideWhenUsed="1"/>
+    <w:lsdException w:name="toc 3" w:uiPriority="39" w:semiHidden="1" w:unhideWhenUsed="1"/>
+    <w:lsdException w:name="toc 4" w:uiPriority="39" w:semiHidden="1" w:unhideWhenUsed="1"/>
+    <w:lsdException w:name="toc 5" w:uiPriority="39" w:semiHidden="1" w:unhideWhenUsed="1"/>
+    <w:lsdException w:name="toc 6" w:uiPriority="39" w:semiHidden="1" w:unhideWhenUsed="1"/>
+    <w:lsdException w:name="toc 7" w:uiPriority="39" w:semiHidden="1" w:unhideWhenUsed="1"/>
+    <w:lsdException w:name="toc 8" w:uiPriority="39" w:semiHidden="1" w:unhideWhenUsed="1"/>
+    <w:lsdException w:name="toc 9" w:uiPriority="39" w:semiHidden="1" w:unhideWhenUsed="1"/>
     <w:lsdException w:name="Normal Indent" w:semiHidden="1" w:unhideWhenUsed="1"/>
     <w:lsdException w:name="footnote text" w:semiHidden="1" w:unhideWhenUsed="1"/>
     <w:lsdException w:name="annotation text" w:semiHidden="1" w:unhideWhenUsed="1"/>
     <w:lsdException w:name="header" w:semiHidden="1" w:unhideWhenUsed="1"/>
     <w:lsdException w:name="footer" w:semiHidden="1" w:unhideWhenUsed="1"/>
     <w:lsdException w:name="index heading" w:semiHidden="1" w:unhideWhenUsed="1"/>
-    <w:lsdException w:name="caption" w:semiHidden="1" w:uiPriority="35" w:unhideWhenUsed="1" w:qFormat="1"/>
+    <w:lsdException w:name="caption" w:uiPriority="35" w:semiHidden="1" w:unhideWhenUsed="1" w:qFormat="1"/>
     <w:lsdException w:name="table of figures" w:semiHidden="1" w:unhideWhenUsed="1"/>
     <w:lsdException w:name="envelope address" w:semiHidden="1" w:unhideWhenUsed="1"/>
     <w:lsdException w:name="envelope return" w:semiHidden="1" w:unhideWhenUsed="1"/>
@@ -2053,7 +2060,7 @@
     <w:lsdException w:name="Title" w:uiPriority="10" w:qFormat="1"/>
     <w:lsdException w:name="Closing" w:semiHidden="1" w:unhideWhenUsed="1"/>
     <w:lsdException w:name="Signature" w:semiHidden="1" w:unhideWhenUsed="1"/>
-    <w:lsdException w:name="Default Paragraph Font" w:semiHidden="1" w:uiPriority="1" w:unhideWhenUsed="1"/>
+    <w:lsdException w:name="Default Paragraph Font" w:uiPriority="1" w:semiHidden="1" w:unhideWhenUsed="1"/>
     <w:lsdException w:name="Body Text" w:semiHidden="1" w:unhideWhenUsed="1"/>
     <w:lsdException w:name="Body Text Indent" w:semiHidden="1" w:unhideWhenUsed="1"/>
     <w:lsdException w:name="List Continue" w:semiHidden="1" w:unhideWhenUsed="1"/>
@@ -2253,8 +2260,8 @@
     <w:lsdException w:name="Subtle Reference" w:uiPriority="31" w:qFormat="1"/>
     <w:lsdException w:name="Intense Reference" w:uiPriority="32" w:qFormat="1"/>
     <w:lsdException w:name="Book Title" w:uiPriority="33" w:qFormat="1"/>
-    <w:lsdException w:name="Bibliography" w:semiHidden="1" w:uiPriority="37" w:unhideWhenUsed="1"/>
-    <w:lsdException w:name="TOC Heading" w:semiHidden="1" w:uiPriority="39" w:unhideWhenUsed="1" w:qFormat="1"/>
+    <w:lsdException w:name="Bibliography" w:uiPriority="37" w:semiHidden="1" w:unhideWhenUsed="1"/>
+    <w:lsdException w:name="TOC Heading" w:uiPriority="39" w:semiHidden="1" w:unhideWhenUsed="1" w:qFormat="1"/>
     <w:lsdException w:name="Plain Table 1" w:uiPriority="41"/>
     <w:lsdException w:name="Plain Table 2" w:uiPriority="42"/>
     <w:lsdException w:name="Plain Table 3" w:uiPriority="43"/>
@@ -2360,21 +2367,25 @@
     <w:lsdException w:name="List Table 6 Colorful Accent 6" w:uiPriority="51"/>
     <w:lsdException w:name="List Table 7 Colorful Accent 6" w:uiPriority="52"/>
   </w:latentStyles>
-  <w:style w:type="paragraph" w:default="1" w:styleId="Normal">
+  <w:style w:type="paragraph" w:styleId="Normal" w:default="1">
     <w:name w:val="Normal"/>
     <w:qFormat/>
     <w:pPr>
-      <w:widowControl w:val="0"/>
-      <w:suppressAutoHyphens/>
+      <w:widowControl w:val="false"/>
+      <w:suppressAutoHyphens w:val="true"/>
+      <w:bidi w:val="0"/>
+      <w:jc w:val="left"/>
     </w:pPr>
     <w:rPr>
-      <w:rFonts w:ascii="Arial" w:hAnsi="Arial"/>
+      <w:rFonts w:ascii="Arial" w:hAnsi="Arial" w:eastAsia="Droid Sans Fallback" w:cs="Droid Sans Devanagari"/>
       <w:color w:val="00000A"/>
       <w:sz w:val="24"/>
+      <w:szCs w:val="24"/>
+      <w:lang w:val="fr-CH" w:eastAsia="zh-CN" w:bidi="hi-IN"/>
     </w:rPr>
   </w:style>
-  <w:style w:type="paragraph" w:styleId="Titre1">
-    <w:name w:val="heading 1"/>
+  <w:style w:type="paragraph" w:styleId="Heading1">
+    <w:name w:val="Heading 1"/>
     <w:basedOn w:val="Heading"/>
     <w:qFormat/>
     <w:pPr>
@@ -2388,12 +2399,12 @@
       <w:szCs w:val="36"/>
     </w:rPr>
   </w:style>
-  <w:style w:type="paragraph" w:styleId="Titre2">
-    <w:name w:val="heading 2"/>
+  <w:style w:type="paragraph" w:styleId="Heading2">
+    <w:name w:val="Heading 2"/>
     <w:basedOn w:val="Heading"/>
     <w:qFormat/>
     <w:pPr>
-      <w:spacing w:before="200"/>
+      <w:spacing w:before="200" w:after="120"/>
       <w:outlineLvl w:val="1"/>
     </w:pPr>
     <w:rPr>
@@ -2404,12 +2415,12 @@
       <w:szCs w:val="32"/>
     </w:rPr>
   </w:style>
-  <w:style w:type="paragraph" w:styleId="Titre3">
-    <w:name w:val="heading 3"/>
+  <w:style w:type="paragraph" w:styleId="Heading3">
+    <w:name w:val="Heading 3"/>
     <w:basedOn w:val="Heading"/>
     <w:qFormat/>
     <w:pPr>
-      <w:spacing w:before="140"/>
+      <w:spacing w:before="140" w:after="120"/>
       <w:outlineLvl w:val="2"/>
     </w:pPr>
     <w:rPr>
@@ -2419,12 +2430,12 @@
       <w:color w:val="808080"/>
     </w:rPr>
   </w:style>
-  <w:style w:type="paragraph" w:styleId="Titre4">
-    <w:name w:val="heading 4"/>
+  <w:style w:type="paragraph" w:styleId="Heading4">
+    <w:name w:val="Heading 4"/>
     <w:basedOn w:val="Heading"/>
     <w:qFormat/>
     <w:pPr>
-      <w:spacing w:before="120"/>
+      <w:spacing w:before="120" w:after="120"/>
       <w:outlineLvl w:val="3"/>
     </w:pPr>
     <w:rPr>
@@ -2438,9 +2449,227 @@
       <w:szCs w:val="27"/>
     </w:rPr>
   </w:style>
-  <w:style w:type="character" w:default="1" w:styleId="Policepardfaut">
+  <w:style w:type="character" w:styleId="DefaultParagraphFont" w:default="1">
     <w:name w:val="Default Paragraph Font"/>
     <w:uiPriority w:val="1"/>
+    <w:semiHidden/>
+    <w:unhideWhenUsed/>
+    <w:qFormat/>
+    <w:rPr/>
+  </w:style>
+  <w:style w:type="character" w:styleId="LineNumbering" w:customStyle="1">
+    <w:name w:val="Line Numbering"/>
+    <w:rPr/>
+  </w:style>
+  <w:style w:type="character" w:styleId="NumberingSymbols" w:customStyle="1">
+    <w:name w:val="Numbering Symbols"/>
+    <w:qFormat/>
+    <w:rPr/>
+  </w:style>
+  <w:style w:type="character" w:styleId="DropCaps" w:customStyle="1">
+    <w:name w:val="Drop Caps"/>
+    <w:qFormat/>
+    <w:rPr/>
+  </w:style>
+  <w:style w:type="character" w:styleId="CaptionCharacters" w:customStyle="1">
+    <w:name w:val="Caption Characters"/>
+    <w:qFormat/>
+    <w:rPr/>
+  </w:style>
+  <w:style w:type="character" w:styleId="Pagenumber">
+    <w:name w:val="page number"/>
+    <w:qFormat/>
+    <w:rPr/>
+  </w:style>
+  <w:style w:type="character" w:styleId="InternetLink" w:customStyle="1">
+    <w:name w:val="Internet Link"/>
+    <w:rPr>
+      <w:color w:val="000080"/>
+      <w:u w:val="single"/>
+    </w:rPr>
+  </w:style>
+  <w:style w:type="character" w:styleId="IndexLink" w:customStyle="1">
+    <w:name w:val="Index Link"/>
+    <w:qFormat/>
+    <w:rPr/>
+  </w:style>
+  <w:style w:type="character" w:styleId="Bullets" w:customStyle="1">
+    <w:name w:val="Bullets"/>
+    <w:qFormat/>
+    <w:rPr>
+      <w:rFonts w:ascii="OpenSymbol" w:hAnsi="OpenSymbol" w:eastAsia="OpenSymbol" w:cs="OpenSymbol"/>
+    </w:rPr>
+  </w:style>
+  <w:style w:type="character" w:styleId="VisitedInternetLink" w:customStyle="1">
+    <w:name w:val="Visited Internet Link"/>
+    <w:rPr>
+      <w:color w:val="800000"/>
+      <w:u w:val="single"/>
+    </w:rPr>
+  </w:style>
+  <w:style w:type="paragraph" w:styleId="Heading" w:customStyle="1">
+    <w:name w:val="Heading"/>
+    <w:basedOn w:val="Normal"/>
+    <w:next w:val="TextBody"/>
+    <w:qFormat/>
+    <w:pPr>
+      <w:keepNext/>
+      <w:spacing w:before="240" w:after="120"/>
+    </w:pPr>
+    <w:rPr>
+      <w:rFonts w:ascii="Liberation Sans" w:hAnsi="Liberation Sans"/>
+      <w:sz w:val="28"/>
+      <w:szCs w:val="28"/>
+    </w:rPr>
+  </w:style>
+  <w:style w:type="paragraph" w:styleId="TextBody" w:customStyle="1">
+    <w:name w:val="Text Body"/>
+    <w:basedOn w:val="Normal"/>
+    <w:pPr>
+      <w:spacing w:lineRule="auto" w:line="288" w:before="0" w:after="140"/>
+    </w:pPr>
+    <w:rPr/>
+  </w:style>
+  <w:style w:type="paragraph" w:styleId="List">
+    <w:name w:val="List"/>
+    <w:basedOn w:val="TextBody"/>
+    <w:pPr/>
+    <w:rPr/>
+  </w:style>
+  <w:style w:type="paragraph" w:styleId="Caption">
+    <w:name w:val="Caption"/>
+    <w:basedOn w:val="Normal"/>
+    <w:qFormat/>
+    <w:pPr>
+      <w:suppressLineNumbers/>
+      <w:spacing w:before="120" w:after="120"/>
+    </w:pPr>
+    <w:rPr>
+      <w:rFonts w:cs="Noto Sans Devanagari"/>
+      <w:i/>
+      <w:iCs/>
+      <w:sz w:val="24"/>
+      <w:szCs w:val="24"/>
+    </w:rPr>
+  </w:style>
+  <w:style w:type="paragraph" w:styleId="Index" w:customStyle="1">
+    <w:name w:val="Index"/>
+    <w:basedOn w:val="Normal"/>
+    <w:qFormat/>
+    <w:pPr>
+      <w:suppressLineNumbers/>
+    </w:pPr>
+    <w:rPr/>
+  </w:style>
+  <w:style w:type="paragraph" w:styleId="Caption1">
+    <w:name w:val="caption"/>
+    <w:basedOn w:val="Normal"/>
+    <w:qFormat/>
+    <w:pPr>
+      <w:suppressLineNumbers/>
+      <w:spacing w:before="120" w:after="120"/>
+    </w:pPr>
+    <w:rPr>
+      <w:i/>
+      <w:iCs/>
+    </w:rPr>
+  </w:style>
+  <w:style w:type="paragraph" w:styleId="ContentsHeading" w:customStyle="1">
+    <w:name w:val="Contents Heading"/>
+    <w:basedOn w:val="Heading"/>
+    <w:pPr>
+      <w:suppressLineNumbers/>
+    </w:pPr>
+    <w:rPr>
+      <w:b/>
+      <w:bCs/>
+      <w:sz w:val="32"/>
+      <w:szCs w:val="32"/>
+    </w:rPr>
+  </w:style>
+  <w:style w:type="paragraph" w:styleId="Quotations" w:customStyle="1">
+    <w:name w:val="Quotations"/>
+    <w:basedOn w:val="Normal"/>
+    <w:qFormat/>
+    <w:pPr>
+      <w:spacing w:before="0" w:after="283"/>
+      <w:ind w:left="567" w:right="567" w:hanging="0"/>
+    </w:pPr>
+    <w:rPr/>
+  </w:style>
+  <w:style w:type="paragraph" w:styleId="Title">
+    <w:name w:val="Title"/>
+    <w:basedOn w:val="Heading"/>
+    <w:qFormat/>
+    <w:pPr>
+      <w:jc w:val="center"/>
+    </w:pPr>
+    <w:rPr>
+      <w:b/>
+      <w:bCs/>
+      <w:sz w:val="56"/>
+      <w:szCs w:val="56"/>
+    </w:rPr>
+  </w:style>
+  <w:style w:type="paragraph" w:styleId="Subtitle">
+    <w:name w:val="Subtitle"/>
+    <w:basedOn w:val="Heading"/>
+    <w:qFormat/>
+    <w:pPr>
+      <w:spacing w:before="60" w:after="120"/>
+      <w:jc w:val="center"/>
+    </w:pPr>
+    <w:rPr>
+      <w:sz w:val="36"/>
+      <w:szCs w:val="36"/>
+    </w:rPr>
+  </w:style>
+  <w:style w:type="paragraph" w:styleId="Contents1" w:customStyle="1">
+    <w:name w:val="Contents 1"/>
+    <w:basedOn w:val="Index"/>
+    <w:pPr>
+      <w:tabs>
+        <w:tab w:val="right" w:pos="9972" w:leader="dot"/>
+      </w:tabs>
+    </w:pPr>
+    <w:rPr/>
+  </w:style>
+  <w:style w:type="paragraph" w:styleId="PreformattedText" w:customStyle="1">
+    <w:name w:val="Preformatted Text"/>
+    <w:basedOn w:val="Normal"/>
+    <w:qFormat/>
+    <w:pPr/>
+    <w:rPr>
+      <w:rFonts w:ascii="Liberation Mono" w:hAnsi="Liberation Mono" w:eastAsia="Courier New" w:cs="Liberation Mono"/>
+      <w:sz w:val="20"/>
+      <w:szCs w:val="20"/>
+    </w:rPr>
+  </w:style>
+  <w:style w:type="paragraph" w:styleId="Contents2" w:customStyle="1">
+    <w:name w:val="Contents 2"/>
+    <w:basedOn w:val="Index"/>
+    <w:pPr>
+      <w:tabs>
+        <w:tab w:val="right" w:pos="9689" w:leader="dot"/>
+      </w:tabs>
+      <w:ind w:left="283" w:hanging="0"/>
+    </w:pPr>
+    <w:rPr/>
+  </w:style>
+  <w:style w:type="paragraph" w:styleId="Contents3" w:customStyle="1">
+    <w:name w:val="Contents 3"/>
+    <w:basedOn w:val="Index"/>
+    <w:pPr>
+      <w:tabs>
+        <w:tab w:val="right" w:pos="9406" w:leader="dot"/>
+      </w:tabs>
+      <w:ind w:left="566" w:hanging="0"/>
+    </w:pPr>
+    <w:rPr/>
+  </w:style>
+  <w:style w:type="numbering" w:styleId="NoList" w:default="1">
+    <w:name w:val="No List"/>
+    <w:uiPriority w:val="99"/>
     <w:semiHidden/>
     <w:unhideWhenUsed/>
   </w:style>
@@ -2458,190 +2687,6 @@
         <w:right w:w="108" w:type="dxa"/>
       </w:tblCellMar>
     </w:tblPr>
-  </w:style>
-  <w:style w:type="numbering" w:default="1" w:styleId="Aucuneliste">
-    <w:name w:val="No List"/>
-    <w:uiPriority w:val="99"/>
-    <w:semiHidden/>
-    <w:unhideWhenUsed/>
-  </w:style>
-  <w:style w:type="character" w:customStyle="1" w:styleId="LineNumbering">
-    <w:name w:val="Line Numbering"/>
-  </w:style>
-  <w:style w:type="character" w:customStyle="1" w:styleId="NumberingSymbols">
-    <w:name w:val="Numbering Symbols"/>
-    <w:qFormat/>
-  </w:style>
-  <w:style w:type="character" w:customStyle="1" w:styleId="DropCaps">
-    <w:name w:val="Drop Caps"/>
-    <w:qFormat/>
-  </w:style>
-  <w:style w:type="character" w:customStyle="1" w:styleId="CaptionCharacters">
-    <w:name w:val="Caption Characters"/>
-    <w:qFormat/>
-  </w:style>
-  <w:style w:type="character" w:styleId="Numrodepage">
-    <w:name w:val="page number"/>
-  </w:style>
-  <w:style w:type="character" w:customStyle="1" w:styleId="InternetLink">
-    <w:name w:val="Internet Link"/>
-    <w:rPr>
-      <w:color w:val="000080"/>
-      <w:u w:val="single"/>
-    </w:rPr>
-  </w:style>
-  <w:style w:type="character" w:customStyle="1" w:styleId="IndexLink">
-    <w:name w:val="Index Link"/>
-    <w:qFormat/>
-  </w:style>
-  <w:style w:type="character" w:customStyle="1" w:styleId="Bullets">
-    <w:name w:val="Bullets"/>
-    <w:qFormat/>
-    <w:rPr>
-      <w:rFonts w:ascii="OpenSymbol" w:eastAsia="OpenSymbol" w:hAnsi="OpenSymbol" w:cs="OpenSymbol"/>
-    </w:rPr>
-  </w:style>
-  <w:style w:type="character" w:customStyle="1" w:styleId="VisitedInternetLink">
-    <w:name w:val="Visited Internet Link"/>
-    <w:rPr>
-      <w:color w:val="800000"/>
-      <w:u w:val="single"/>
-    </w:rPr>
-  </w:style>
-  <w:style w:type="paragraph" w:customStyle="1" w:styleId="Heading">
-    <w:name w:val="Heading"/>
-    <w:basedOn w:val="Normal"/>
-    <w:next w:val="TextBody"/>
-    <w:qFormat/>
-    <w:pPr>
-      <w:keepNext/>
-      <w:spacing w:before="240" w:after="120"/>
-    </w:pPr>
-    <w:rPr>
-      <w:rFonts w:ascii="Liberation Sans" w:hAnsi="Liberation Sans"/>
-      <w:sz w:val="28"/>
-      <w:szCs w:val="28"/>
-    </w:rPr>
-  </w:style>
-  <w:style w:type="paragraph" w:customStyle="1" w:styleId="TextBody">
-    <w:name w:val="Text Body"/>
-    <w:basedOn w:val="Normal"/>
-    <w:pPr>
-      <w:spacing w:after="140" w:line="288" w:lineRule="auto"/>
-    </w:pPr>
-  </w:style>
-  <w:style w:type="paragraph" w:styleId="Liste">
-    <w:name w:val="List"/>
-    <w:basedOn w:val="TextBody"/>
-  </w:style>
-  <w:style w:type="paragraph" w:styleId="Lgende">
-    <w:name w:val="caption"/>
-    <w:basedOn w:val="Normal"/>
-    <w:qFormat/>
-    <w:pPr>
-      <w:suppressLineNumbers/>
-      <w:spacing w:before="120" w:after="120"/>
-    </w:pPr>
-    <w:rPr>
-      <w:i/>
-      <w:iCs/>
-    </w:rPr>
-  </w:style>
-  <w:style w:type="paragraph" w:customStyle="1" w:styleId="Index">
-    <w:name w:val="Index"/>
-    <w:basedOn w:val="Normal"/>
-    <w:qFormat/>
-    <w:pPr>
-      <w:suppressLineNumbers/>
-    </w:pPr>
-  </w:style>
-  <w:style w:type="paragraph" w:customStyle="1" w:styleId="ContentsHeading">
-    <w:name w:val="Contents Heading"/>
-    <w:basedOn w:val="Heading"/>
-    <w:pPr>
-      <w:suppressLineNumbers/>
-    </w:pPr>
-    <w:rPr>
-      <w:b/>
-      <w:bCs/>
-      <w:sz w:val="32"/>
-      <w:szCs w:val="32"/>
-    </w:rPr>
-  </w:style>
-  <w:style w:type="paragraph" w:customStyle="1" w:styleId="Quotations">
-    <w:name w:val="Quotations"/>
-    <w:basedOn w:val="Normal"/>
-    <w:qFormat/>
-    <w:pPr>
-      <w:spacing w:after="283"/>
-      <w:ind w:left="567" w:right="567"/>
-    </w:pPr>
-  </w:style>
-  <w:style w:type="paragraph" w:styleId="Titre">
-    <w:name w:val="Title"/>
-    <w:basedOn w:val="Heading"/>
-    <w:qFormat/>
-    <w:pPr>
-      <w:jc w:val="center"/>
-    </w:pPr>
-    <w:rPr>
-      <w:b/>
-      <w:bCs/>
-      <w:sz w:val="56"/>
-      <w:szCs w:val="56"/>
-    </w:rPr>
-  </w:style>
-  <w:style w:type="paragraph" w:styleId="Sous-titre">
-    <w:name w:val="Subtitle"/>
-    <w:basedOn w:val="Heading"/>
-    <w:qFormat/>
-    <w:pPr>
-      <w:spacing w:before="60"/>
-      <w:jc w:val="center"/>
-    </w:pPr>
-    <w:rPr>
-      <w:sz w:val="36"/>
-      <w:szCs w:val="36"/>
-    </w:rPr>
-  </w:style>
-  <w:style w:type="paragraph" w:customStyle="1" w:styleId="Contents1">
-    <w:name w:val="Contents 1"/>
-    <w:basedOn w:val="Index"/>
-    <w:pPr>
-      <w:tabs>
-        <w:tab w:val="right" w:leader="dot" w:pos="9972"/>
-      </w:tabs>
-    </w:pPr>
-  </w:style>
-  <w:style w:type="paragraph" w:customStyle="1" w:styleId="PreformattedText">
-    <w:name w:val="Preformatted Text"/>
-    <w:basedOn w:val="Normal"/>
-    <w:qFormat/>
-    <w:rPr>
-      <w:rFonts w:ascii="Liberation Mono" w:eastAsia="Courier New" w:hAnsi="Liberation Mono" w:cs="Liberation Mono"/>
-      <w:sz w:val="20"/>
-      <w:szCs w:val="20"/>
-    </w:rPr>
-  </w:style>
-  <w:style w:type="paragraph" w:customStyle="1" w:styleId="Contents2">
-    <w:name w:val="Contents 2"/>
-    <w:basedOn w:val="Index"/>
-    <w:pPr>
-      <w:tabs>
-        <w:tab w:val="right" w:leader="dot" w:pos="9689"/>
-      </w:tabs>
-      <w:ind w:left="283"/>
-    </w:pPr>
-  </w:style>
-  <w:style w:type="paragraph" w:customStyle="1" w:styleId="Contents3">
-    <w:name w:val="Contents 3"/>
-    <w:basedOn w:val="Index"/>
-    <w:pPr>
-      <w:tabs>
-        <w:tab w:val="right" w:leader="dot" w:pos="9406"/>
-      </w:tabs>
-      <w:ind w:left="566"/>
-    </w:pPr>
   </w:style>
 </w:styles>
 </file>

</xml_diff>